<commit_message>
Creando un Server desde PostgreSQL
</commit_message>
<xml_diff>
--- a/SQL/Mis Apuntes & Scripts/Complementario; PostgreSQL.docx
+++ b/SQL/Mis Apuntes & Scripts/Complementario; PostgreSQL.docx
@@ -340,25 +340,7 @@
           <w:sz w:val="20"/>
           <w:szCs w:val="20"/>
         </w:rPr>
-        <w:t xml:space="preserve">ases de datos desde la consola y </w:t>
-      </w:r>
-      <w:r>
-        <w:rPr>
-          <w:rFonts w:ascii="Times" w:eastAsia="Times" w:hAnsi="Times"/>
-          <w:color w:val="000000"/>
-          <w:sz w:val="20"/>
-          <w:szCs w:val="20"/>
-        </w:rPr>
-        <w:t>cómo usar los comandos más útiles</w:t>
-      </w:r>
-      <w:r>
-        <w:rPr>
-          <w:rFonts w:ascii="Times" w:eastAsia="Times" w:hAnsi="Times"/>
-          <w:color w:val="000000"/>
-          <w:sz w:val="20"/>
-          <w:szCs w:val="20"/>
-        </w:rPr>
-        <w:t>.</w:t>
+        <w:t>ases de datos desde la consola y cómo usar los comandos más útiles.</w:t>
       </w:r>
     </w:p>
     <w:p>
@@ -1946,8 +1928,20 @@
           <w:color w:val="000000"/>
           <w:sz w:val="20"/>
         </w:rPr>
-        <w:t>\dt</w:t>
-      </w:r>
+        <w:t>\</w:t>
+      </w:r>
+      <w:proofErr w:type="spellStart"/>
+      <w:r>
+        <w:rPr>
+          <w:rFonts w:ascii="Times" w:eastAsia="Times" w:hAnsi="Times"/>
+          <w:b/>
+          <w:bCs/>
+          <w:color w:val="000000"/>
+          <w:sz w:val="20"/>
+        </w:rPr>
+        <w:t>dt</w:t>
+      </w:r>
+      <w:proofErr w:type="spellEnd"/>
     </w:p>
     <w:p>
       <w:pPr>
@@ -2088,8 +2082,20 @@
           <w:color w:val="000000"/>
           <w:sz w:val="20"/>
         </w:rPr>
-        <w:t>\d nombre_tabla</w:t>
-      </w:r>
+        <w:t xml:space="preserve">\d </w:t>
+      </w:r>
+      <w:proofErr w:type="spellStart"/>
+      <w:r>
+        <w:rPr>
+          <w:rFonts w:ascii="Times" w:eastAsia="Times" w:hAnsi="Times"/>
+          <w:b/>
+          <w:bCs/>
+          <w:color w:val="000000"/>
+          <w:sz w:val="20"/>
+        </w:rPr>
+        <w:t>nombre_tabla</w:t>
+      </w:r>
+      <w:proofErr w:type="spellEnd"/>
     </w:p>
     <w:p>
       <w:pPr>
@@ -2273,8 +2279,20 @@
           <w:color w:val="000000"/>
           <w:sz w:val="20"/>
         </w:rPr>
-        <w:t>\h nombre_de_la_funcion</w:t>
-      </w:r>
+        <w:t xml:space="preserve">\h </w:t>
+      </w:r>
+      <w:proofErr w:type="spellStart"/>
+      <w:r>
+        <w:rPr>
+          <w:rFonts w:ascii="Times" w:eastAsia="Times" w:hAnsi="Times"/>
+          <w:b/>
+          <w:bCs/>
+          <w:color w:val="000000"/>
+          <w:sz w:val="20"/>
+        </w:rPr>
+        <w:t>nombre_de_la_funcion</w:t>
+      </w:r>
+      <w:proofErr w:type="spellEnd"/>
     </w:p>
     <w:p>
       <w:pPr>
@@ -2541,7 +2559,29 @@
           <w:color w:val="000000"/>
           <w:sz w:val="20"/>
         </w:rPr>
-        <w:t>SELECT version();</w:t>
+        <w:t xml:space="preserve">SELECT </w:t>
+      </w:r>
+      <w:proofErr w:type="spellStart"/>
+      <w:r>
+        <w:rPr>
+          <w:rFonts w:ascii="Times" w:eastAsia="Times" w:hAnsi="Times"/>
+          <w:b/>
+          <w:bCs/>
+          <w:color w:val="000000"/>
+          <w:sz w:val="20"/>
+        </w:rPr>
+        <w:t>version</w:t>
+      </w:r>
+      <w:proofErr w:type="spellEnd"/>
+      <w:r>
+        <w:rPr>
+          <w:rFonts w:ascii="Times" w:eastAsia="Times" w:hAnsi="Times"/>
+          <w:b/>
+          <w:bCs/>
+          <w:color w:val="000000"/>
+          <w:sz w:val="20"/>
+        </w:rPr>
+        <w:t>();</w:t>
       </w:r>
     </w:p>
     <w:p>
@@ -2682,8 +2722,6 @@
         </w:rPr>
         <w:t>ACTIVA</w:t>
       </w:r>
-      <w:bookmarkStart w:id="0" w:name="_GoBack"/>
-      <w:bookmarkEnd w:id="0"/>
       <w:r>
         <w:rPr>
           <w:rFonts w:ascii="Times" w:eastAsia="Times" w:hAnsi="Times"/>
@@ -2782,8 +2820,20 @@
           <w:color w:val="000000"/>
           <w:sz w:val="20"/>
         </w:rPr>
-        <w:t>\timing</w:t>
-      </w:r>
+        <w:t>\</w:t>
+      </w:r>
+      <w:proofErr w:type="spellStart"/>
+      <w:r>
+        <w:rPr>
+          <w:rFonts w:ascii="Times" w:eastAsia="Times" w:hAnsi="Times"/>
+          <w:b/>
+          <w:bCs/>
+          <w:color w:val="000000"/>
+          <w:sz w:val="20"/>
+        </w:rPr>
+        <w:t>timing</w:t>
+      </w:r>
+      <w:proofErr w:type="spellEnd"/>
     </w:p>
     <w:p>
       <w:pPr>
@@ -2849,14 +2899,154 @@
     <w:p>
       <w:pPr>
         <w:spacing w:after="160" w:line="259" w:lineRule="auto"/>
-        <w:ind w:left="720"/>
-        <w:rPr>
-          <w:rFonts w:ascii="Times" w:eastAsia="Times" w:hAnsi="Times"/>
-          <w:bCs/>
-          <w:color w:val="000000"/>
-          <w:sz w:val="20"/>
-        </w:rPr>
-      </w:pPr>
+        <w:rPr>
+          <w:rFonts w:ascii="Times" w:eastAsia="Times" w:hAnsi="Times"/>
+          <w:b/>
+          <w:bCs/>
+          <w:color w:val="000000"/>
+          <w:sz w:val="20"/>
+        </w:rPr>
+      </w:pPr>
+      <w:r>
+        <w:rPr>
+          <w:rFonts w:ascii="Times" w:eastAsia="Times" w:hAnsi="Times"/>
+          <w:bCs/>
+          <w:color w:val="000000"/>
+          <w:sz w:val="20"/>
+        </w:rPr>
+        <w:t>Tenga en cuenta que</w:t>
+      </w:r>
+      <w:r>
+        <w:rPr>
+          <w:rFonts w:ascii="Times" w:eastAsia="Times" w:hAnsi="Times"/>
+          <w:bCs/>
+          <w:color w:val="000000"/>
+          <w:sz w:val="20"/>
+        </w:rPr>
+        <w:t xml:space="preserve"> si desea </w:t>
+      </w:r>
+      <w:r>
+        <w:rPr>
+          <w:rFonts w:ascii="Times" w:eastAsia="Times" w:hAnsi="Times"/>
+          <w:bCs/>
+          <w:color w:val="000000"/>
+          <w:sz w:val="20"/>
+        </w:rPr>
+        <w:t>crear una nueva base de datos desde su consola</w:t>
+      </w:r>
+      <w:r>
+        <w:rPr>
+          <w:rFonts w:ascii="Times" w:eastAsia="Times" w:hAnsi="Times"/>
+          <w:bCs/>
+          <w:color w:val="000000"/>
+          <w:sz w:val="20"/>
+        </w:rPr>
+        <w:t xml:space="preserve"> para</w:t>
+      </w:r>
+      <w:r>
+        <w:rPr>
+          <w:rFonts w:ascii="Times" w:eastAsia="Times" w:hAnsi="Times"/>
+          <w:bCs/>
+          <w:color w:val="000000"/>
+          <w:sz w:val="20"/>
+        </w:rPr>
+        <w:t xml:space="preserve"> lueg</w:t>
+      </w:r>
+      <w:r>
+        <w:rPr>
+          <w:rFonts w:ascii="Times" w:eastAsia="Times" w:hAnsi="Times"/>
+          <w:bCs/>
+          <w:color w:val="000000"/>
+          <w:sz w:val="20"/>
+        </w:rPr>
+        <w:t>o usarla en su interfaz gráfica</w:t>
+      </w:r>
+      <w:r>
+        <w:rPr>
+          <w:rFonts w:ascii="Times" w:eastAsia="Times" w:hAnsi="Times"/>
+          <w:bCs/>
+          <w:color w:val="000000"/>
+          <w:sz w:val="20"/>
+        </w:rPr>
+        <w:t xml:space="preserve"> debe primero, después de crear la base de datos en consola (</w:t>
+      </w:r>
+      <w:r>
+        <w:rPr>
+          <w:rFonts w:ascii="Times" w:eastAsia="Times" w:hAnsi="Times"/>
+          <w:b/>
+          <w:bCs/>
+          <w:color w:val="000000"/>
+          <w:sz w:val="20"/>
+        </w:rPr>
+        <w:t>CREATE DATABASE nombre_database;</w:t>
+      </w:r>
+      <w:r>
+        <w:rPr>
+          <w:rFonts w:ascii="Times" w:eastAsia="Times" w:hAnsi="Times"/>
+          <w:bCs/>
+          <w:color w:val="000000"/>
+          <w:sz w:val="20"/>
+        </w:rPr>
+        <w:t>)</w:t>
+      </w:r>
+      <w:r>
+        <w:rPr>
+          <w:rFonts w:ascii="Times" w:eastAsia="Times" w:hAnsi="Times"/>
+          <w:bCs/>
+          <w:color w:val="000000"/>
+          <w:sz w:val="20"/>
+        </w:rPr>
+        <w:t>, desplazarse a ella</w:t>
+      </w:r>
+      <w:r>
+        <w:rPr>
+          <w:rFonts w:ascii="Times" w:eastAsia="Times" w:hAnsi="Times"/>
+          <w:bCs/>
+          <w:color w:val="000000"/>
+          <w:sz w:val="20"/>
+        </w:rPr>
+        <w:t xml:space="preserve"> tal que así: </w:t>
+      </w:r>
+      <w:r>
+        <w:rPr>
+          <w:rFonts w:ascii="Times" w:eastAsia="Times" w:hAnsi="Times"/>
+          <w:b/>
+          <w:bCs/>
+          <w:color w:val="000000"/>
+          <w:sz w:val="20"/>
+        </w:rPr>
+        <w:t>\c nombre_</w:t>
+      </w:r>
+      <w:r>
+        <w:rPr>
+          <w:rFonts w:ascii="Times" w:eastAsia="Times" w:hAnsi="Times"/>
+          <w:b/>
+          <w:bCs/>
+          <w:color w:val="000000"/>
+          <w:sz w:val="20"/>
+        </w:rPr>
+        <w:t>database;</w:t>
+      </w:r>
+    </w:p>
+    <w:p>
+      <w:pPr>
+        <w:spacing w:after="160" w:line="259" w:lineRule="auto"/>
+        <w:rPr>
+          <w:rFonts w:ascii="Times" w:eastAsia="Times" w:hAnsi="Times"/>
+          <w:bCs/>
+          <w:color w:val="000000"/>
+          <w:sz w:val="20"/>
+        </w:rPr>
+      </w:pPr>
+      <w:r>
+        <w:rPr>
+          <w:rFonts w:ascii="Times" w:eastAsia="Times" w:hAnsi="Times"/>
+          <w:bCs/>
+          <w:color w:val="000000"/>
+          <w:sz w:val="20"/>
+        </w:rPr>
+        <w:t>Al situarse o desplazarse desde su consola a la base de datos de su interés, ésta ya estaría habilitada dentro de su manejador de datos (pgAdmin).</w:t>
+      </w:r>
     </w:p>
     <w:p>
       <w:pPr>
@@ -2909,13 +3099,2125 @@
     </w:p>
     <w:p>
       <w:pPr>
-        <w:spacing w:after="160" w:line="259" w:lineRule="auto"/>
-        <w:rPr>
-          <w:rFonts w:ascii="Times" w:eastAsia="Times" w:hAnsi="Times"/>
-          <w:b/>
-          <w:color w:val="000000"/>
-          <w:sz w:val="28"/>
-          <w:szCs w:val="28"/>
+        <w:autoSpaceDE w:val="0"/>
+        <w:autoSpaceDN w:val="0"/>
+        <w:spacing w:after="160" w:line="259" w:lineRule="auto"/>
+        <w:rPr>
+          <w:rFonts w:ascii="Times" w:eastAsia="Times" w:hAnsi="Times"/>
+          <w:b/>
+          <w:bCs/>
+          <w:color w:val="000000"/>
+        </w:rPr>
+      </w:pPr>
+      <w:r>
+        <w:rPr>
+          <w:rFonts w:ascii="Times" w:eastAsia="Times" w:hAnsi="Times"/>
+          <w:b/>
+          <w:bCs/>
+          <w:color w:val="000000"/>
+        </w:rPr>
+        <w:t>Interacción con PostgreSQL</w:t>
+      </w:r>
+      <w:r>
+        <w:rPr>
+          <w:rFonts w:ascii="Times" w:eastAsia="Times" w:hAnsi="Times"/>
+          <w:b/>
+          <w:bCs/>
+          <w:color w:val="000000"/>
+        </w:rPr>
+        <w:t xml:space="preserve"> desde la </w:t>
+      </w:r>
+      <w:r>
+        <w:rPr>
+          <w:rFonts w:ascii="Times" w:eastAsia="Times" w:hAnsi="Times"/>
+          <w:b/>
+          <w:bCs/>
+          <w:color w:val="000000"/>
+        </w:rPr>
+        <w:t>Interfaz gráfica</w:t>
+      </w:r>
+      <w:r>
+        <w:rPr>
+          <w:rFonts w:ascii="Times" w:eastAsia="Times" w:hAnsi="Times"/>
+          <w:b/>
+          <w:bCs/>
+          <w:color w:val="000000"/>
+        </w:rPr>
+        <w:t xml:space="preserve"> (pgAdmin)</w:t>
+      </w:r>
+    </w:p>
+    <w:p>
+      <w:pPr>
+        <w:autoSpaceDE w:val="0"/>
+        <w:autoSpaceDN w:val="0"/>
+        <w:spacing w:after="160" w:line="259" w:lineRule="auto"/>
+        <w:rPr>
+          <w:rFonts w:ascii="Times" w:eastAsia="Times" w:hAnsi="Times"/>
+          <w:bCs/>
+          <w:color w:val="000000"/>
+          <w:sz w:val="20"/>
+        </w:rPr>
+      </w:pPr>
+      <w:r>
+        <w:rPr>
+          <w:rFonts w:ascii="Times" w:eastAsia="Times" w:hAnsi="Times"/>
+          <w:bCs/>
+          <w:color w:val="000000"/>
+          <w:sz w:val="20"/>
+        </w:rPr>
+        <w:t>Para acceder a nuestras bases de datos desde la interfaz grá</w:t>
+      </w:r>
+      <w:r>
+        <w:rPr>
+          <w:rFonts w:ascii="Times" w:eastAsia="Times" w:hAnsi="Times"/>
+          <w:bCs/>
+          <w:color w:val="000000"/>
+          <w:sz w:val="20"/>
+        </w:rPr>
+        <w:t>fica pgAdmin debes simplemente abrir la aplicación, tal que así</w:t>
+      </w:r>
+      <w:r>
+        <w:rPr>
+          <w:rFonts w:ascii="Times" w:eastAsia="Times" w:hAnsi="Times"/>
+          <w:bCs/>
+          <w:color w:val="000000"/>
+          <w:sz w:val="20"/>
+        </w:rPr>
+        <w:t>.</w:t>
+      </w:r>
+    </w:p>
+    <w:p>
+      <w:pPr>
+        <w:autoSpaceDE w:val="0"/>
+        <w:autoSpaceDN w:val="0"/>
+        <w:spacing w:after="160" w:line="259" w:lineRule="auto"/>
+        <w:rPr>
+          <w:rFonts w:ascii="Times" w:eastAsia="Times" w:hAnsi="Times"/>
+          <w:bCs/>
+          <w:color w:val="000000"/>
+          <w:sz w:val="20"/>
+        </w:rPr>
+      </w:pPr>
+      <w:r>
+        <w:rPr>
+          <w:rFonts w:ascii="Times" w:eastAsia="Times" w:hAnsi="Times"/>
+          <w:bCs/>
+          <w:noProof/>
+          <w:color w:val="000000"/>
+          <w:sz w:val="20"/>
+        </w:rPr>
+        <w:drawing>
+          <wp:inline distT="0" distB="0" distL="0" distR="0" wp14:anchorId="693F61BC" wp14:editId="64DB0CD3">
+            <wp:extent cx="4002606" cy="913122"/>
+            <wp:effectExtent l="0" t="0" r="0" b="1905"/>
+            <wp:docPr id="3" name="Imagen 3" descr="../../../../Captura%20de%20pantalla%202022-03-05%20a%20las%203.53.57%20p.m..png"/>
+            <wp:cNvGraphicFramePr>
+              <a:graphicFrameLocks xmlns:a="http://schemas.openxmlformats.org/drawingml/2006/main" noChangeAspect="1"/>
+            </wp:cNvGraphicFramePr>
+            <a:graphic xmlns:a="http://schemas.openxmlformats.org/drawingml/2006/main">
+              <a:graphicData uri="http://schemas.openxmlformats.org/drawingml/2006/picture">
+                <pic:pic xmlns:pic="http://schemas.openxmlformats.org/drawingml/2006/picture">
+                  <pic:nvPicPr>
+                    <pic:cNvPr id="0" name="Picture 1" descr="../../../../Captura%20de%20pantalla%202022-03-05%20a%20las%203.53.57%20p.m..png"/>
+                    <pic:cNvPicPr>
+                      <a:picLocks noChangeAspect="1" noChangeArrowheads="1"/>
+                    </pic:cNvPicPr>
+                  </pic:nvPicPr>
+                  <pic:blipFill>
+                    <a:blip r:embed="rId7">
+                      <a:extLst>
+                        <a:ext uri="{28A0092B-C50C-407E-A947-70E740481C1C}">
+                          <a14:useLocalDpi xmlns:a14="http://schemas.microsoft.com/office/drawing/2010/main" val="0"/>
+                        </a:ext>
+                      </a:extLst>
+                    </a:blip>
+                    <a:srcRect/>
+                    <a:stretch>
+                      <a:fillRect/>
+                    </a:stretch>
+                  </pic:blipFill>
+                  <pic:spPr bwMode="auto">
+                    <a:xfrm>
+                      <a:off x="0" y="0"/>
+                      <a:ext cx="4098279" cy="934948"/>
+                    </a:xfrm>
+                    <a:prstGeom prst="rect">
+                      <a:avLst/>
+                    </a:prstGeom>
+                    <a:noFill/>
+                    <a:ln>
+                      <a:noFill/>
+                    </a:ln>
+                  </pic:spPr>
+                </pic:pic>
+              </a:graphicData>
+            </a:graphic>
+          </wp:inline>
+        </w:drawing>
+      </w:r>
+    </w:p>
+    <w:p>
+      <w:pPr>
+        <w:autoSpaceDE w:val="0"/>
+        <w:autoSpaceDN w:val="0"/>
+        <w:spacing w:after="160" w:line="259" w:lineRule="auto"/>
+        <w:rPr>
+          <w:rFonts w:ascii="Times" w:eastAsia="Times" w:hAnsi="Times"/>
+          <w:bCs/>
+          <w:color w:val="000000"/>
+          <w:sz w:val="20"/>
+        </w:rPr>
+      </w:pPr>
+      <w:r>
+        <w:rPr>
+          <w:rFonts w:ascii="Times" w:eastAsia="Times" w:hAnsi="Times"/>
+          <w:bCs/>
+          <w:color w:val="000000"/>
+          <w:sz w:val="20"/>
+        </w:rPr>
+        <w:t xml:space="preserve">A tu izquierda podrás ver todos los servicios </w:t>
+      </w:r>
+      <w:r>
+        <w:rPr>
+          <w:rFonts w:ascii="Times" w:eastAsia="Times" w:hAnsi="Times"/>
+          <w:bCs/>
+          <w:color w:val="000000"/>
+          <w:sz w:val="20"/>
+        </w:rPr>
+        <w:t>con respecto a</w:t>
+      </w:r>
+      <w:r>
+        <w:rPr>
+          <w:rFonts w:ascii="Times" w:eastAsia="Times" w:hAnsi="Times"/>
+          <w:bCs/>
+          <w:color w:val="000000"/>
+          <w:sz w:val="20"/>
+        </w:rPr>
+        <w:t xml:space="preserve"> </w:t>
+      </w:r>
+      <w:r>
+        <w:rPr>
+          <w:rFonts w:ascii="Times" w:eastAsia="Times" w:hAnsi="Times"/>
+          <w:bCs/>
+          <w:color w:val="000000"/>
+          <w:sz w:val="20"/>
+        </w:rPr>
+        <w:t>tus</w:t>
+      </w:r>
+      <w:r>
+        <w:rPr>
+          <w:rFonts w:ascii="Times" w:eastAsia="Times" w:hAnsi="Times"/>
+          <w:bCs/>
+          <w:color w:val="000000"/>
+          <w:sz w:val="20"/>
+        </w:rPr>
+        <w:t xml:space="preserve"> conexiones de bases de datos (</w:t>
+      </w:r>
+      <w:r>
+        <w:rPr>
+          <w:rFonts w:ascii="Times" w:eastAsia="Times" w:hAnsi="Times"/>
+          <w:b/>
+          <w:bCs/>
+          <w:i/>
+          <w:color w:val="000000"/>
+          <w:sz w:val="20"/>
+        </w:rPr>
+        <w:t>S</w:t>
+      </w:r>
+      <w:r>
+        <w:rPr>
+          <w:rFonts w:ascii="Times" w:eastAsia="Times" w:hAnsi="Times"/>
+          <w:b/>
+          <w:bCs/>
+          <w:i/>
+          <w:color w:val="000000"/>
+          <w:sz w:val="20"/>
+        </w:rPr>
+        <w:t>ervers</w:t>
+      </w:r>
+      <w:r>
+        <w:rPr>
+          <w:rFonts w:ascii="Times" w:eastAsia="Times" w:hAnsi="Times"/>
+          <w:bCs/>
+          <w:color w:val="000000"/>
+          <w:sz w:val="20"/>
+        </w:rPr>
+        <w:t xml:space="preserve">); es decir, podrás ver todas las bases de datos a las que tienes conexión. </w:t>
+      </w:r>
+      <w:r>
+        <w:rPr>
+          <w:rFonts w:ascii="Times" w:eastAsia="Times" w:hAnsi="Times"/>
+          <w:bCs/>
+          <w:color w:val="000000"/>
+          <w:sz w:val="20"/>
+        </w:rPr>
+        <w:t xml:space="preserve">Desde </w:t>
+      </w:r>
+      <w:r>
+        <w:rPr>
+          <w:rFonts w:ascii="Times" w:eastAsia="Times" w:hAnsi="Times"/>
+          <w:b/>
+          <w:bCs/>
+          <w:i/>
+          <w:color w:val="000000"/>
+          <w:sz w:val="20"/>
+        </w:rPr>
+        <w:t xml:space="preserve">servers </w:t>
+      </w:r>
+      <w:r>
+        <w:rPr>
+          <w:rFonts w:ascii="Times" w:eastAsia="Times" w:hAnsi="Times"/>
+          <w:bCs/>
+          <w:color w:val="000000"/>
+          <w:sz w:val="20"/>
+        </w:rPr>
+        <w:t>también se podrán alistar tanto las bases de datos co</w:t>
+      </w:r>
+      <w:r>
+        <w:rPr>
+          <w:rFonts w:ascii="Times" w:eastAsia="Times" w:hAnsi="Times"/>
+          <w:bCs/>
+          <w:color w:val="000000"/>
+          <w:sz w:val="20"/>
+        </w:rPr>
+        <w:t xml:space="preserve">mo sus tablas correspondientes; más precisamente, desde su ítem </w:t>
+      </w:r>
+      <w:r>
+        <w:rPr>
+          <w:rFonts w:ascii="Times" w:eastAsia="Times" w:hAnsi="Times"/>
+          <w:bCs/>
+          <w:i/>
+          <w:color w:val="000000"/>
+          <w:sz w:val="20"/>
+        </w:rPr>
+        <w:t xml:space="preserve">PostgreSQL </w:t>
+      </w:r>
+      <w:r>
+        <w:rPr>
+          <w:rFonts w:ascii="Times" w:eastAsia="Times" w:hAnsi="Times"/>
+          <w:bCs/>
+          <w:color w:val="000000"/>
+          <w:sz w:val="20"/>
+        </w:rPr>
+        <w:t>(</w:t>
+      </w:r>
+      <w:r>
+        <w:rPr>
+          <w:rFonts w:ascii="Times" w:eastAsia="Times" w:hAnsi="Times"/>
+          <w:bCs/>
+          <w:color w:val="000000"/>
+          <w:sz w:val="20"/>
+        </w:rPr>
+        <w:t xml:space="preserve">este es el </w:t>
+      </w:r>
+      <w:r>
+        <w:rPr>
+          <w:rFonts w:ascii="Times" w:eastAsia="Times" w:hAnsi="Times"/>
+          <w:bCs/>
+          <w:i/>
+          <w:color w:val="000000"/>
+          <w:sz w:val="20"/>
+        </w:rPr>
+        <w:t xml:space="preserve">Server </w:t>
+      </w:r>
+      <w:r>
+        <w:rPr>
+          <w:rFonts w:ascii="Times" w:eastAsia="Times" w:hAnsi="Times"/>
+          <w:bCs/>
+          <w:color w:val="000000"/>
+          <w:sz w:val="20"/>
+        </w:rPr>
+        <w:t xml:space="preserve">por defecto, es desde </w:t>
+      </w:r>
+      <w:r>
+        <w:rPr>
+          <w:rFonts w:ascii="Times" w:eastAsia="Times" w:hAnsi="Times"/>
+          <w:bCs/>
+          <w:color w:val="000000"/>
+          <w:sz w:val="20"/>
+        </w:rPr>
+        <w:t>aquí</w:t>
+      </w:r>
+      <w:r>
+        <w:rPr>
+          <w:rFonts w:ascii="Times" w:eastAsia="Times" w:hAnsi="Times"/>
+          <w:bCs/>
+          <w:color w:val="000000"/>
+          <w:sz w:val="20"/>
+        </w:rPr>
+        <w:t xml:space="preserve"> que podrá ver –en un principio-</w:t>
+      </w:r>
+      <w:r>
+        <w:rPr>
+          <w:rFonts w:ascii="Times" w:eastAsia="Times" w:hAnsi="Times"/>
+          <w:bCs/>
+          <w:color w:val="000000"/>
+          <w:sz w:val="20"/>
+        </w:rPr>
+        <w:t xml:space="preserve"> </w:t>
+      </w:r>
+      <w:r>
+        <w:rPr>
+          <w:rFonts w:ascii="Times" w:eastAsia="Times" w:hAnsi="Times"/>
+          <w:bCs/>
+          <w:color w:val="000000"/>
+          <w:sz w:val="20"/>
+        </w:rPr>
+        <w:t xml:space="preserve">todas </w:t>
+      </w:r>
+      <w:r>
+        <w:rPr>
+          <w:rFonts w:ascii="Times" w:eastAsia="Times" w:hAnsi="Times"/>
+          <w:bCs/>
+          <w:color w:val="000000"/>
+          <w:sz w:val="20"/>
+        </w:rPr>
+        <w:t>sus bases de datos creadas como</w:t>
+      </w:r>
+      <w:r>
+        <w:rPr>
+          <w:rFonts w:ascii="Times" w:eastAsia="Times" w:hAnsi="Times"/>
+          <w:bCs/>
+          <w:color w:val="000000"/>
+          <w:sz w:val="20"/>
+        </w:rPr>
+        <w:t xml:space="preserve"> las bases de datos predeterminadas, incluido usuarios</w:t>
+      </w:r>
+      <w:r>
+        <w:rPr>
+          <w:rFonts w:ascii="Times" w:eastAsia="Times" w:hAnsi="Times"/>
+          <w:bCs/>
+          <w:color w:val="000000"/>
+          <w:sz w:val="20"/>
+        </w:rPr>
+        <w:t>)</w:t>
+      </w:r>
+      <w:r>
+        <w:rPr>
+          <w:rFonts w:ascii="Times" w:eastAsia="Times" w:hAnsi="Times"/>
+          <w:bCs/>
+          <w:color w:val="000000"/>
+          <w:sz w:val="20"/>
+        </w:rPr>
+        <w:t xml:space="preserve">. </w:t>
+      </w:r>
+      <w:r>
+        <w:rPr>
+          <w:rFonts w:ascii="Times" w:eastAsia="Times" w:hAnsi="Times"/>
+          <w:b/>
+          <w:bCs/>
+          <w:color w:val="000000"/>
+          <w:sz w:val="20"/>
+        </w:rPr>
+        <w:t>Veamos</w:t>
+      </w:r>
+      <w:r>
+        <w:rPr>
+          <w:rFonts w:ascii="Times" w:eastAsia="Times" w:hAnsi="Times"/>
+          <w:bCs/>
+          <w:color w:val="000000"/>
+          <w:sz w:val="20"/>
+        </w:rPr>
+        <w:t xml:space="preserve">: </w:t>
+      </w:r>
+    </w:p>
+    <w:p>
+      <w:pPr>
+        <w:autoSpaceDE w:val="0"/>
+        <w:autoSpaceDN w:val="0"/>
+        <w:spacing w:after="160" w:line="259" w:lineRule="auto"/>
+        <w:rPr>
+          <w:rFonts w:ascii="Times" w:eastAsia="Times" w:hAnsi="Times"/>
+          <w:bCs/>
+          <w:color w:val="000000"/>
+          <w:sz w:val="20"/>
+        </w:rPr>
+      </w:pPr>
+      <w:r>
+        <w:rPr>
+          <w:rFonts w:ascii="Times" w:eastAsia="Times" w:hAnsi="Times"/>
+          <w:bCs/>
+          <w:noProof/>
+          <w:color w:val="000000"/>
+          <w:sz w:val="20"/>
+        </w:rPr>
+        <w:drawing>
+          <wp:inline distT="0" distB="0" distL="0" distR="0" wp14:anchorId="7FBE76B5" wp14:editId="04695787">
+            <wp:extent cx="1776052" cy="1091398"/>
+            <wp:effectExtent l="0" t="0" r="2540" b="1270"/>
+            <wp:docPr id="4" name="Imagen 4" descr="../../../../Captura%20de%20pantalla%202022-03-05%20a%20las%203.59.23%20p.m..png"/>
+            <wp:cNvGraphicFramePr>
+              <a:graphicFrameLocks xmlns:a="http://schemas.openxmlformats.org/drawingml/2006/main" noChangeAspect="1"/>
+            </wp:cNvGraphicFramePr>
+            <a:graphic xmlns:a="http://schemas.openxmlformats.org/drawingml/2006/main">
+              <a:graphicData uri="http://schemas.openxmlformats.org/drawingml/2006/picture">
+                <pic:pic xmlns:pic="http://schemas.openxmlformats.org/drawingml/2006/picture">
+                  <pic:nvPicPr>
+                    <pic:cNvPr id="0" name="Picture 2" descr="../../../../Captura%20de%20pantalla%202022-03-05%20a%20las%203.59.23%20p.m..png"/>
+                    <pic:cNvPicPr>
+                      <a:picLocks noChangeAspect="1" noChangeArrowheads="1"/>
+                    </pic:cNvPicPr>
+                  </pic:nvPicPr>
+                  <pic:blipFill>
+                    <a:blip r:embed="rId8">
+                      <a:extLst>
+                        <a:ext uri="{28A0092B-C50C-407E-A947-70E740481C1C}">
+                          <a14:useLocalDpi xmlns:a14="http://schemas.microsoft.com/office/drawing/2010/main" val="0"/>
+                        </a:ext>
+                      </a:extLst>
+                    </a:blip>
+                    <a:srcRect/>
+                    <a:stretch>
+                      <a:fillRect/>
+                    </a:stretch>
+                  </pic:blipFill>
+                  <pic:spPr bwMode="auto">
+                    <a:xfrm>
+                      <a:off x="0" y="0"/>
+                      <a:ext cx="1837742" cy="1129307"/>
+                    </a:xfrm>
+                    <a:prstGeom prst="rect">
+                      <a:avLst/>
+                    </a:prstGeom>
+                    <a:noFill/>
+                    <a:ln>
+                      <a:noFill/>
+                    </a:ln>
+                  </pic:spPr>
+                </pic:pic>
+              </a:graphicData>
+            </a:graphic>
+          </wp:inline>
+        </w:drawing>
+      </w:r>
+    </w:p>
+    <w:p>
+      <w:pPr>
+        <w:autoSpaceDE w:val="0"/>
+        <w:autoSpaceDN w:val="0"/>
+        <w:spacing w:after="160" w:line="259" w:lineRule="auto"/>
+        <w:rPr>
+          <w:rFonts w:ascii="Times" w:eastAsia="Times" w:hAnsi="Times"/>
+          <w:bCs/>
+          <w:color w:val="000000"/>
+          <w:sz w:val="20"/>
+        </w:rPr>
+      </w:pPr>
+      <w:r>
+        <w:rPr>
+          <w:rFonts w:ascii="Times" w:eastAsia="Times" w:hAnsi="Times"/>
+          <w:bCs/>
+          <w:color w:val="000000"/>
+          <w:sz w:val="20"/>
+        </w:rPr>
+        <w:t>La base de datos “</w:t>
+      </w:r>
+      <w:r>
+        <w:rPr>
+          <w:rFonts w:ascii="Times" w:eastAsia="Times" w:hAnsi="Times"/>
+          <w:bCs/>
+          <w:i/>
+          <w:color w:val="000000"/>
+          <w:sz w:val="20"/>
+        </w:rPr>
+        <w:t>transporte_masivo</w:t>
+      </w:r>
+      <w:r>
+        <w:rPr>
+          <w:rFonts w:ascii="Times" w:eastAsia="Times" w:hAnsi="Times"/>
+          <w:bCs/>
+          <w:color w:val="000000"/>
+          <w:sz w:val="20"/>
+        </w:rPr>
+        <w:t>” fue creada por nosotros y la base de datos “</w:t>
+      </w:r>
+      <w:r>
+        <w:rPr>
+          <w:rFonts w:ascii="Times" w:eastAsia="Times" w:hAnsi="Times"/>
+          <w:bCs/>
+          <w:i/>
+          <w:color w:val="000000"/>
+          <w:sz w:val="20"/>
+        </w:rPr>
+        <w:t>postgres</w:t>
+      </w:r>
+      <w:r>
+        <w:rPr>
+          <w:rFonts w:ascii="Times" w:eastAsia="Times" w:hAnsi="Times"/>
+          <w:bCs/>
+          <w:color w:val="000000"/>
+          <w:sz w:val="20"/>
+        </w:rPr>
+        <w:t>” vino por defecto.</w:t>
+      </w:r>
+      <w:r>
+        <w:rPr>
+          <w:rFonts w:ascii="Times" w:eastAsia="Times" w:hAnsi="Times"/>
+          <w:bCs/>
+          <w:color w:val="000000"/>
+          <w:sz w:val="20"/>
+        </w:rPr>
+        <w:t xml:space="preserve"> </w:t>
+      </w:r>
+      <w:r>
+        <w:rPr>
+          <w:rFonts w:ascii="Times" w:eastAsia="Times" w:hAnsi="Times"/>
+          <w:bCs/>
+          <w:color w:val="000000"/>
+          <w:sz w:val="20"/>
+        </w:rPr>
+        <w:t>De estas bases de datos también se pu</w:t>
+      </w:r>
+      <w:r>
+        <w:rPr>
+          <w:rFonts w:ascii="Times" w:eastAsia="Times" w:hAnsi="Times"/>
+          <w:bCs/>
+          <w:color w:val="000000"/>
+          <w:sz w:val="20"/>
+        </w:rPr>
+        <w:t>eden desprender sus respectivas</w:t>
+      </w:r>
+      <w:r>
+        <w:rPr>
+          <w:rFonts w:ascii="Times" w:eastAsia="Times" w:hAnsi="Times"/>
+          <w:bCs/>
+          <w:color w:val="000000"/>
+          <w:sz w:val="20"/>
+        </w:rPr>
+        <w:t xml:space="preserve"> funciones</w:t>
+      </w:r>
+      <w:r>
+        <w:rPr>
+          <w:rFonts w:ascii="Times" w:eastAsia="Times" w:hAnsi="Times"/>
+          <w:bCs/>
+          <w:color w:val="000000"/>
+          <w:sz w:val="20"/>
+        </w:rPr>
+        <w:t xml:space="preserve"> y tablas (</w:t>
+      </w:r>
+      <w:r>
+        <w:rPr>
+          <w:rFonts w:ascii="Times" w:eastAsia="Times" w:hAnsi="Times"/>
+          <w:bCs/>
+          <w:i/>
+          <w:color w:val="000000"/>
+          <w:sz w:val="20"/>
+        </w:rPr>
+        <w:t>schemas</w:t>
+      </w:r>
+      <w:r>
+        <w:rPr>
+          <w:rFonts w:ascii="Times" w:eastAsia="Times" w:hAnsi="Times"/>
+          <w:bCs/>
+          <w:color w:val="000000"/>
+          <w:sz w:val="20"/>
+        </w:rPr>
+        <w:t>)</w:t>
+      </w:r>
+      <w:r>
+        <w:rPr>
+          <w:rFonts w:ascii="Times" w:eastAsia="Times" w:hAnsi="Times"/>
+          <w:bCs/>
+          <w:color w:val="000000"/>
+          <w:sz w:val="20"/>
+        </w:rPr>
+        <w:t xml:space="preserve">. </w:t>
+      </w:r>
+    </w:p>
+    <w:p>
+      <w:pPr>
+        <w:autoSpaceDE w:val="0"/>
+        <w:autoSpaceDN w:val="0"/>
+        <w:spacing w:after="160" w:line="259" w:lineRule="auto"/>
+        <w:rPr>
+          <w:rFonts w:ascii="Times" w:eastAsia="Times" w:hAnsi="Times"/>
+          <w:bCs/>
+          <w:color w:val="000000"/>
+          <w:sz w:val="20"/>
+        </w:rPr>
+      </w:pPr>
+      <w:r>
+        <w:rPr>
+          <w:rFonts w:ascii="Times" w:eastAsia="Times" w:hAnsi="Times"/>
+          <w:bCs/>
+          <w:color w:val="000000"/>
+          <w:sz w:val="20"/>
+        </w:rPr>
+        <w:t>Antes de continuar</w:t>
+      </w:r>
+      <w:r>
+        <w:rPr>
+          <w:rFonts w:ascii="Times" w:eastAsia="Times" w:hAnsi="Times"/>
+          <w:bCs/>
+          <w:color w:val="000000"/>
+          <w:sz w:val="20"/>
+        </w:rPr>
+        <w:t xml:space="preserve">, </w:t>
+      </w:r>
+      <w:r>
+        <w:rPr>
+          <w:rFonts w:ascii="Times" w:eastAsia="Times" w:hAnsi="Times"/>
+          <w:b/>
+          <w:bCs/>
+          <w:color w:val="000000"/>
+          <w:sz w:val="20"/>
+        </w:rPr>
+        <w:t xml:space="preserve">qué es o qué hace en práctica un </w:t>
+      </w:r>
+      <w:r>
+        <w:rPr>
+          <w:rFonts w:ascii="Times" w:eastAsia="Times" w:hAnsi="Times"/>
+          <w:b/>
+          <w:bCs/>
+          <w:i/>
+          <w:color w:val="000000"/>
+          <w:sz w:val="20"/>
+        </w:rPr>
+        <w:t>Server?</w:t>
+      </w:r>
+      <w:r>
+        <w:rPr>
+          <w:rFonts w:ascii="Times" w:eastAsia="Times" w:hAnsi="Times"/>
+          <w:bCs/>
+          <w:i/>
+          <w:color w:val="000000"/>
+          <w:sz w:val="20"/>
+        </w:rPr>
+        <w:t xml:space="preserve"> </w:t>
+      </w:r>
+      <w:r>
+        <w:rPr>
+          <w:rFonts w:ascii="Times" w:eastAsia="Times" w:hAnsi="Times"/>
+          <w:bCs/>
+          <w:color w:val="000000"/>
+          <w:sz w:val="20"/>
+        </w:rPr>
+        <w:t>Un</w:t>
+      </w:r>
+      <w:r>
+        <w:rPr>
+          <w:rFonts w:ascii="Times" w:eastAsia="Times" w:hAnsi="Times"/>
+          <w:bCs/>
+          <w:i/>
+          <w:color w:val="000000"/>
+          <w:sz w:val="20"/>
+        </w:rPr>
+        <w:t xml:space="preserve"> </w:t>
+      </w:r>
+      <w:r>
+        <w:rPr>
+          <w:rFonts w:ascii="Times" w:eastAsia="Times" w:hAnsi="Times"/>
+          <w:b/>
+          <w:bCs/>
+          <w:i/>
+          <w:color w:val="000000"/>
+          <w:sz w:val="20"/>
+        </w:rPr>
+        <w:t>Server</w:t>
+      </w:r>
+      <w:r>
+        <w:rPr>
+          <w:rFonts w:ascii="Times" w:eastAsia="Times" w:hAnsi="Times"/>
+          <w:bCs/>
+          <w:color w:val="000000"/>
+          <w:sz w:val="20"/>
+        </w:rPr>
+        <w:t xml:space="preserve"> prácticamente es una instancia desde la cual usted puede abrir todas sus bases de datos y manipularlas de una forma particular, una forma particular para cada </w:t>
+      </w:r>
+      <w:r>
+        <w:rPr>
+          <w:rFonts w:ascii="Times" w:eastAsia="Times" w:hAnsi="Times"/>
+          <w:bCs/>
+          <w:i/>
+          <w:color w:val="000000"/>
+          <w:sz w:val="20"/>
+        </w:rPr>
+        <w:t>Server</w:t>
+      </w:r>
+      <w:r>
+        <w:rPr>
+          <w:rFonts w:ascii="Times" w:eastAsia="Times" w:hAnsi="Times"/>
+          <w:bCs/>
+          <w:color w:val="000000"/>
+          <w:sz w:val="20"/>
+        </w:rPr>
+        <w:t xml:space="preserve">, por ejemplo. Lo dicho, generalmente la intención de crear varios </w:t>
+      </w:r>
+      <w:r>
+        <w:rPr>
+          <w:rFonts w:ascii="Times" w:eastAsia="Times" w:hAnsi="Times"/>
+          <w:bCs/>
+          <w:i/>
+          <w:color w:val="000000"/>
+          <w:sz w:val="20"/>
+        </w:rPr>
+        <w:t xml:space="preserve">Servers </w:t>
+      </w:r>
+      <w:r>
+        <w:rPr>
+          <w:rFonts w:ascii="Times" w:eastAsia="Times" w:hAnsi="Times"/>
+          <w:bCs/>
+          <w:color w:val="000000"/>
+          <w:sz w:val="20"/>
+        </w:rPr>
+        <w:t xml:space="preserve">es poder tener la posibilidad de poder tener varios controles de versión sobre sus mismas bases de datos; es decir, que cada </w:t>
+      </w:r>
+      <w:r>
+        <w:rPr>
+          <w:rFonts w:ascii="Times" w:eastAsia="Times" w:hAnsi="Times"/>
+          <w:bCs/>
+          <w:i/>
+          <w:color w:val="000000"/>
+          <w:sz w:val="20"/>
+        </w:rPr>
+        <w:t xml:space="preserve">server </w:t>
+      </w:r>
+      <w:r>
+        <w:rPr>
+          <w:rFonts w:ascii="Times" w:eastAsia="Times" w:hAnsi="Times"/>
+          <w:bCs/>
+          <w:color w:val="000000"/>
+          <w:sz w:val="20"/>
+        </w:rPr>
+        <w:t xml:space="preserve">represente y tenga su propia edición de las mismas bases de datos que usted posee. Son como distintas copias de seguridad que se crean, sobre las mismas bases de datos, para tener su propia edición de bases de datos en cada una de ellas. </w:t>
+      </w:r>
+      <w:r>
+        <w:rPr>
+          <w:rFonts w:ascii="Times" w:eastAsia="Times" w:hAnsi="Times"/>
+          <w:bCs/>
+          <w:i/>
+          <w:color w:val="000000"/>
+          <w:sz w:val="20"/>
+        </w:rPr>
+        <w:t>Entonces</w:t>
+      </w:r>
+      <w:r>
+        <w:rPr>
+          <w:rFonts w:ascii="Times" w:eastAsia="Times" w:hAnsi="Times"/>
+          <w:bCs/>
+          <w:i/>
+          <w:color w:val="000000"/>
+          <w:sz w:val="20"/>
+        </w:rPr>
+        <w:t>…</w:t>
+      </w:r>
+      <w:r>
+        <w:rPr>
+          <w:rFonts w:ascii="Times" w:eastAsia="Times" w:hAnsi="Times"/>
+          <w:bCs/>
+          <w:color w:val="000000"/>
+          <w:sz w:val="20"/>
+        </w:rPr>
+        <w:t xml:space="preserve"> </w:t>
+      </w:r>
+    </w:p>
+    <w:p>
+      <w:pPr>
+        <w:autoSpaceDE w:val="0"/>
+        <w:autoSpaceDN w:val="0"/>
+        <w:spacing w:after="160" w:line="259" w:lineRule="auto"/>
+        <w:rPr>
+          <w:rFonts w:ascii="Times" w:eastAsia="Times" w:hAnsi="Times"/>
+          <w:bCs/>
+          <w:color w:val="000000"/>
+          <w:sz w:val="20"/>
+        </w:rPr>
+      </w:pPr>
+    </w:p>
+    <w:p>
+      <w:pPr>
+        <w:autoSpaceDE w:val="0"/>
+        <w:autoSpaceDN w:val="0"/>
+        <w:spacing w:after="160" w:line="259" w:lineRule="auto"/>
+        <w:rPr>
+          <w:rFonts w:ascii="Times" w:eastAsia="Times" w:hAnsi="Times"/>
+          <w:bCs/>
+          <w:color w:val="000000"/>
+          <w:sz w:val="20"/>
+        </w:rPr>
+      </w:pPr>
+      <w:r>
+        <w:rPr>
+          <w:rFonts w:ascii="Times" w:eastAsia="Times" w:hAnsi="Times"/>
+          <w:bCs/>
+          <w:color w:val="000000"/>
+          <w:sz w:val="20"/>
+        </w:rPr>
+        <w:t xml:space="preserve">Recuerde esto: </w:t>
+      </w:r>
+      <w:r>
+        <w:rPr>
+          <w:rFonts w:ascii="Times" w:eastAsia="Times" w:hAnsi="Times"/>
+          <w:bCs/>
+          <w:noProof/>
+          <w:color w:val="000000"/>
+          <w:sz w:val="20"/>
+        </w:rPr>
+        <w:drawing>
+          <wp:inline distT="0" distB="0" distL="0" distR="0" wp14:anchorId="02D98E53" wp14:editId="6F35A878">
+            <wp:extent cx="2281501" cy="691931"/>
+            <wp:effectExtent l="0" t="0" r="5080" b="0"/>
+            <wp:docPr id="5" name="Imagen 5"/>
+            <wp:cNvGraphicFramePr>
+              <a:graphicFrameLocks xmlns:a="http://schemas.openxmlformats.org/drawingml/2006/main" noChangeAspect="1"/>
+            </wp:cNvGraphicFramePr>
+            <a:graphic xmlns:a="http://schemas.openxmlformats.org/drawingml/2006/main">
+              <a:graphicData uri="http://schemas.openxmlformats.org/drawingml/2006/picture">
+                <pic:pic xmlns:pic="http://schemas.openxmlformats.org/drawingml/2006/picture">
+                  <pic:nvPicPr>
+                    <pic:cNvPr id="1" name="Captura de pantalla 2022-03-04 a las 10.59.11 a.m..png"/>
+                    <pic:cNvPicPr/>
+                  </pic:nvPicPr>
+                  <pic:blipFill>
+                    <a:blip r:embed="rId5">
+                      <a:extLst>
+                        <a:ext uri="{28A0092B-C50C-407E-A947-70E740481C1C}">
+                          <a14:useLocalDpi xmlns:a14="http://schemas.microsoft.com/office/drawing/2010/main" val="0"/>
+                        </a:ext>
+                      </a:extLst>
+                    </a:blip>
+                    <a:stretch>
+                      <a:fillRect/>
+                    </a:stretch>
+                  </pic:blipFill>
+                  <pic:spPr>
+                    <a:xfrm>
+                      <a:off x="0" y="0"/>
+                      <a:ext cx="2329311" cy="706431"/>
+                    </a:xfrm>
+                    <a:prstGeom prst="rect">
+                      <a:avLst/>
+                    </a:prstGeom>
+                  </pic:spPr>
+                </pic:pic>
+              </a:graphicData>
+            </a:graphic>
+          </wp:inline>
+        </w:drawing>
+      </w:r>
+    </w:p>
+    <w:p>
+      <w:pPr>
+        <w:autoSpaceDE w:val="0"/>
+        <w:autoSpaceDN w:val="0"/>
+        <w:spacing w:after="160" w:line="259" w:lineRule="auto"/>
+        <w:rPr>
+          <w:rFonts w:ascii="Times" w:eastAsia="Times" w:hAnsi="Times"/>
+          <w:bCs/>
+          <w:color w:val="000000"/>
+          <w:sz w:val="20"/>
+        </w:rPr>
+      </w:pPr>
+      <w:r>
+        <w:rPr>
+          <w:rFonts w:ascii="Times" w:eastAsia="Times" w:hAnsi="Times"/>
+          <w:bCs/>
+          <w:color w:val="000000"/>
+          <w:sz w:val="20"/>
+        </w:rPr>
+        <w:t>S</w:t>
+      </w:r>
+      <w:r>
+        <w:rPr>
+          <w:rFonts w:ascii="Times" w:eastAsia="Times" w:hAnsi="Times"/>
+          <w:bCs/>
+          <w:color w:val="000000"/>
+          <w:sz w:val="20"/>
+        </w:rPr>
+        <w:t xml:space="preserve">i quisiéramos </w:t>
+      </w:r>
+      <w:r>
+        <w:rPr>
+          <w:rFonts w:ascii="Times" w:eastAsia="Times" w:hAnsi="Times"/>
+          <w:bCs/>
+          <w:color w:val="000000"/>
+          <w:sz w:val="20"/>
+        </w:rPr>
+        <w:t xml:space="preserve">hacer lo anterior, </w:t>
+      </w:r>
+      <w:r>
+        <w:rPr>
+          <w:rFonts w:ascii="Times" w:eastAsia="Times" w:hAnsi="Times"/>
+          <w:bCs/>
+          <w:color w:val="000000"/>
+          <w:sz w:val="20"/>
+        </w:rPr>
+        <w:t xml:space="preserve">crear una </w:t>
+      </w:r>
+      <w:r>
+        <w:rPr>
+          <w:rFonts w:ascii="Times" w:eastAsia="Times" w:hAnsi="Times"/>
+          <w:bCs/>
+          <w:i/>
+          <w:color w:val="000000"/>
+          <w:sz w:val="20"/>
+        </w:rPr>
+        <w:t xml:space="preserve">conexión </w:t>
+      </w:r>
+      <w:r>
+        <w:rPr>
+          <w:rFonts w:ascii="Times" w:eastAsia="Times" w:hAnsi="Times"/>
+          <w:bCs/>
+          <w:color w:val="000000"/>
+          <w:sz w:val="20"/>
+        </w:rPr>
+        <w:t xml:space="preserve">o </w:t>
+      </w:r>
+      <w:r>
+        <w:rPr>
+          <w:rFonts w:ascii="Times" w:eastAsia="Times" w:hAnsi="Times"/>
+          <w:bCs/>
+          <w:i/>
+          <w:color w:val="000000"/>
+          <w:sz w:val="20"/>
+        </w:rPr>
+        <w:t xml:space="preserve">acceso </w:t>
+      </w:r>
+      <w:r>
+        <w:rPr>
+          <w:rFonts w:ascii="Times" w:eastAsia="Times" w:hAnsi="Times"/>
+          <w:bCs/>
+          <w:i/>
+          <w:color w:val="000000"/>
+          <w:sz w:val="20"/>
+        </w:rPr>
+        <w:t>(</w:t>
+      </w:r>
+      <w:r>
+        <w:rPr>
+          <w:rFonts w:ascii="Times" w:eastAsia="Times" w:hAnsi="Times"/>
+          <w:b/>
+          <w:bCs/>
+          <w:i/>
+          <w:color w:val="000000"/>
+          <w:sz w:val="20"/>
+        </w:rPr>
+        <w:t>server</w:t>
+      </w:r>
+      <w:r>
+        <w:rPr>
+          <w:rFonts w:ascii="Times" w:eastAsia="Times" w:hAnsi="Times"/>
+          <w:bCs/>
+          <w:i/>
+          <w:color w:val="000000"/>
+          <w:sz w:val="20"/>
+        </w:rPr>
+        <w:t xml:space="preserve">), </w:t>
+      </w:r>
+      <w:r>
+        <w:rPr>
+          <w:rFonts w:ascii="Times" w:eastAsia="Times" w:hAnsi="Times"/>
+          <w:bCs/>
+          <w:color w:val="000000"/>
+          <w:sz w:val="20"/>
+        </w:rPr>
+        <w:t xml:space="preserve">tal como lo hicimos desde consola pero ahora desde la interfaz gráfica </w:t>
+      </w:r>
+      <w:r>
+        <w:rPr>
+          <w:rFonts w:ascii="Times" w:eastAsia="Times" w:hAnsi="Times"/>
+          <w:b/>
+          <w:bCs/>
+          <w:i/>
+          <w:color w:val="000000"/>
+          <w:sz w:val="20"/>
+        </w:rPr>
+        <w:t>pgAdmin</w:t>
+      </w:r>
+      <w:r>
+        <w:rPr>
+          <w:rFonts w:ascii="Times" w:eastAsia="Times" w:hAnsi="Times"/>
+          <w:b/>
+          <w:bCs/>
+          <w:i/>
+          <w:color w:val="000000"/>
+          <w:sz w:val="20"/>
+        </w:rPr>
+        <w:t xml:space="preserve">, </w:t>
+      </w:r>
+      <w:r>
+        <w:rPr>
+          <w:rFonts w:ascii="Times" w:eastAsia="Times" w:hAnsi="Times"/>
+          <w:bCs/>
+          <w:color w:val="000000"/>
+          <w:sz w:val="20"/>
+        </w:rPr>
+        <w:t xml:space="preserve">siga los siguientes pasos: </w:t>
+      </w:r>
+    </w:p>
+    <w:p>
+      <w:pPr>
+        <w:autoSpaceDE w:val="0"/>
+        <w:autoSpaceDN w:val="0"/>
+        <w:spacing w:after="160" w:line="259" w:lineRule="auto"/>
+        <w:rPr>
+          <w:rFonts w:ascii="Times" w:eastAsia="Times" w:hAnsi="Times"/>
+          <w:bCs/>
+          <w:color w:val="000000"/>
+          <w:sz w:val="20"/>
+        </w:rPr>
+      </w:pPr>
+      <w:r>
+        <w:rPr>
+          <w:rFonts w:ascii="Times" w:eastAsia="Times" w:hAnsi="Times"/>
+          <w:bCs/>
+          <w:noProof/>
+          <w:color w:val="000000"/>
+          <w:sz w:val="20"/>
+        </w:rPr>
+        <w:drawing>
+          <wp:inline distT="0" distB="0" distL="0" distR="0" wp14:anchorId="7FB98195" wp14:editId="008E05B4">
+            <wp:extent cx="2617185" cy="925362"/>
+            <wp:effectExtent l="0" t="0" r="0" b="0"/>
+            <wp:docPr id="6" name="Imagen 6"/>
+            <wp:cNvGraphicFramePr>
+              <a:graphicFrameLocks xmlns:a="http://schemas.openxmlformats.org/drawingml/2006/main" noChangeAspect="1"/>
+            </wp:cNvGraphicFramePr>
+            <a:graphic xmlns:a="http://schemas.openxmlformats.org/drawingml/2006/main">
+              <a:graphicData uri="http://schemas.openxmlformats.org/drawingml/2006/picture">
+                <pic:pic xmlns:pic="http://schemas.openxmlformats.org/drawingml/2006/picture">
+                  <pic:nvPicPr>
+                    <pic:cNvPr id="6" name="Captura de pantalla 2022-03-05 a las 4.07.56 p.m..png"/>
+                    <pic:cNvPicPr/>
+                  </pic:nvPicPr>
+                  <pic:blipFill>
+                    <a:blip r:embed="rId9">
+                      <a:extLst>
+                        <a:ext uri="{28A0092B-C50C-407E-A947-70E740481C1C}">
+                          <a14:useLocalDpi xmlns:a14="http://schemas.microsoft.com/office/drawing/2010/main" val="0"/>
+                        </a:ext>
+                      </a:extLst>
+                    </a:blip>
+                    <a:stretch>
+                      <a:fillRect/>
+                    </a:stretch>
+                  </pic:blipFill>
+                  <pic:spPr>
+                    <a:xfrm>
+                      <a:off x="0" y="0"/>
+                      <a:ext cx="2651501" cy="937495"/>
+                    </a:xfrm>
+                    <a:prstGeom prst="rect">
+                      <a:avLst/>
+                    </a:prstGeom>
+                  </pic:spPr>
+                </pic:pic>
+              </a:graphicData>
+            </a:graphic>
+          </wp:inline>
+        </w:drawing>
+      </w:r>
+    </w:p>
+    <w:p>
+      <w:pPr>
+        <w:autoSpaceDE w:val="0"/>
+        <w:autoSpaceDN w:val="0"/>
+        <w:spacing w:after="160" w:line="259" w:lineRule="auto"/>
+        <w:rPr>
+          <w:rFonts w:ascii="Times" w:eastAsia="Times" w:hAnsi="Times"/>
+          <w:bCs/>
+          <w:color w:val="000000"/>
+          <w:sz w:val="20"/>
+        </w:rPr>
+      </w:pPr>
+      <w:r>
+        <w:rPr>
+          <w:rFonts w:ascii="Times" w:eastAsia="Times" w:hAnsi="Times"/>
+          <w:bCs/>
+          <w:color w:val="000000"/>
+          <w:sz w:val="20"/>
+        </w:rPr>
+        <w:t>Hacemos clic en la opción “</w:t>
+      </w:r>
+      <w:r>
+        <w:rPr>
+          <w:rFonts w:ascii="Times" w:eastAsia="Times" w:hAnsi="Times"/>
+          <w:b/>
+          <w:bCs/>
+          <w:i/>
+          <w:color w:val="000000"/>
+          <w:sz w:val="20"/>
+        </w:rPr>
+        <w:t>Server</w:t>
+      </w:r>
+      <w:r>
+        <w:rPr>
+          <w:rFonts w:ascii="Times" w:eastAsia="Times" w:hAnsi="Times"/>
+          <w:bCs/>
+          <w:color w:val="000000"/>
+          <w:sz w:val="20"/>
+        </w:rPr>
+        <w:t>…”</w:t>
+      </w:r>
+    </w:p>
+    <w:p>
+      <w:pPr>
+        <w:autoSpaceDE w:val="0"/>
+        <w:autoSpaceDN w:val="0"/>
+        <w:spacing w:after="160" w:line="259" w:lineRule="auto"/>
+        <w:rPr>
+          <w:rFonts w:ascii="Times" w:eastAsia="Times" w:hAnsi="Times"/>
+          <w:bCs/>
+          <w:color w:val="000000"/>
+          <w:sz w:val="20"/>
+        </w:rPr>
+      </w:pPr>
+      <w:r>
+        <w:rPr>
+          <w:rFonts w:ascii="Times" w:eastAsia="Times" w:hAnsi="Times"/>
+          <w:bCs/>
+          <w:color w:val="000000"/>
+          <w:sz w:val="20"/>
+        </w:rPr>
+        <w:t xml:space="preserve">Pestaña </w:t>
+      </w:r>
+      <w:r>
+        <w:rPr>
+          <w:rFonts w:ascii="Times" w:eastAsia="Times" w:hAnsi="Times"/>
+          <w:b/>
+          <w:bCs/>
+          <w:color w:val="000000"/>
+          <w:sz w:val="20"/>
+        </w:rPr>
+        <w:t>General</w:t>
+      </w:r>
+    </w:p>
+    <w:p>
+      <w:pPr>
+        <w:autoSpaceDE w:val="0"/>
+        <w:autoSpaceDN w:val="0"/>
+        <w:spacing w:after="160" w:line="259" w:lineRule="auto"/>
+        <w:rPr>
+          <w:rFonts w:ascii="Times" w:eastAsia="Times" w:hAnsi="Times"/>
+          <w:bCs/>
+          <w:color w:val="000000"/>
+          <w:sz w:val="20"/>
+        </w:rPr>
+      </w:pPr>
+      <w:r>
+        <w:rPr>
+          <w:rFonts w:ascii="Times" w:eastAsia="Times" w:hAnsi="Times"/>
+          <w:bCs/>
+          <w:noProof/>
+          <w:color w:val="000000"/>
+          <w:sz w:val="20"/>
+        </w:rPr>
+        <w:drawing>
+          <wp:inline distT="0" distB="0" distL="0" distR="0" wp14:anchorId="61D161CA" wp14:editId="3F52BE78">
+            <wp:extent cx="2402406" cy="1986182"/>
+            <wp:effectExtent l="0" t="0" r="10795" b="0"/>
+            <wp:docPr id="7" name="Imagen 7" descr="../../../../Captura%20de%20pantalla%202022-03-05%20a%20las%204.19.42%20p.m..png"/>
+            <wp:cNvGraphicFramePr>
+              <a:graphicFrameLocks xmlns:a="http://schemas.openxmlformats.org/drawingml/2006/main" noChangeAspect="1"/>
+            </wp:cNvGraphicFramePr>
+            <a:graphic xmlns:a="http://schemas.openxmlformats.org/drawingml/2006/main">
+              <a:graphicData uri="http://schemas.openxmlformats.org/drawingml/2006/picture">
+                <pic:pic xmlns:pic="http://schemas.openxmlformats.org/drawingml/2006/picture">
+                  <pic:nvPicPr>
+                    <pic:cNvPr id="0" name="Picture 3" descr="../../../../Captura%20de%20pantalla%202022-03-05%20a%20las%204.19.42%20p.m..png"/>
+                    <pic:cNvPicPr>
+                      <a:picLocks noChangeAspect="1" noChangeArrowheads="1"/>
+                    </pic:cNvPicPr>
+                  </pic:nvPicPr>
+                  <pic:blipFill>
+                    <a:blip r:embed="rId10">
+                      <a:extLst>
+                        <a:ext uri="{28A0092B-C50C-407E-A947-70E740481C1C}">
+                          <a14:useLocalDpi xmlns:a14="http://schemas.microsoft.com/office/drawing/2010/main" val="0"/>
+                        </a:ext>
+                      </a:extLst>
+                    </a:blip>
+                    <a:srcRect/>
+                    <a:stretch>
+                      <a:fillRect/>
+                    </a:stretch>
+                  </pic:blipFill>
+                  <pic:spPr bwMode="auto">
+                    <a:xfrm>
+                      <a:off x="0" y="0"/>
+                      <a:ext cx="2429907" cy="2008918"/>
+                    </a:xfrm>
+                    <a:prstGeom prst="rect">
+                      <a:avLst/>
+                    </a:prstGeom>
+                    <a:noFill/>
+                    <a:ln>
+                      <a:noFill/>
+                    </a:ln>
+                  </pic:spPr>
+                </pic:pic>
+              </a:graphicData>
+            </a:graphic>
+          </wp:inline>
+        </w:drawing>
+      </w:r>
+    </w:p>
+    <w:p>
+      <w:pPr>
+        <w:autoSpaceDE w:val="0"/>
+        <w:autoSpaceDN w:val="0"/>
+        <w:spacing w:after="160" w:line="259" w:lineRule="auto"/>
+        <w:rPr>
+          <w:rFonts w:ascii="Times" w:eastAsia="Times" w:hAnsi="Times"/>
+          <w:bCs/>
+          <w:color w:val="000000"/>
+          <w:sz w:val="20"/>
+        </w:rPr>
+      </w:pPr>
+      <w:r>
+        <w:rPr>
+          <w:rFonts w:ascii="Times" w:eastAsia="Times" w:hAnsi="Times"/>
+          <w:b/>
+          <w:bCs/>
+          <w:i/>
+          <w:color w:val="000000"/>
+          <w:sz w:val="20"/>
+        </w:rPr>
+        <w:t xml:space="preserve">Name </w:t>
+      </w:r>
+      <w:r>
+        <w:rPr>
+          <w:rFonts w:ascii="Times" w:eastAsia="Times" w:hAnsi="Times"/>
+          <w:bCs/>
+          <w:color w:val="000000"/>
+          <w:sz w:val="20"/>
+        </w:rPr>
+        <w:t>es el equivalente a</w:t>
+      </w:r>
+      <w:r>
+        <w:rPr>
+          <w:rFonts w:ascii="Times" w:eastAsia="Times" w:hAnsi="Times"/>
+          <w:bCs/>
+          <w:color w:val="000000"/>
+          <w:sz w:val="20"/>
+        </w:rPr>
+        <w:t xml:space="preserve">l nombre que recibirá su </w:t>
+      </w:r>
+      <w:r>
+        <w:rPr>
+          <w:rFonts w:ascii="Times" w:eastAsia="Times" w:hAnsi="Times"/>
+          <w:b/>
+          <w:bCs/>
+          <w:i/>
+          <w:color w:val="000000"/>
+          <w:sz w:val="20"/>
+        </w:rPr>
+        <w:t>Server</w:t>
+      </w:r>
+      <w:r>
+        <w:rPr>
+          <w:rFonts w:ascii="Times" w:eastAsia="Times" w:hAnsi="Times"/>
+          <w:bCs/>
+          <w:color w:val="000000"/>
+          <w:sz w:val="20"/>
+        </w:rPr>
+        <w:t xml:space="preserve">. En </w:t>
+      </w:r>
+      <w:r>
+        <w:rPr>
+          <w:rFonts w:ascii="Times" w:eastAsia="Times" w:hAnsi="Times"/>
+          <w:b/>
+          <w:bCs/>
+          <w:i/>
+          <w:color w:val="000000"/>
+          <w:sz w:val="20"/>
+        </w:rPr>
+        <w:t>Background</w:t>
+      </w:r>
+      <w:r>
+        <w:rPr>
+          <w:rFonts w:ascii="Times" w:eastAsia="Times" w:hAnsi="Times"/>
+          <w:bCs/>
+          <w:i/>
+          <w:color w:val="000000"/>
+          <w:sz w:val="20"/>
+        </w:rPr>
+        <w:t xml:space="preserve"> </w:t>
+      </w:r>
+      <w:r>
+        <w:rPr>
+          <w:rFonts w:ascii="Times" w:eastAsia="Times" w:hAnsi="Times"/>
+          <w:bCs/>
+          <w:color w:val="000000"/>
+          <w:sz w:val="20"/>
+        </w:rPr>
+        <w:t xml:space="preserve">se le puede asignar un color al </w:t>
+      </w:r>
+      <w:r>
+        <w:rPr>
+          <w:rFonts w:ascii="Times" w:eastAsia="Times" w:hAnsi="Times"/>
+          <w:bCs/>
+          <w:i/>
+          <w:color w:val="000000"/>
+          <w:sz w:val="20"/>
+        </w:rPr>
+        <w:t xml:space="preserve">Server </w:t>
+      </w:r>
+      <w:r>
+        <w:rPr>
+          <w:rFonts w:ascii="Times" w:eastAsia="Times" w:hAnsi="Times"/>
+          <w:bCs/>
+          <w:color w:val="000000"/>
+          <w:sz w:val="20"/>
+        </w:rPr>
+        <w:t xml:space="preserve">que se está creando; es decir, como para tener una forma más visual de identificar cada </w:t>
+      </w:r>
+      <w:r>
+        <w:rPr>
+          <w:rFonts w:ascii="Times" w:eastAsia="Times" w:hAnsi="Times"/>
+          <w:bCs/>
+          <w:i/>
+          <w:color w:val="000000"/>
+          <w:sz w:val="20"/>
+        </w:rPr>
+        <w:t xml:space="preserve">Server </w:t>
+      </w:r>
+      <w:r>
+        <w:rPr>
+          <w:rFonts w:ascii="Times" w:eastAsia="Times" w:hAnsi="Times"/>
+          <w:bCs/>
+          <w:color w:val="000000"/>
+          <w:sz w:val="20"/>
+        </w:rPr>
+        <w:t>en sí.</w:t>
+      </w:r>
+    </w:p>
+    <w:p>
+      <w:pPr>
+        <w:autoSpaceDE w:val="0"/>
+        <w:autoSpaceDN w:val="0"/>
+        <w:spacing w:after="160" w:line="259" w:lineRule="auto"/>
+        <w:rPr>
+          <w:rFonts w:ascii="Times" w:eastAsia="Times" w:hAnsi="Times"/>
+          <w:bCs/>
+          <w:color w:val="000000"/>
+          <w:sz w:val="20"/>
+        </w:rPr>
+      </w:pPr>
+    </w:p>
+    <w:p>
+      <w:pPr>
+        <w:autoSpaceDE w:val="0"/>
+        <w:autoSpaceDN w:val="0"/>
+        <w:spacing w:after="160" w:line="259" w:lineRule="auto"/>
+        <w:rPr>
+          <w:rFonts w:ascii="Times" w:eastAsia="Times" w:hAnsi="Times"/>
+          <w:bCs/>
+          <w:color w:val="000000"/>
+          <w:sz w:val="20"/>
+        </w:rPr>
+      </w:pPr>
+      <w:r>
+        <w:rPr>
+          <w:rFonts w:ascii="Times" w:eastAsia="Times" w:hAnsi="Times"/>
+          <w:bCs/>
+          <w:color w:val="000000"/>
+          <w:sz w:val="20"/>
+        </w:rPr>
+        <w:t xml:space="preserve">Pestaña </w:t>
+      </w:r>
+      <w:r>
+        <w:rPr>
+          <w:rFonts w:ascii="Times" w:eastAsia="Times" w:hAnsi="Times"/>
+          <w:b/>
+          <w:bCs/>
+          <w:color w:val="000000"/>
+          <w:sz w:val="20"/>
+        </w:rPr>
+        <w:t>Connection</w:t>
+      </w:r>
+      <w:r>
+        <w:rPr>
+          <w:rFonts w:ascii="Times" w:eastAsia="Times" w:hAnsi="Times"/>
+          <w:bCs/>
+          <w:color w:val="000000"/>
+          <w:sz w:val="20"/>
+        </w:rPr>
+        <w:t xml:space="preserve"> </w:t>
+      </w:r>
+    </w:p>
+    <w:p>
+      <w:pPr>
+        <w:autoSpaceDE w:val="0"/>
+        <w:autoSpaceDN w:val="0"/>
+        <w:spacing w:after="160" w:line="259" w:lineRule="auto"/>
+        <w:rPr>
+          <w:rFonts w:ascii="Times" w:eastAsia="Times" w:hAnsi="Times"/>
+          <w:bCs/>
+          <w:color w:val="000000"/>
+          <w:sz w:val="20"/>
+        </w:rPr>
+      </w:pPr>
+      <w:r>
+        <w:rPr>
+          <w:rFonts w:ascii="Times" w:eastAsia="Times" w:hAnsi="Times"/>
+          <w:bCs/>
+          <w:noProof/>
+          <w:color w:val="000000"/>
+          <w:sz w:val="20"/>
+        </w:rPr>
+        <w:drawing>
+          <wp:inline distT="0" distB="0" distL="0" distR="0" wp14:anchorId="200D7F3D" wp14:editId="4255DF49">
+            <wp:extent cx="2472136" cy="2300572"/>
+            <wp:effectExtent l="0" t="0" r="0" b="11430"/>
+            <wp:docPr id="8" name="Imagen 8" descr="../../../../Captura%20de%20pantalla%202022-03-05%20a%20las%204.25.10%20p.m..png"/>
+            <wp:cNvGraphicFramePr>
+              <a:graphicFrameLocks xmlns:a="http://schemas.openxmlformats.org/drawingml/2006/main" noChangeAspect="1"/>
+            </wp:cNvGraphicFramePr>
+            <a:graphic xmlns:a="http://schemas.openxmlformats.org/drawingml/2006/main">
+              <a:graphicData uri="http://schemas.openxmlformats.org/drawingml/2006/picture">
+                <pic:pic xmlns:pic="http://schemas.openxmlformats.org/drawingml/2006/picture">
+                  <pic:nvPicPr>
+                    <pic:cNvPr id="0" name="Picture 4" descr="../../../../Captura%20de%20pantalla%202022-03-05%20a%20las%204.25.10%20p.m..png"/>
+                    <pic:cNvPicPr>
+                      <a:picLocks noChangeAspect="1" noChangeArrowheads="1"/>
+                    </pic:cNvPicPr>
+                  </pic:nvPicPr>
+                  <pic:blipFill>
+                    <a:blip r:embed="rId11">
+                      <a:extLst>
+                        <a:ext uri="{28A0092B-C50C-407E-A947-70E740481C1C}">
+                          <a14:useLocalDpi xmlns:a14="http://schemas.microsoft.com/office/drawing/2010/main" val="0"/>
+                        </a:ext>
+                      </a:extLst>
+                    </a:blip>
+                    <a:srcRect/>
+                    <a:stretch>
+                      <a:fillRect/>
+                    </a:stretch>
+                  </pic:blipFill>
+                  <pic:spPr bwMode="auto">
+                    <a:xfrm>
+                      <a:off x="0" y="0"/>
+                      <a:ext cx="2500794" cy="2327241"/>
+                    </a:xfrm>
+                    <a:prstGeom prst="rect">
+                      <a:avLst/>
+                    </a:prstGeom>
+                    <a:noFill/>
+                    <a:ln>
+                      <a:noFill/>
+                    </a:ln>
+                  </pic:spPr>
+                </pic:pic>
+              </a:graphicData>
+            </a:graphic>
+          </wp:inline>
+        </w:drawing>
+      </w:r>
+    </w:p>
+    <w:p>
+      <w:pPr>
+        <w:autoSpaceDE w:val="0"/>
+        <w:autoSpaceDN w:val="0"/>
+        <w:spacing w:after="160" w:line="259" w:lineRule="auto"/>
+        <w:rPr>
+          <w:rFonts w:ascii="Times" w:eastAsia="Times" w:hAnsi="Times"/>
+          <w:b/>
+          <w:bCs/>
+          <w:color w:val="000000"/>
+          <w:sz w:val="20"/>
+        </w:rPr>
+      </w:pPr>
+      <w:r>
+        <w:rPr>
+          <w:rFonts w:ascii="Times" w:eastAsia="Times" w:hAnsi="Times"/>
+          <w:b/>
+          <w:bCs/>
+          <w:i/>
+          <w:color w:val="000000"/>
+          <w:sz w:val="20"/>
+        </w:rPr>
+        <w:t xml:space="preserve">Host name/address </w:t>
+      </w:r>
+      <w:r>
+        <w:rPr>
+          <w:rFonts w:ascii="Times" w:eastAsia="Times" w:hAnsi="Times"/>
+          <w:bCs/>
+          <w:color w:val="000000"/>
+          <w:sz w:val="20"/>
+        </w:rPr>
+        <w:t xml:space="preserve">es el equivalente a </w:t>
+      </w:r>
+      <w:r>
+        <w:rPr>
+          <w:rFonts w:ascii="Times" w:eastAsia="Times" w:hAnsi="Times"/>
+          <w:b/>
+          <w:bCs/>
+          <w:i/>
+          <w:color w:val="000000"/>
+          <w:sz w:val="20"/>
+        </w:rPr>
+        <w:t xml:space="preserve">Server[localhost] </w:t>
+      </w:r>
+      <w:r>
+        <w:rPr>
+          <w:rFonts w:ascii="Times" w:eastAsia="Times" w:hAnsi="Times"/>
+          <w:bCs/>
+          <w:color w:val="000000"/>
+          <w:sz w:val="20"/>
+        </w:rPr>
+        <w:t>en la consola,</w:t>
+      </w:r>
+      <w:r>
+        <w:rPr>
+          <w:rFonts w:ascii="Times" w:eastAsia="Times" w:hAnsi="Times"/>
+          <w:bCs/>
+          <w:color w:val="000000"/>
+          <w:sz w:val="20"/>
+        </w:rPr>
+        <w:t xml:space="preserve"> </w:t>
+      </w:r>
+      <w:r>
+        <w:rPr>
+          <w:rFonts w:ascii="Times" w:eastAsia="Times" w:hAnsi="Times"/>
+          <w:b/>
+          <w:bCs/>
+          <w:i/>
+          <w:color w:val="000000"/>
+          <w:sz w:val="20"/>
+        </w:rPr>
+        <w:t xml:space="preserve">Port </w:t>
+      </w:r>
+      <w:r>
+        <w:rPr>
+          <w:rFonts w:ascii="Times" w:eastAsia="Times" w:hAnsi="Times"/>
+          <w:bCs/>
+          <w:color w:val="000000"/>
+          <w:sz w:val="20"/>
+        </w:rPr>
+        <w:t xml:space="preserve">equivalente a </w:t>
+      </w:r>
+      <w:r>
+        <w:rPr>
+          <w:rFonts w:ascii="Times" w:eastAsia="Times" w:hAnsi="Times"/>
+          <w:b/>
+          <w:bCs/>
+          <w:i/>
+          <w:color w:val="000000"/>
+          <w:sz w:val="20"/>
+        </w:rPr>
+        <w:t>Port[</w:t>
+      </w:r>
+      <w:r>
+        <w:rPr>
+          <w:rFonts w:ascii="Times" w:eastAsia="Times" w:hAnsi="Times"/>
+          <w:b/>
+          <w:bCs/>
+          <w:i/>
+          <w:color w:val="000000"/>
+          <w:sz w:val="20"/>
+        </w:rPr>
+        <w:t>number</w:t>
+      </w:r>
+      <w:r>
+        <w:rPr>
+          <w:rFonts w:ascii="Times" w:eastAsia="Times" w:hAnsi="Times"/>
+          <w:b/>
+          <w:bCs/>
+          <w:i/>
+          <w:color w:val="000000"/>
+          <w:sz w:val="20"/>
+        </w:rPr>
+        <w:t>]</w:t>
+      </w:r>
+      <w:r>
+        <w:rPr>
+          <w:rFonts w:ascii="Times" w:eastAsia="Times" w:hAnsi="Times"/>
+          <w:bCs/>
+          <w:color w:val="000000"/>
+          <w:sz w:val="20"/>
+        </w:rPr>
+        <w:t xml:space="preserve">, </w:t>
+      </w:r>
+      <w:r>
+        <w:rPr>
+          <w:rFonts w:ascii="Times" w:eastAsia="Times" w:hAnsi="Times"/>
+          <w:b/>
+          <w:bCs/>
+          <w:i/>
+          <w:color w:val="000000"/>
+          <w:sz w:val="20"/>
+        </w:rPr>
+        <w:t xml:space="preserve">Maintenance database </w:t>
+      </w:r>
+      <w:r>
+        <w:rPr>
+          <w:rFonts w:ascii="Times" w:eastAsia="Times" w:hAnsi="Times"/>
+          <w:bCs/>
+          <w:color w:val="000000"/>
+          <w:sz w:val="20"/>
+        </w:rPr>
+        <w:t xml:space="preserve">equivalente a </w:t>
+      </w:r>
+      <w:r>
+        <w:rPr>
+          <w:rFonts w:ascii="Times" w:eastAsia="Times" w:hAnsi="Times"/>
+          <w:b/>
+          <w:bCs/>
+          <w:i/>
+          <w:color w:val="000000"/>
+          <w:sz w:val="20"/>
+        </w:rPr>
+        <w:t>Database[postgres]</w:t>
+      </w:r>
+      <w:r>
+        <w:rPr>
+          <w:rFonts w:ascii="Times" w:eastAsia="Times" w:hAnsi="Times"/>
+          <w:bCs/>
+          <w:color w:val="000000"/>
+          <w:sz w:val="20"/>
+        </w:rPr>
+        <w:t>,</w:t>
+      </w:r>
+      <w:r>
+        <w:rPr>
+          <w:rFonts w:ascii="Times" w:eastAsia="Times" w:hAnsi="Times"/>
+          <w:bCs/>
+          <w:color w:val="000000"/>
+          <w:sz w:val="20"/>
+        </w:rPr>
+        <w:t xml:space="preserve"> </w:t>
+      </w:r>
+      <w:r>
+        <w:rPr>
+          <w:rFonts w:ascii="Times" w:eastAsia="Times" w:hAnsi="Times"/>
+          <w:b/>
+          <w:bCs/>
+          <w:i/>
+          <w:color w:val="000000"/>
+          <w:sz w:val="20"/>
+        </w:rPr>
+        <w:t xml:space="preserve">Username </w:t>
+      </w:r>
+      <w:r>
+        <w:rPr>
+          <w:rFonts w:ascii="Times" w:eastAsia="Times" w:hAnsi="Times"/>
+          <w:bCs/>
+          <w:color w:val="000000"/>
+          <w:sz w:val="20"/>
+        </w:rPr>
+        <w:t xml:space="preserve">equivale a </w:t>
+      </w:r>
+      <w:r>
+        <w:rPr>
+          <w:rFonts w:ascii="Times" w:eastAsia="Times" w:hAnsi="Times"/>
+          <w:b/>
+          <w:bCs/>
+          <w:i/>
+          <w:color w:val="000000"/>
+          <w:sz w:val="20"/>
+        </w:rPr>
+        <w:t>Username[postgres]</w:t>
+      </w:r>
+      <w:r>
+        <w:rPr>
+          <w:rFonts w:ascii="Times" w:eastAsia="Times" w:hAnsi="Times"/>
+          <w:b/>
+          <w:bCs/>
+          <w:i/>
+          <w:color w:val="000000"/>
+          <w:sz w:val="20"/>
+        </w:rPr>
+        <w:t xml:space="preserve"> </w:t>
+      </w:r>
+      <w:r>
+        <w:rPr>
+          <w:rFonts w:ascii="Times" w:eastAsia="Times" w:hAnsi="Times"/>
+          <w:b/>
+          <w:bCs/>
+          <w:color w:val="000000"/>
+          <w:sz w:val="20"/>
+        </w:rPr>
+        <w:t xml:space="preserve">&amp; </w:t>
+      </w:r>
+      <w:r>
+        <w:rPr>
+          <w:rFonts w:ascii="Times" w:eastAsia="Times" w:hAnsi="Times"/>
+          <w:b/>
+          <w:bCs/>
+          <w:i/>
+          <w:color w:val="000000"/>
+          <w:sz w:val="20"/>
+        </w:rPr>
+        <w:t xml:space="preserve">Password </w:t>
+      </w:r>
+      <w:r>
+        <w:rPr>
+          <w:rFonts w:ascii="Times" w:eastAsia="Times" w:hAnsi="Times"/>
+          <w:bCs/>
+          <w:color w:val="000000"/>
+          <w:sz w:val="20"/>
+        </w:rPr>
+        <w:t xml:space="preserve">equivale a </w:t>
+      </w:r>
+      <w:r>
+        <w:rPr>
+          <w:rFonts w:ascii="Times" w:eastAsia="Times" w:hAnsi="Times"/>
+          <w:b/>
+          <w:bCs/>
+          <w:color w:val="000000"/>
+          <w:sz w:val="20"/>
+        </w:rPr>
+        <w:t>Password for user postgres</w:t>
+      </w:r>
+      <w:r>
+        <w:rPr>
+          <w:rFonts w:ascii="Times" w:eastAsia="Times" w:hAnsi="Times"/>
+          <w:b/>
+          <w:bCs/>
+          <w:color w:val="000000"/>
+          <w:sz w:val="20"/>
+        </w:rPr>
+        <w:t>.</w:t>
+      </w:r>
+    </w:p>
+    <w:p>
+      <w:pPr>
+        <w:autoSpaceDE w:val="0"/>
+        <w:autoSpaceDN w:val="0"/>
+        <w:spacing w:after="160" w:line="259" w:lineRule="auto"/>
+        <w:rPr>
+          <w:rFonts w:ascii="Times" w:eastAsia="Times" w:hAnsi="Times"/>
+          <w:b/>
+          <w:bCs/>
+          <w:i/>
+          <w:color w:val="000000"/>
+          <w:sz w:val="20"/>
+        </w:rPr>
+      </w:pPr>
+      <w:r>
+        <w:rPr>
+          <w:rFonts w:ascii="Times" w:eastAsia="Times" w:hAnsi="Times"/>
+          <w:bCs/>
+          <w:color w:val="000000"/>
+          <w:sz w:val="20"/>
+        </w:rPr>
+        <w:t xml:space="preserve">Si presiona guarda se crea inmediatamente otra conexión o </w:t>
+      </w:r>
+      <w:r>
+        <w:rPr>
+          <w:rFonts w:ascii="Times" w:eastAsia="Times" w:hAnsi="Times"/>
+          <w:b/>
+          <w:bCs/>
+          <w:i/>
+          <w:color w:val="000000"/>
+          <w:sz w:val="20"/>
+        </w:rPr>
+        <w:t xml:space="preserve">Server. </w:t>
+      </w:r>
+    </w:p>
+    <w:p>
+      <w:pPr>
+        <w:autoSpaceDE w:val="0"/>
+        <w:autoSpaceDN w:val="0"/>
+        <w:spacing w:after="160" w:line="259" w:lineRule="auto"/>
+        <w:rPr>
+          <w:rFonts w:ascii="Times" w:eastAsia="Times" w:hAnsi="Times"/>
+          <w:b/>
+          <w:bCs/>
+          <w:i/>
+          <w:color w:val="000000"/>
+          <w:sz w:val="20"/>
+        </w:rPr>
+      </w:pPr>
+    </w:p>
+    <w:p>
+      <w:pPr>
+        <w:autoSpaceDE w:val="0"/>
+        <w:autoSpaceDN w:val="0"/>
+        <w:spacing w:after="160" w:line="259" w:lineRule="auto"/>
+        <w:rPr>
+          <w:rFonts w:ascii="Times" w:eastAsia="Times" w:hAnsi="Times"/>
+          <w:b/>
+          <w:bCs/>
+          <w:i/>
+          <w:color w:val="000000"/>
+          <w:sz w:val="20"/>
+        </w:rPr>
+      </w:pPr>
+    </w:p>
+    <w:p>
+      <w:pPr>
+        <w:autoSpaceDE w:val="0"/>
+        <w:autoSpaceDN w:val="0"/>
+        <w:spacing w:after="160" w:line="259" w:lineRule="auto"/>
+        <w:rPr>
+          <w:rFonts w:ascii="Times" w:eastAsia="Times" w:hAnsi="Times"/>
+          <w:bCs/>
+          <w:color w:val="000000"/>
+          <w:sz w:val="20"/>
+        </w:rPr>
+      </w:pPr>
+    </w:p>
+    <w:p>
+      <w:pPr>
+        <w:autoSpaceDE w:val="0"/>
+        <w:autoSpaceDN w:val="0"/>
+        <w:spacing w:after="160" w:line="259" w:lineRule="auto"/>
+        <w:rPr>
+          <w:rFonts w:ascii="Times" w:eastAsia="Times" w:hAnsi="Times"/>
+          <w:bCs/>
+          <w:color w:val="000000"/>
+          <w:sz w:val="20"/>
+        </w:rPr>
+      </w:pPr>
+    </w:p>
+    <w:p>
+      <w:pPr>
+        <w:autoSpaceDE w:val="0"/>
+        <w:autoSpaceDN w:val="0"/>
+        <w:spacing w:after="160" w:line="259" w:lineRule="auto"/>
+        <w:rPr>
+          <w:rFonts w:ascii="Times" w:eastAsia="Times" w:hAnsi="Times"/>
+          <w:bCs/>
+          <w:color w:val="000000"/>
+          <w:sz w:val="20"/>
+        </w:rPr>
+      </w:pPr>
+    </w:p>
+    <w:p>
+      <w:pPr>
+        <w:autoSpaceDE w:val="0"/>
+        <w:autoSpaceDN w:val="0"/>
+        <w:spacing w:after="160" w:line="259" w:lineRule="auto"/>
+        <w:rPr>
+          <w:rFonts w:ascii="Times" w:eastAsia="Times" w:hAnsi="Times"/>
+          <w:bCs/>
+          <w:color w:val="000000"/>
+          <w:sz w:val="20"/>
+        </w:rPr>
+      </w:pPr>
+      <w:bookmarkStart w:id="0" w:name="_GoBack"/>
+      <w:bookmarkEnd w:id="0"/>
+    </w:p>
+    <w:p>
+      <w:pPr>
+        <w:autoSpaceDE w:val="0"/>
+        <w:autoSpaceDN w:val="0"/>
+        <w:spacing w:after="160" w:line="259" w:lineRule="auto"/>
+        <w:rPr>
+          <w:rFonts w:ascii="Times" w:eastAsia="Times" w:hAnsi="Times"/>
+          <w:bCs/>
+          <w:color w:val="000000"/>
+          <w:sz w:val="20"/>
+        </w:rPr>
+      </w:pPr>
+    </w:p>
+    <w:p>
+      <w:pPr>
+        <w:autoSpaceDE w:val="0"/>
+        <w:autoSpaceDN w:val="0"/>
+        <w:spacing w:after="160" w:line="259" w:lineRule="auto"/>
+        <w:rPr>
+          <w:rFonts w:ascii="Times" w:eastAsia="Times" w:hAnsi="Times"/>
+          <w:bCs/>
+          <w:strike/>
+          <w:color w:val="000000"/>
+          <w:sz w:val="20"/>
+        </w:rPr>
+      </w:pPr>
+      <w:r>
+        <w:rPr>
+          <w:rFonts w:ascii="Times" w:eastAsia="Times" w:hAnsi="Times"/>
+          <w:bCs/>
+          <w:strike/>
+          <w:color w:val="000000"/>
+          <w:sz w:val="20"/>
+        </w:rPr>
+        <w:t xml:space="preserve">La idea es que usted se sitúe sobre el </w:t>
+      </w:r>
+      <w:r>
+        <w:rPr>
+          <w:rFonts w:ascii="Times" w:eastAsia="Times" w:hAnsi="Times"/>
+          <w:b/>
+          <w:bCs/>
+          <w:strike/>
+          <w:color w:val="000000"/>
+          <w:sz w:val="20"/>
+        </w:rPr>
+        <w:t xml:space="preserve">server </w:t>
+      </w:r>
+      <w:r>
+        <w:rPr>
+          <w:rFonts w:ascii="Times" w:eastAsia="Times" w:hAnsi="Times"/>
+          <w:bCs/>
+          <w:strike/>
+          <w:color w:val="000000"/>
+          <w:sz w:val="20"/>
+        </w:rPr>
+        <w:t>al que se conectó</w:t>
+      </w:r>
+      <w:r>
+        <w:rPr>
+          <w:rFonts w:ascii="Times" w:eastAsia="Times" w:hAnsi="Times"/>
+          <w:bCs/>
+          <w:strike/>
+          <w:color w:val="000000"/>
+          <w:sz w:val="20"/>
+        </w:rPr>
+        <w:t xml:space="preserve"> (</w:t>
+      </w:r>
+      <w:r>
+        <w:rPr>
+          <w:rFonts w:ascii="Times" w:eastAsia="Times" w:hAnsi="Times"/>
+          <w:bCs/>
+          <w:strike/>
+          <w:color w:val="000000"/>
+          <w:sz w:val="20"/>
+        </w:rPr>
+        <w:t xml:space="preserve">por defecto siempre será </w:t>
+      </w:r>
+      <w:r>
+        <w:rPr>
+          <w:rFonts w:ascii="Times" w:eastAsia="Times" w:hAnsi="Times"/>
+          <w:b/>
+          <w:bCs/>
+          <w:i/>
+          <w:strike/>
+          <w:color w:val="000000"/>
+          <w:sz w:val="20"/>
+        </w:rPr>
+        <w:t xml:space="preserve">localhost, </w:t>
+      </w:r>
+      <w:r>
+        <w:rPr>
+          <w:rFonts w:ascii="Times" w:eastAsia="Times" w:hAnsi="Times"/>
+          <w:bCs/>
+          <w:strike/>
+          <w:color w:val="000000"/>
+          <w:sz w:val="20"/>
+        </w:rPr>
+        <w:t>el cual también incluye un puerto,</w:t>
+      </w:r>
+      <w:r>
+        <w:rPr>
+          <w:rFonts w:ascii="Times" w:eastAsia="Times" w:hAnsi="Times"/>
+          <w:bCs/>
+          <w:i/>
+          <w:strike/>
+          <w:color w:val="000000"/>
+          <w:sz w:val="20"/>
+        </w:rPr>
+        <w:t xml:space="preserve"> </w:t>
+      </w:r>
+      <w:r>
+        <w:rPr>
+          <w:rFonts w:ascii="Times" w:eastAsia="Times" w:hAnsi="Times"/>
+          <w:b/>
+          <w:bCs/>
+          <w:i/>
+          <w:strike/>
+          <w:color w:val="000000"/>
+          <w:sz w:val="20"/>
+        </w:rPr>
+        <w:t>su puerto seleccionado).</w:t>
+      </w:r>
+      <w:r>
+        <w:rPr>
+          <w:rFonts w:ascii="Times" w:eastAsia="Times" w:hAnsi="Times"/>
+          <w:b/>
+          <w:bCs/>
+          <w:i/>
+          <w:strike/>
+          <w:color w:val="000000"/>
+          <w:sz w:val="20"/>
+        </w:rPr>
+        <w:t xml:space="preserve"> </w:t>
+      </w:r>
+      <w:r>
+        <w:rPr>
+          <w:rFonts w:ascii="Times" w:eastAsia="Times" w:hAnsi="Times"/>
+          <w:bCs/>
+          <w:strike/>
+          <w:color w:val="000000"/>
+          <w:sz w:val="20"/>
+        </w:rPr>
+        <w:t xml:space="preserve">Entonces, hace doble clic sobre el </w:t>
+      </w:r>
+      <w:r>
+        <w:rPr>
+          <w:rFonts w:ascii="Times" w:eastAsia="Times" w:hAnsi="Times"/>
+          <w:bCs/>
+          <w:i/>
+          <w:strike/>
+          <w:color w:val="000000"/>
+          <w:sz w:val="20"/>
+        </w:rPr>
+        <w:t>server</w:t>
+      </w:r>
+      <w:r>
+        <w:rPr>
+          <w:rFonts w:ascii="Times" w:eastAsia="Times" w:hAnsi="Times"/>
+          <w:bCs/>
+          <w:strike/>
+          <w:color w:val="000000"/>
+          <w:sz w:val="20"/>
+        </w:rPr>
+        <w:t xml:space="preserve"> donde conserva las bases de datos de su interés e inserta la contraseña requerida</w:t>
+      </w:r>
+      <w:r>
+        <w:rPr>
+          <w:rFonts w:ascii="Times" w:eastAsia="Times" w:hAnsi="Times"/>
+          <w:bCs/>
+          <w:strike/>
+          <w:color w:val="000000"/>
+          <w:sz w:val="20"/>
+        </w:rPr>
+        <w:t xml:space="preserve"> (</w:t>
+      </w:r>
+      <w:r>
+        <w:rPr>
+          <w:rFonts w:ascii="Times" w:eastAsia="Times" w:hAnsi="Times"/>
+          <w:b/>
+          <w:bCs/>
+          <w:strike/>
+          <w:color w:val="000000"/>
+          <w:sz w:val="20"/>
+        </w:rPr>
+        <w:t>Password for user postgres</w:t>
+      </w:r>
+      <w:r>
+        <w:rPr>
+          <w:rFonts w:ascii="Times" w:eastAsia="Times" w:hAnsi="Times"/>
+          <w:bCs/>
+          <w:strike/>
+          <w:color w:val="000000"/>
+          <w:sz w:val="20"/>
+        </w:rPr>
+        <w:t>)</w:t>
+      </w:r>
+      <w:r>
+        <w:rPr>
+          <w:rFonts w:ascii="Times" w:eastAsia="Times" w:hAnsi="Times"/>
+          <w:bCs/>
+          <w:strike/>
+          <w:color w:val="000000"/>
+          <w:sz w:val="20"/>
+        </w:rPr>
+        <w:t xml:space="preserve"> para poder observar, y posteriormente manipular, sus bases de datos.</w:t>
+      </w:r>
+      <w:r>
+        <w:rPr>
+          <w:rFonts w:ascii="Times" w:eastAsia="Times" w:hAnsi="Times"/>
+          <w:bCs/>
+          <w:strike/>
+          <w:color w:val="000000"/>
+          <w:sz w:val="20"/>
+        </w:rPr>
+        <w:t xml:space="preserve"> </w:t>
+      </w:r>
+    </w:p>
+    <w:p>
+      <w:pPr>
+        <w:autoSpaceDE w:val="0"/>
+        <w:autoSpaceDN w:val="0"/>
+        <w:spacing w:after="160" w:line="259" w:lineRule="auto"/>
+        <w:rPr>
+          <w:rFonts w:ascii="Times" w:eastAsia="Times" w:hAnsi="Times"/>
+          <w:b/>
+          <w:bCs/>
+          <w:color w:val="000000"/>
         </w:rPr>
       </w:pPr>
     </w:p>
@@ -3667,6 +5969,7 @@
   <w:style w:type="character" w:default="1" w:styleId="Fuentedeprrafopredeter">
     <w:name w:val="Default Paragraph Font"/>
     <w:uiPriority w:val="1"/>
+    <w:semiHidden/>
     <w:unhideWhenUsed/>
   </w:style>
   <w:style w:type="table" w:default="1" w:styleId="Tablanormal">

</xml_diff>

<commit_message>
Archivos de configuración en Postgres
</commit_message>
<xml_diff>
--- a/SQL/Mis Apuntes & Scripts/Complementario; PostgreSQL.docx
+++ b/SQL/Mis Apuntes & Scripts/Complementario; PostgreSQL.docx
@@ -6623,39 +6623,482 @@
         </w:rPr>
         <w:t>y e</w:t>
       </w:r>
+      <w:r>
+        <w:rPr>
+          <w:rFonts w:ascii="Times" w:eastAsia="Times" w:hAnsi="Times"/>
+          <w:bCs/>
+          <w:iCs/>
+          <w:color w:val="000000"/>
+          <w:sz w:val="20"/>
+        </w:rPr>
+        <w:t xml:space="preserve">l final de cada </w:t>
+      </w:r>
+      <w:r>
+        <w:rPr>
+          <w:rFonts w:ascii="Times" w:eastAsia="Times" w:hAnsi="Times"/>
+          <w:bCs/>
+          <w:i/>
+          <w:iCs/>
+          <w:color w:val="000000"/>
+          <w:sz w:val="20"/>
+        </w:rPr>
+        <w:t xml:space="preserve">Query </w:t>
+      </w:r>
+      <w:r>
+        <w:rPr>
+          <w:rFonts w:ascii="Times" w:eastAsia="Times" w:hAnsi="Times"/>
+          <w:bCs/>
+          <w:iCs/>
+          <w:color w:val="000000"/>
+          <w:sz w:val="20"/>
+        </w:rPr>
+        <w:t xml:space="preserve">se debe terminar con un punto y coma (;). </w:t>
+      </w:r>
+    </w:p>
+    <w:p>
+      <w:pPr>
+        <w:autoSpaceDE w:val="0"/>
+        <w:autoSpaceDN w:val="0"/>
+        <w:spacing w:after="160" w:line="259" w:lineRule="auto"/>
+        <w:rPr>
+          <w:rFonts w:ascii="Times" w:eastAsia="Times" w:hAnsi="Times"/>
+          <w:b/>
+          <w:bCs/>
+          <w:color w:val="000000"/>
+        </w:rPr>
+      </w:pPr>
+    </w:p>
+    <w:p>
+      <w:pPr>
+        <w:autoSpaceDE w:val="0"/>
+        <w:autoSpaceDN w:val="0"/>
+        <w:spacing w:after="160" w:line="259" w:lineRule="auto"/>
+        <w:rPr>
+          <w:rFonts w:ascii="Times" w:eastAsia="Times" w:hAnsi="Times"/>
+          <w:b/>
+          <w:bCs/>
+          <w:color w:val="000000"/>
+        </w:rPr>
+      </w:pPr>
+      <w:r>
+        <w:rPr>
+          <w:rFonts w:ascii="Times" w:eastAsia="Times" w:hAnsi="Times"/>
+          <w:b/>
+          <w:bCs/>
+          <w:color w:val="000000"/>
+        </w:rPr>
+        <w:t>Extra - A</w:t>
+      </w:r>
+      <w:r>
+        <w:rPr>
+          <w:rFonts w:ascii="Times" w:eastAsia="Times" w:hAnsi="Times"/>
+          <w:b/>
+          <w:bCs/>
+          <w:color w:val="000000"/>
+        </w:rPr>
+        <w:t>rchivos de configuración</w:t>
+      </w:r>
+    </w:p>
+    <w:p>
+      <w:pPr>
+        <w:autoSpaceDE w:val="0"/>
+        <w:autoSpaceDN w:val="0"/>
+        <w:spacing w:after="160" w:line="259" w:lineRule="auto"/>
+        <w:rPr>
+          <w:rFonts w:ascii="Times" w:eastAsia="Times" w:hAnsi="Times"/>
+          <w:bCs/>
+          <w:iCs/>
+          <w:color w:val="000000"/>
+          <w:sz w:val="20"/>
+        </w:rPr>
+      </w:pPr>
+      <w:r>
+        <w:rPr>
+          <w:rFonts w:ascii="Times" w:eastAsia="Times" w:hAnsi="Times"/>
+          <w:bCs/>
+          <w:iCs/>
+          <w:color w:val="000000"/>
+          <w:sz w:val="20"/>
+        </w:rPr>
+        <w:t xml:space="preserve">A través de la sentencia </w:t>
+      </w:r>
+      <w:r>
+        <w:rPr>
+          <w:rFonts w:ascii="Times" w:eastAsia="Times" w:hAnsi="Times"/>
+          <w:b/>
+          <w:bCs/>
+          <w:iCs/>
+          <w:color w:val="000000"/>
+          <w:sz w:val="20"/>
+        </w:rPr>
+        <w:t>SHOW config_file;</w:t>
+      </w:r>
+      <w:r>
+        <w:rPr>
+          <w:rFonts w:ascii="Times" w:eastAsia="Times" w:hAnsi="Times"/>
+          <w:bCs/>
+          <w:iCs/>
+          <w:color w:val="000000"/>
+          <w:sz w:val="20"/>
+        </w:rPr>
+        <w:t xml:space="preserve"> </w:t>
+      </w:r>
+      <w:r>
+        <w:rPr>
+          <w:rFonts w:ascii="Times" w:eastAsia="Times" w:hAnsi="Times"/>
+          <w:bCs/>
+          <w:iCs/>
+          <w:color w:val="000000"/>
+          <w:sz w:val="20"/>
+        </w:rPr>
+        <w:t xml:space="preserve">se nos muestra donde están los archivos de configuración. </w:t>
+      </w:r>
+    </w:p>
+    <w:p>
+      <w:pPr>
+        <w:autoSpaceDE w:val="0"/>
+        <w:autoSpaceDN w:val="0"/>
+        <w:spacing w:after="160" w:line="259" w:lineRule="auto"/>
+        <w:rPr>
+          <w:rFonts w:ascii="Times" w:eastAsia="Times" w:hAnsi="Times"/>
+          <w:bCs/>
+          <w:iCs/>
+          <w:color w:val="000000"/>
+          <w:sz w:val="20"/>
+        </w:rPr>
+      </w:pPr>
+      <w:r>
+        <w:rPr>
+          <w:rFonts w:ascii="Times" w:eastAsia="Times" w:hAnsi="Times"/>
+          <w:bCs/>
+          <w:iCs/>
+          <w:color w:val="000000"/>
+          <w:sz w:val="20"/>
+        </w:rPr>
+        <w:t xml:space="preserve">En mi caso la ruta es: </w:t>
+      </w:r>
+      <w:r>
+        <w:rPr>
+          <w:rFonts w:ascii="Times" w:eastAsia="Times" w:hAnsi="Times"/>
+          <w:b/>
+          <w:bCs/>
+          <w:iCs/>
+          <w:color w:val="000000"/>
+          <w:sz w:val="20"/>
+        </w:rPr>
+        <w:t xml:space="preserve">"/Library/PostgreSQL/9.5/data/postgresql.conf" </w:t>
+      </w:r>
+      <w:r>
+        <w:rPr>
+          <w:rFonts w:ascii="Times" w:eastAsia="Times" w:hAnsi="Times"/>
+          <w:bCs/>
+          <w:i/>
+          <w:iCs/>
+          <w:color w:val="000000"/>
+          <w:sz w:val="20"/>
+        </w:rPr>
+        <w:t>(Varia según la versión de su pgAdmin)</w:t>
+      </w:r>
+    </w:p>
+    <w:p>
+      <w:pPr>
+        <w:autoSpaceDE w:val="0"/>
+        <w:autoSpaceDN w:val="0"/>
+        <w:spacing w:after="160" w:line="259" w:lineRule="auto"/>
+        <w:rPr>
+          <w:rFonts w:ascii="Times" w:eastAsia="Times" w:hAnsi="Times"/>
+          <w:b/>
+          <w:bCs/>
+          <w:iCs/>
+          <w:color w:val="000000"/>
+          <w:sz w:val="20"/>
+        </w:rPr>
+      </w:pPr>
+      <w:r>
+        <w:rPr>
+          <w:rFonts w:ascii="Times" w:eastAsia="Times" w:hAnsi="Times"/>
+          <w:bCs/>
+          <w:iCs/>
+          <w:color w:val="000000"/>
+          <w:sz w:val="20"/>
+          <w:u w:val="single"/>
+        </w:rPr>
+        <w:t>Algo a tener en cuenta</w:t>
+      </w:r>
+      <w:r>
+        <w:rPr>
+          <w:rFonts w:ascii="Times" w:eastAsia="Times" w:hAnsi="Times"/>
+          <w:bCs/>
+          <w:iCs/>
+          <w:color w:val="000000"/>
+          <w:sz w:val="20"/>
+        </w:rPr>
+        <w:t xml:space="preserve"> es que </w:t>
+      </w:r>
+      <w:r>
+        <w:rPr>
+          <w:rFonts w:ascii="Times" w:eastAsia="Times" w:hAnsi="Times"/>
+          <w:bCs/>
+          <w:iCs/>
+          <w:color w:val="000000"/>
+          <w:sz w:val="20"/>
+        </w:rPr>
+        <w:t>no se puede acceder a</w:t>
+      </w:r>
+      <w:r>
+        <w:rPr>
+          <w:rFonts w:ascii="Times" w:eastAsia="Times" w:hAnsi="Times"/>
+          <w:bCs/>
+          <w:iCs/>
+          <w:color w:val="000000"/>
+          <w:sz w:val="20"/>
+        </w:rPr>
+        <w:t xml:space="preserve"> la ruta </w:t>
+      </w:r>
+      <w:r>
+        <w:rPr>
+          <w:rFonts w:ascii="Times" w:eastAsia="Times" w:hAnsi="Times"/>
+          <w:bCs/>
+          <w:iCs/>
+          <w:color w:val="000000"/>
+          <w:sz w:val="20"/>
+        </w:rPr>
+        <w:t xml:space="preserve">de instalación </w:t>
+      </w:r>
+      <w:r>
+        <w:rPr>
+          <w:rFonts w:ascii="Times" w:eastAsia="Times" w:hAnsi="Times"/>
+          <w:bCs/>
+          <w:iCs/>
+          <w:color w:val="000000"/>
+          <w:sz w:val="20"/>
+        </w:rPr>
+        <w:t xml:space="preserve">por </w:t>
+      </w:r>
+      <w:r>
+        <w:rPr>
+          <w:rFonts w:ascii="Times" w:eastAsia="Times" w:hAnsi="Times"/>
+          <w:bCs/>
+          <w:i/>
+          <w:iCs/>
+          <w:color w:val="000000"/>
+          <w:sz w:val="20"/>
+        </w:rPr>
+        <w:t>default</w:t>
+      </w:r>
+      <w:r>
+        <w:rPr>
+          <w:rFonts w:ascii="Times" w:eastAsia="Times" w:hAnsi="Times"/>
+          <w:bCs/>
+          <w:iCs/>
+          <w:color w:val="000000"/>
+          <w:sz w:val="20"/>
+        </w:rPr>
+        <w:t xml:space="preserve"> </w:t>
+      </w:r>
+      <w:r>
+        <w:rPr>
+          <w:rFonts w:ascii="Times" w:eastAsia="Times" w:hAnsi="Times"/>
+          <w:bCs/>
+          <w:iCs/>
+          <w:color w:val="000000"/>
+          <w:sz w:val="20"/>
+        </w:rPr>
+        <w:t xml:space="preserve">debido a falta de permisos. Para ingresar basta con </w:t>
+      </w:r>
+      <w:r>
+        <w:rPr>
+          <w:rFonts w:ascii="Times" w:eastAsia="Times" w:hAnsi="Times"/>
+          <w:bCs/>
+          <w:iCs/>
+          <w:color w:val="000000"/>
+          <w:sz w:val="20"/>
+        </w:rPr>
+        <w:t xml:space="preserve">correr </w:t>
+      </w:r>
+      <w:r>
+        <w:rPr>
+          <w:rFonts w:ascii="Times" w:eastAsia="Times" w:hAnsi="Times"/>
+          <w:bCs/>
+          <w:iCs/>
+          <w:color w:val="000000"/>
+          <w:sz w:val="20"/>
+        </w:rPr>
+        <w:t>un:</w:t>
+      </w:r>
+      <w:r>
+        <w:rPr>
+          <w:rFonts w:ascii="Times" w:eastAsia="Times" w:hAnsi="Times"/>
+          <w:bCs/>
+          <w:iCs/>
+          <w:color w:val="000000"/>
+          <w:sz w:val="20"/>
+        </w:rPr>
+        <w:t xml:space="preserve"> </w:t>
+      </w:r>
+      <w:r>
+        <w:rPr>
+          <w:rFonts w:ascii="Times" w:eastAsia="Times" w:hAnsi="Times"/>
+          <w:b/>
+          <w:bCs/>
+          <w:iCs/>
+          <w:color w:val="000000"/>
+          <w:sz w:val="20"/>
+        </w:rPr>
+        <w:t>sudo cd /Library/PostgreSQL/9.5</w:t>
+      </w:r>
+      <w:r>
+        <w:rPr>
+          <w:rFonts w:ascii="Times" w:eastAsia="Times" w:hAnsi="Times"/>
+          <w:b/>
+          <w:bCs/>
+          <w:iCs/>
+          <w:color w:val="000000"/>
+          <w:sz w:val="20"/>
+        </w:rPr>
+        <w:t>/data/</w:t>
+      </w:r>
+    </w:p>
+    <w:p>
+      <w:pPr>
+        <w:autoSpaceDE w:val="0"/>
+        <w:autoSpaceDN w:val="0"/>
+        <w:spacing w:after="160" w:line="259" w:lineRule="auto"/>
+        <w:rPr>
+          <w:rFonts w:ascii="Times" w:eastAsia="Times" w:hAnsi="Times"/>
+          <w:bCs/>
+          <w:iCs/>
+          <w:color w:val="000000"/>
+          <w:sz w:val="20"/>
+        </w:rPr>
+      </w:pPr>
+      <w:r>
+        <w:rPr>
+          <w:rFonts w:ascii="Times" w:eastAsia="Times" w:hAnsi="Times"/>
+          <w:b/>
+          <w:bCs/>
+          <w:iCs/>
+          <w:color w:val="000000"/>
+          <w:sz w:val="20"/>
+        </w:rPr>
+        <w:t>Postgresql.conf</w:t>
+      </w:r>
+      <w:r>
+        <w:rPr>
+          <w:rFonts w:ascii="Times" w:eastAsia="Times" w:hAnsi="Times"/>
+          <w:bCs/>
+          <w:iCs/>
+          <w:color w:val="000000"/>
+          <w:sz w:val="20"/>
+        </w:rPr>
+        <w:t>: Configuración general de postgres, múltiples opciones referentes a direcciones de conexión de entrada, memoria, cantidad de hilos de p</w:t>
+      </w:r>
+      <w:r>
+        <w:rPr>
+          <w:rFonts w:ascii="Times" w:eastAsia="Times" w:hAnsi="Times"/>
+          <w:bCs/>
+          <w:iCs/>
+          <w:color w:val="000000"/>
+          <w:sz w:val="20"/>
+        </w:rPr>
+        <w:t>r</w:t>
+      </w:r>
+      <w:r>
+        <w:rPr>
+          <w:rFonts w:ascii="Times" w:eastAsia="Times" w:hAnsi="Times"/>
+          <w:bCs/>
+          <w:iCs/>
+          <w:color w:val="000000"/>
+          <w:sz w:val="20"/>
+        </w:rPr>
+        <w:t>ocesamiento, replica, etc.</w:t>
+      </w:r>
+    </w:p>
+    <w:p>
+      <w:pPr>
+        <w:autoSpaceDE w:val="0"/>
+        <w:autoSpaceDN w:val="0"/>
+        <w:spacing w:after="160" w:line="259" w:lineRule="auto"/>
+        <w:rPr>
+          <w:rFonts w:ascii="Times" w:eastAsia="Times" w:hAnsi="Times"/>
+          <w:bCs/>
+          <w:iCs/>
+          <w:color w:val="000000"/>
+          <w:sz w:val="20"/>
+        </w:rPr>
+      </w:pPr>
+      <w:r>
+        <w:rPr>
+          <w:rFonts w:ascii="Times" w:eastAsia="Times" w:hAnsi="Times"/>
+          <w:b/>
+          <w:bCs/>
+          <w:iCs/>
+          <w:color w:val="000000"/>
+          <w:sz w:val="20"/>
+        </w:rPr>
+        <w:t>pg_hba.conf</w:t>
+      </w:r>
+      <w:r>
+        <w:rPr>
+          <w:rFonts w:ascii="Times" w:eastAsia="Times" w:hAnsi="Times"/>
+          <w:bCs/>
+          <w:iCs/>
+          <w:color w:val="000000"/>
+          <w:sz w:val="20"/>
+        </w:rPr>
+        <w:t>: Muestra los roles así como los tipos de acceso a la base de datos.</w:t>
+      </w:r>
+    </w:p>
+    <w:p>
+      <w:pPr>
+        <w:autoSpaceDE w:val="0"/>
+        <w:autoSpaceDN w:val="0"/>
+        <w:spacing w:after="160" w:line="259" w:lineRule="auto"/>
+        <w:rPr>
+          <w:rFonts w:ascii="Times" w:eastAsia="Times" w:hAnsi="Times"/>
+          <w:bCs/>
+          <w:iCs/>
+          <w:color w:val="000000"/>
+          <w:sz w:val="20"/>
+        </w:rPr>
+      </w:pPr>
+      <w:r>
+        <w:rPr>
+          <w:rFonts w:ascii="Times" w:eastAsia="Times" w:hAnsi="Times"/>
+          <w:b/>
+          <w:bCs/>
+          <w:iCs/>
+          <w:color w:val="000000"/>
+          <w:sz w:val="20"/>
+        </w:rPr>
+        <w:t>pg_ident.conf</w:t>
+      </w:r>
+      <w:r>
+        <w:rPr>
+          <w:rFonts w:ascii="Times" w:eastAsia="Times" w:hAnsi="Times"/>
+          <w:bCs/>
+          <w:iCs/>
+          <w:color w:val="000000"/>
+          <w:sz w:val="20"/>
+        </w:rPr>
+        <w:t>: Permite realizar el mapeo de usuarios. Permite definir roles a usuarios del sistema operativo donde se ejecuta postgres.</w:t>
+      </w:r>
+    </w:p>
+    <w:p>
+      <w:pPr>
+        <w:autoSpaceDE w:val="0"/>
+        <w:autoSpaceDN w:val="0"/>
+        <w:spacing w:after="160" w:line="259" w:lineRule="auto"/>
+        <w:rPr>
+          <w:rFonts w:ascii="Times" w:eastAsia="Times" w:hAnsi="Times"/>
+          <w:bCs/>
+          <w:iCs/>
+          <w:color w:val="000000"/>
+          <w:sz w:val="20"/>
+        </w:rPr>
+      </w:pPr>
       <w:bookmarkStart w:id="0" w:name="_GoBack"/>
       <w:bookmarkEnd w:id="0"/>
-      <w:r>
-        <w:rPr>
-          <w:rFonts w:ascii="Times" w:eastAsia="Times" w:hAnsi="Times"/>
-          <w:bCs/>
-          <w:iCs/>
-          <w:color w:val="000000"/>
-          <w:sz w:val="20"/>
-        </w:rPr>
-        <w:t xml:space="preserve">l final de cada </w:t>
-      </w:r>
-      <w:r>
-        <w:rPr>
-          <w:rFonts w:ascii="Times" w:eastAsia="Times" w:hAnsi="Times"/>
-          <w:bCs/>
-          <w:i/>
-          <w:iCs/>
-          <w:color w:val="000000"/>
-          <w:sz w:val="20"/>
-        </w:rPr>
-        <w:t xml:space="preserve">Query </w:t>
-      </w:r>
-      <w:r>
-        <w:rPr>
-          <w:rFonts w:ascii="Times" w:eastAsia="Times" w:hAnsi="Times"/>
-          <w:bCs/>
-          <w:iCs/>
-          <w:color w:val="000000"/>
-          <w:sz w:val="20"/>
-        </w:rPr>
-        <w:t xml:space="preserve">se debe terminar con un punto y coma (;). </w:t>
-      </w:r>
     </w:p>
     <w:p>
       <w:pPr>

</xml_diff>

<commit_message>
Más comandos para postgres
</commit_message>
<xml_diff>
--- a/SQL/Mis Apuntes & Scripts/Complementario; PostgreSQL.docx
+++ b/SQL/Mis Apuntes & Scripts/Complementario; PostgreSQL.docx
@@ -2070,8 +2070,20 @@
           <w:color w:val="000000"/>
           <w:sz w:val="20"/>
         </w:rPr>
-        <w:t>\d nombre_tabla</w:t>
-      </w:r>
+        <w:t xml:space="preserve">\d </w:t>
+      </w:r>
+      <w:proofErr w:type="spellStart"/>
+      <w:r>
+        <w:rPr>
+          <w:rFonts w:ascii="Times" w:eastAsia="Times" w:hAnsi="Times"/>
+          <w:b/>
+          <w:bCs/>
+          <w:color w:val="000000"/>
+          <w:sz w:val="20"/>
+        </w:rPr>
+        <w:t>nombre_tabla</w:t>
+      </w:r>
+      <w:proofErr w:type="spellEnd"/>
     </w:p>
     <w:p>
       <w:pPr>
@@ -2255,8 +2267,20 @@
           <w:color w:val="000000"/>
           <w:sz w:val="20"/>
         </w:rPr>
-        <w:t>\h nombre_de_la_funcion</w:t>
-      </w:r>
+        <w:t xml:space="preserve">\h </w:t>
+      </w:r>
+      <w:proofErr w:type="spellStart"/>
+      <w:r>
+        <w:rPr>
+          <w:rFonts w:ascii="Times" w:eastAsia="Times" w:hAnsi="Times"/>
+          <w:b/>
+          <w:bCs/>
+          <w:color w:val="000000"/>
+          <w:sz w:val="20"/>
+        </w:rPr>
+        <w:t>nombre_de_la_funcion</w:t>
+      </w:r>
+      <w:proofErr w:type="spellEnd"/>
     </w:p>
     <w:p>
       <w:pPr>
@@ -2523,7 +2547,29 @@
           <w:color w:val="000000"/>
           <w:sz w:val="20"/>
         </w:rPr>
-        <w:t>SELECT version();</w:t>
+        <w:t xml:space="preserve">SELECT </w:t>
+      </w:r>
+      <w:proofErr w:type="spellStart"/>
+      <w:r>
+        <w:rPr>
+          <w:rFonts w:ascii="Times" w:eastAsia="Times" w:hAnsi="Times"/>
+          <w:b/>
+          <w:bCs/>
+          <w:color w:val="000000"/>
+          <w:sz w:val="20"/>
+        </w:rPr>
+        <w:t>version</w:t>
+      </w:r>
+      <w:proofErr w:type="spellEnd"/>
+      <w:r>
+        <w:rPr>
+          <w:rFonts w:ascii="Times" w:eastAsia="Times" w:hAnsi="Times"/>
+          <w:b/>
+          <w:bCs/>
+          <w:color w:val="000000"/>
+          <w:sz w:val="20"/>
+        </w:rPr>
+        <w:t>();</w:t>
       </w:r>
     </w:p>
     <w:p>
@@ -6731,7 +6777,31 @@
           <w:color w:val="000000"/>
           <w:sz w:val="20"/>
         </w:rPr>
-        <w:t>SHOW config_file;</w:t>
+        <w:t xml:space="preserve">SHOW </w:t>
+      </w:r>
+      <w:proofErr w:type="spellStart"/>
+      <w:r>
+        <w:rPr>
+          <w:rFonts w:ascii="Times" w:eastAsia="Times" w:hAnsi="Times"/>
+          <w:b/>
+          <w:bCs/>
+          <w:iCs/>
+          <w:color w:val="000000"/>
+          <w:sz w:val="20"/>
+        </w:rPr>
+        <w:t>config_file</w:t>
+      </w:r>
+      <w:proofErr w:type="spellEnd"/>
+      <w:r>
+        <w:rPr>
+          <w:rFonts w:ascii="Times" w:eastAsia="Times" w:hAnsi="Times"/>
+          <w:b/>
+          <w:bCs/>
+          <w:iCs/>
+          <w:color w:val="000000"/>
+          <w:sz w:val="20"/>
+        </w:rPr>
+        <w:t>;</w:t>
       </w:r>
       <w:r>
         <w:rPr>
@@ -7097,27 +7167,1504 @@
           <w:sz w:val="20"/>
         </w:rPr>
       </w:pPr>
+    </w:p>
+    <w:p>
+      <w:pPr>
+        <w:spacing w:after="160" w:line="259" w:lineRule="auto"/>
+        <w:rPr>
+          <w:rFonts w:ascii="Times" w:eastAsia="Times" w:hAnsi="Times"/>
+          <w:b/>
+          <w:bCs/>
+          <w:color w:val="000000"/>
+        </w:rPr>
+      </w:pPr>
+      <w:r>
+        <w:rPr>
+          <w:rFonts w:ascii="Times" w:eastAsia="Times" w:hAnsi="Times"/>
+          <w:b/>
+          <w:bCs/>
+          <w:color w:val="000000"/>
+        </w:rPr>
+        <w:t xml:space="preserve">Más y más comandos para </w:t>
+      </w:r>
+      <w:r>
+        <w:rPr>
+          <w:rFonts w:ascii="Times" w:eastAsia="Times" w:hAnsi="Times"/>
+          <w:b/>
+          <w:bCs/>
+          <w:color w:val="000000"/>
+          <w:u w:val="single"/>
+        </w:rPr>
+        <w:t>psql</w:t>
+      </w:r>
+      <w:r>
+        <w:rPr>
+          <w:rFonts w:ascii="Times" w:eastAsia="Times" w:hAnsi="Times"/>
+          <w:b/>
+          <w:bCs/>
+          <w:color w:val="000000"/>
+        </w:rPr>
+        <w:t>, terminal interactiva para trabajar con PostgreSQL</w:t>
+      </w:r>
+    </w:p>
+    <w:p>
+      <w:pPr>
+        <w:spacing w:after="160" w:line="259" w:lineRule="auto"/>
+        <w:rPr>
+          <w:rFonts w:ascii="Times" w:eastAsia="Times" w:hAnsi="Times"/>
+          <w:b/>
+          <w:bCs/>
+          <w:color w:val="000000"/>
+          <w:sz w:val="22"/>
+        </w:rPr>
+      </w:pPr>
+      <w:r>
+        <w:rPr>
+          <w:rFonts w:ascii="Times" w:eastAsia="Times" w:hAnsi="Times"/>
+          <w:b/>
+          <w:bCs/>
+          <w:color w:val="000000"/>
+          <w:sz w:val="22"/>
+        </w:rPr>
+        <w:t>Comandos de ayuda</w:t>
+      </w:r>
+    </w:p>
+    <w:p>
+      <w:pPr>
+        <w:spacing w:after="160" w:line="259" w:lineRule="auto"/>
+        <w:rPr>
+          <w:rFonts w:ascii="Times" w:eastAsia="Times" w:hAnsi="Times"/>
+          <w:bCs/>
+          <w:color w:val="000000"/>
+          <w:sz w:val="20"/>
+        </w:rPr>
+      </w:pPr>
+      <w:r>
+        <w:rPr>
+          <w:rFonts w:ascii="Times" w:eastAsia="Times" w:hAnsi="Times"/>
+          <w:bCs/>
+          <w:color w:val="000000"/>
+          <w:sz w:val="20"/>
+        </w:rPr>
+        <w:t xml:space="preserve">Los dos principales comandos que nos permiten revisar, y pedir ayuda, </w:t>
+      </w:r>
+      <w:r>
+        <w:rPr>
+          <w:rFonts w:ascii="Times" w:eastAsia="Times" w:hAnsi="Times"/>
+          <w:bCs/>
+          <w:color w:val="000000"/>
+          <w:sz w:val="20"/>
+        </w:rPr>
+        <w:t>a</w:t>
+      </w:r>
+      <w:r>
+        <w:rPr>
+          <w:rFonts w:ascii="Times" w:eastAsia="Times" w:hAnsi="Times"/>
+          <w:bCs/>
+          <w:color w:val="000000"/>
+          <w:sz w:val="20"/>
+        </w:rPr>
+        <w:t xml:space="preserve"> los </w:t>
+      </w:r>
+      <w:r>
+        <w:rPr>
+          <w:rFonts w:ascii="Times" w:eastAsia="Times" w:hAnsi="Times"/>
+          <w:bCs/>
+          <w:color w:val="000000"/>
+          <w:sz w:val="20"/>
+        </w:rPr>
+        <w:t xml:space="preserve">demás </w:t>
+      </w:r>
+      <w:r>
+        <w:rPr>
+          <w:rFonts w:ascii="Times" w:eastAsia="Times" w:hAnsi="Times"/>
+          <w:bCs/>
+          <w:color w:val="000000"/>
+          <w:sz w:val="20"/>
+        </w:rPr>
+        <w:t>comandos y consultas son:</w:t>
+      </w:r>
+      <w:r>
+        <w:rPr>
+          <w:rFonts w:ascii="Times" w:eastAsia="Times" w:hAnsi="Times"/>
+          <w:bCs/>
+          <w:color w:val="000000"/>
+          <w:sz w:val="20"/>
+        </w:rPr>
+        <w:t xml:space="preserve"> </w:t>
+      </w:r>
+      <w:r>
+        <w:rPr>
+          <w:rFonts w:ascii="Times" w:eastAsia="Times" w:hAnsi="Times"/>
+          <w:b/>
+          <w:bCs/>
+          <w:color w:val="000000"/>
+          <w:sz w:val="22"/>
+        </w:rPr>
+        <w:t>\?</w:t>
+      </w:r>
+      <w:r>
+        <w:rPr>
+          <w:rFonts w:ascii="Times" w:eastAsia="Times" w:hAnsi="Times"/>
+          <w:b/>
+          <w:bCs/>
+          <w:color w:val="000000"/>
+          <w:sz w:val="22"/>
+        </w:rPr>
+        <w:t xml:space="preserve"> </w:t>
+      </w:r>
+      <w:r>
+        <w:rPr>
+          <w:rFonts w:ascii="Times" w:eastAsia="Times" w:hAnsi="Times"/>
+          <w:bCs/>
+          <w:color w:val="000000"/>
+          <w:sz w:val="21"/>
+        </w:rPr>
+        <w:t>&amp;</w:t>
+      </w:r>
+      <w:r>
+        <w:rPr>
+          <w:rFonts w:ascii="Times" w:eastAsia="Times" w:hAnsi="Times"/>
+          <w:b/>
+          <w:bCs/>
+          <w:color w:val="000000"/>
+          <w:sz w:val="22"/>
+        </w:rPr>
+        <w:t xml:space="preserve"> </w:t>
+      </w:r>
+      <w:r>
+        <w:rPr>
+          <w:rFonts w:ascii="Times" w:eastAsia="Times" w:hAnsi="Times"/>
+          <w:b/>
+          <w:bCs/>
+          <w:color w:val="000000"/>
+          <w:sz w:val="22"/>
+        </w:rPr>
+        <w:t>\h</w:t>
+      </w:r>
+    </w:p>
+    <w:p>
+      <w:pPr>
+        <w:spacing w:after="160" w:line="259" w:lineRule="auto"/>
+        <w:rPr>
+          <w:rFonts w:ascii="Times" w:eastAsia="Times" w:hAnsi="Times"/>
+          <w:bCs/>
+          <w:color w:val="000000"/>
+          <w:sz w:val="20"/>
+        </w:rPr>
+      </w:pPr>
+      <w:r>
+        <w:rPr>
+          <w:rFonts w:ascii="Times" w:eastAsia="Times" w:hAnsi="Times"/>
+          <w:b/>
+          <w:bCs/>
+          <w:color w:val="000000"/>
+          <w:sz w:val="22"/>
+        </w:rPr>
+        <w:t>\?</w:t>
+      </w:r>
+      <w:r>
+        <w:rPr>
+          <w:rFonts w:ascii="Times" w:eastAsia="Times" w:hAnsi="Times"/>
+          <w:bCs/>
+          <w:color w:val="000000"/>
+          <w:sz w:val="20"/>
+        </w:rPr>
+        <w:t>,</w:t>
+      </w:r>
+      <w:r>
+        <w:rPr>
+          <w:rFonts w:ascii="Times" w:eastAsia="Times" w:hAnsi="Times"/>
+          <w:b/>
+          <w:bCs/>
+          <w:color w:val="000000"/>
+          <w:sz w:val="22"/>
+        </w:rPr>
+        <w:t xml:space="preserve"> </w:t>
+      </w:r>
+      <w:r>
+        <w:rPr>
+          <w:rFonts w:ascii="Times" w:eastAsia="Times" w:hAnsi="Times"/>
+          <w:bCs/>
+          <w:color w:val="000000"/>
+          <w:sz w:val="20"/>
+        </w:rPr>
+        <w:t>c</w:t>
+      </w:r>
+      <w:r>
+        <w:rPr>
+          <w:rFonts w:ascii="Times" w:eastAsia="Times" w:hAnsi="Times"/>
+          <w:bCs/>
+          <w:color w:val="000000"/>
+          <w:sz w:val="20"/>
+        </w:rPr>
+        <w:t xml:space="preserve">on el cual podemos ver la lista de todos </w:t>
+      </w:r>
       <w:bookmarkStart w:id="0" w:name="_GoBack"/>
       <w:bookmarkEnd w:id="0"/>
-    </w:p>
-    <w:p>
-      <w:pPr>
-        <w:autoSpaceDE w:val="0"/>
-        <w:autoSpaceDN w:val="0"/>
-        <w:spacing w:after="160" w:line="259" w:lineRule="auto"/>
-        <w:rPr>
-          <w:rFonts w:ascii="Times" w:eastAsia="Times" w:hAnsi="Times"/>
-          <w:bCs/>
-          <w:iCs/>
-          <w:color w:val="000000"/>
-          <w:sz w:val="20"/>
-        </w:rPr>
-      </w:pPr>
-    </w:p>
-    <w:p>
-      <w:pPr>
-        <w:autoSpaceDE w:val="0"/>
-        <w:autoSpaceDN w:val="0"/>
+      <w:r>
+        <w:rPr>
+          <w:rFonts w:ascii="Times" w:eastAsia="Times" w:hAnsi="Times"/>
+          <w:bCs/>
+          <w:color w:val="000000"/>
+          <w:sz w:val="20"/>
+        </w:rPr>
+        <w:t xml:space="preserve">los comandos disponibles en consola, </w:t>
+      </w:r>
+      <w:r>
+        <w:rPr>
+          <w:rFonts w:ascii="Times" w:eastAsia="Times" w:hAnsi="Times"/>
+          <w:bCs/>
+          <w:color w:val="000000"/>
+          <w:sz w:val="20"/>
+        </w:rPr>
+        <w:t xml:space="preserve">sólo alista los </w:t>
+      </w:r>
+      <w:r>
+        <w:rPr>
+          <w:rFonts w:ascii="Times" w:eastAsia="Times" w:hAnsi="Times"/>
+          <w:bCs/>
+          <w:color w:val="000000"/>
+          <w:sz w:val="20"/>
+        </w:rPr>
+        <w:t>comandos que empiezan con backslash ( \ )</w:t>
+      </w:r>
+      <w:r>
+        <w:rPr>
+          <w:rFonts w:ascii="Times" w:eastAsia="Times" w:hAnsi="Times"/>
+          <w:bCs/>
+          <w:color w:val="000000"/>
+          <w:sz w:val="20"/>
+        </w:rPr>
+        <w:t xml:space="preserve">. </w:t>
+      </w:r>
+    </w:p>
+    <w:p>
+      <w:pPr>
+        <w:spacing w:after="160" w:line="259" w:lineRule="auto"/>
+        <w:rPr>
+          <w:rFonts w:ascii="Times" w:eastAsia="Times" w:hAnsi="Times"/>
+          <w:bCs/>
+          <w:color w:val="000000"/>
+          <w:sz w:val="20"/>
+        </w:rPr>
+      </w:pPr>
+      <w:r>
+        <w:rPr>
+          <w:rFonts w:ascii="Times" w:eastAsia="Times" w:hAnsi="Times"/>
+          <w:b/>
+          <w:bCs/>
+          <w:color w:val="000000"/>
+          <w:sz w:val="22"/>
+        </w:rPr>
+        <w:t>\h</w:t>
+      </w:r>
+      <w:r>
+        <w:rPr>
+          <w:rFonts w:ascii="Times" w:eastAsia="Times" w:hAnsi="Times"/>
+          <w:bCs/>
+          <w:color w:val="000000"/>
+          <w:sz w:val="20"/>
+        </w:rPr>
+        <w:t>,</w:t>
+      </w:r>
+      <w:r>
+        <w:rPr>
+          <w:rFonts w:ascii="Times" w:eastAsia="Times" w:hAnsi="Times"/>
+          <w:bCs/>
+          <w:color w:val="000000"/>
+          <w:sz w:val="22"/>
+        </w:rPr>
+        <w:t> </w:t>
+      </w:r>
+      <w:r>
+        <w:rPr>
+          <w:rFonts w:ascii="Times" w:eastAsia="Times" w:hAnsi="Times"/>
+          <w:bCs/>
+          <w:color w:val="000000"/>
+          <w:sz w:val="20"/>
+        </w:rPr>
+        <w:t>c</w:t>
+      </w:r>
+      <w:r>
+        <w:rPr>
+          <w:rFonts w:ascii="Times" w:eastAsia="Times" w:hAnsi="Times"/>
+          <w:bCs/>
+          <w:color w:val="000000"/>
+          <w:sz w:val="20"/>
+        </w:rPr>
+        <w:t>on este comando veremos la información de todas las consult</w:t>
+      </w:r>
+      <w:r>
+        <w:rPr>
+          <w:rFonts w:ascii="Times" w:eastAsia="Times" w:hAnsi="Times"/>
+          <w:bCs/>
+          <w:color w:val="000000"/>
+          <w:sz w:val="20"/>
+        </w:rPr>
+        <w:t>as SQL disponibles en consola, s</w:t>
+      </w:r>
+      <w:r>
+        <w:rPr>
+          <w:rFonts w:ascii="Times" w:eastAsia="Times" w:hAnsi="Times"/>
+          <w:bCs/>
+          <w:color w:val="000000"/>
+          <w:sz w:val="20"/>
+        </w:rPr>
+        <w:t>irve también para buscar ayud</w:t>
+      </w:r>
+      <w:r>
+        <w:rPr>
+          <w:rFonts w:ascii="Times" w:eastAsia="Times" w:hAnsi="Times"/>
+          <w:bCs/>
+          <w:color w:val="000000"/>
+          <w:sz w:val="20"/>
+        </w:rPr>
+        <w:t>a sobre una consulta específica. P</w:t>
+      </w:r>
+      <w:r>
+        <w:rPr>
+          <w:rFonts w:ascii="Times" w:eastAsia="Times" w:hAnsi="Times"/>
+          <w:bCs/>
+          <w:color w:val="000000"/>
+          <w:sz w:val="20"/>
+        </w:rPr>
+        <w:t>ara buscar información sobre una consulta específica basta con escribir </w:t>
+      </w:r>
+      <w:r>
+        <w:rPr>
+          <w:rFonts w:ascii="Times" w:eastAsia="Times" w:hAnsi="Times"/>
+          <w:b/>
+          <w:bCs/>
+          <w:color w:val="000000"/>
+          <w:sz w:val="20"/>
+        </w:rPr>
+        <w:t>\h</w:t>
+      </w:r>
+      <w:r>
+        <w:rPr>
+          <w:rFonts w:ascii="Times" w:eastAsia="Times" w:hAnsi="Times"/>
+          <w:bCs/>
+          <w:color w:val="000000"/>
+          <w:sz w:val="20"/>
+        </w:rPr>
+        <w:t> seguido del inicio de la consulta de la que se requiera ayuda, así: </w:t>
+      </w:r>
+      <w:r>
+        <w:rPr>
+          <w:rFonts w:ascii="Times" w:eastAsia="Times" w:hAnsi="Times"/>
+          <w:b/>
+          <w:bCs/>
+          <w:color w:val="000000"/>
+          <w:sz w:val="20"/>
+        </w:rPr>
+        <w:t>\h ALTER</w:t>
+      </w:r>
+    </w:p>
+    <w:p>
+      <w:pPr>
+        <w:spacing w:after="160" w:line="259" w:lineRule="auto"/>
+        <w:rPr>
+          <w:rFonts w:ascii="Times" w:eastAsia="Times" w:hAnsi="Times"/>
+          <w:bCs/>
+          <w:color w:val="000000"/>
+          <w:sz w:val="20"/>
+        </w:rPr>
+      </w:pPr>
+      <w:r>
+        <w:rPr>
+          <w:rFonts w:ascii="Times" w:eastAsia="Times" w:hAnsi="Times"/>
+          <w:bCs/>
+          <w:color w:val="000000"/>
+          <w:sz w:val="20"/>
+        </w:rPr>
+        <w:t>De esta forma podemos ver toda la ayuda</w:t>
+      </w:r>
+      <w:r>
+        <w:rPr>
+          <w:rFonts w:ascii="Times" w:eastAsia="Times" w:hAnsi="Times"/>
+          <w:bCs/>
+          <w:color w:val="000000"/>
+          <w:sz w:val="20"/>
+        </w:rPr>
+        <w:t xml:space="preserve"> disponible</w:t>
+      </w:r>
+      <w:r>
+        <w:rPr>
+          <w:rFonts w:ascii="Times" w:eastAsia="Times" w:hAnsi="Times"/>
+          <w:bCs/>
+          <w:color w:val="000000"/>
+          <w:sz w:val="20"/>
+        </w:rPr>
+        <w:t xml:space="preserve"> con respecto a la consulta </w:t>
+      </w:r>
+      <w:r>
+        <w:rPr>
+          <w:rFonts w:ascii="Times" w:eastAsia="Times" w:hAnsi="Times"/>
+          <w:b/>
+          <w:bCs/>
+          <w:i/>
+          <w:iCs/>
+          <w:color w:val="000000"/>
+          <w:sz w:val="20"/>
+        </w:rPr>
+        <w:t>ALTER</w:t>
+      </w:r>
+    </w:p>
+    <w:p>
+      <w:pPr>
+        <w:spacing w:after="160" w:line="259" w:lineRule="auto"/>
+        <w:rPr>
+          <w:rFonts w:ascii="Times" w:eastAsia="Times" w:hAnsi="Times"/>
+          <w:b/>
+          <w:bCs/>
+          <w:color w:val="000000"/>
+          <w:sz w:val="22"/>
+        </w:rPr>
+      </w:pPr>
+    </w:p>
+    <w:p>
+      <w:pPr>
+        <w:spacing w:after="160" w:line="259" w:lineRule="auto"/>
+        <w:rPr>
+          <w:rFonts w:ascii="Times" w:eastAsia="Times" w:hAnsi="Times"/>
+          <w:b/>
+          <w:bCs/>
+          <w:color w:val="000000"/>
+          <w:sz w:val="22"/>
+        </w:rPr>
+      </w:pPr>
+      <w:r>
+        <w:rPr>
+          <w:rFonts w:ascii="Times" w:eastAsia="Times" w:hAnsi="Times"/>
+          <w:b/>
+          <w:bCs/>
+          <w:color w:val="000000"/>
+          <w:sz w:val="22"/>
+        </w:rPr>
+        <w:t xml:space="preserve">Comandos de </w:t>
+      </w:r>
+      <w:r>
+        <w:rPr>
+          <w:rFonts w:ascii="Times" w:eastAsia="Times" w:hAnsi="Times"/>
+          <w:b/>
+          <w:bCs/>
+          <w:color w:val="000000"/>
+          <w:sz w:val="22"/>
+        </w:rPr>
+        <w:t xml:space="preserve">navegación y consulta de información </w:t>
+      </w:r>
+    </w:p>
+    <w:p>
+      <w:pPr>
+        <w:spacing w:after="160" w:line="259" w:lineRule="auto"/>
+        <w:rPr>
+          <w:rFonts w:ascii="Times" w:eastAsia="Times" w:hAnsi="Times"/>
+          <w:bCs/>
+          <w:color w:val="000000"/>
+          <w:sz w:val="20"/>
+        </w:rPr>
+      </w:pPr>
+      <w:r>
+        <w:rPr>
+          <w:rFonts w:ascii="Times" w:eastAsia="Times" w:hAnsi="Times"/>
+          <w:b/>
+          <w:bCs/>
+          <w:color w:val="000000"/>
+          <w:sz w:val="22"/>
+        </w:rPr>
+        <w:t>\c </w:t>
+      </w:r>
+      <w:r>
+        <w:rPr>
+          <w:rFonts w:ascii="Times" w:eastAsia="Times" w:hAnsi="Times"/>
+          <w:b/>
+          <w:bCs/>
+          <w:color w:val="000000"/>
+          <w:sz w:val="22"/>
+        </w:rPr>
+        <w:t>&lt;</w:t>
+      </w:r>
+      <w:r>
+        <w:rPr>
+          <w:rFonts w:ascii="Times" w:eastAsia="Times" w:hAnsi="Times"/>
+          <w:b/>
+          <w:bCs/>
+          <w:color w:val="000000"/>
+          <w:sz w:val="22"/>
+        </w:rPr>
+        <w:t>data_base_name</w:t>
+      </w:r>
+      <w:r>
+        <w:rPr>
+          <w:rFonts w:ascii="Times" w:eastAsia="Times" w:hAnsi="Times"/>
+          <w:b/>
+          <w:bCs/>
+          <w:color w:val="000000"/>
+          <w:sz w:val="22"/>
+        </w:rPr>
+        <w:t>&gt;</w:t>
+      </w:r>
+      <w:r>
+        <w:rPr>
+          <w:rFonts w:ascii="Times" w:eastAsia="Times" w:hAnsi="Times"/>
+          <w:bCs/>
+          <w:color w:val="000000"/>
+          <w:sz w:val="22"/>
+        </w:rPr>
+        <w:t xml:space="preserve"> </w:t>
+      </w:r>
+      <w:r>
+        <w:rPr>
+          <w:rFonts w:ascii="Times" w:eastAsia="Times" w:hAnsi="Times"/>
+          <w:bCs/>
+          <w:color w:val="000000"/>
+          <w:sz w:val="20"/>
+        </w:rPr>
+        <w:t xml:space="preserve">Moverse a una base de datos en especifica </w:t>
+      </w:r>
+    </w:p>
+    <w:p>
+      <w:pPr>
+        <w:spacing w:after="160" w:line="259" w:lineRule="auto"/>
+        <w:rPr>
+          <w:rFonts w:ascii="Times" w:eastAsia="Times" w:hAnsi="Times"/>
+          <w:bCs/>
+          <w:color w:val="000000"/>
+          <w:sz w:val="22"/>
+        </w:rPr>
+      </w:pPr>
+      <w:r>
+        <w:rPr>
+          <w:rFonts w:ascii="Times" w:eastAsia="Times" w:hAnsi="Times"/>
+          <w:b/>
+          <w:bCs/>
+          <w:color w:val="000000"/>
+          <w:sz w:val="22"/>
+        </w:rPr>
+        <w:t>\l </w:t>
+      </w:r>
+      <w:r>
+        <w:rPr>
+          <w:rFonts w:ascii="Times" w:eastAsia="Times" w:hAnsi="Times"/>
+          <w:bCs/>
+          <w:color w:val="000000"/>
+          <w:sz w:val="20"/>
+        </w:rPr>
+        <w:t>Listar base de datos disponibles</w:t>
+      </w:r>
+    </w:p>
+    <w:p>
+      <w:pPr>
+        <w:spacing w:after="160" w:line="259" w:lineRule="auto"/>
+        <w:rPr>
+          <w:rFonts w:ascii="Times" w:eastAsia="Times" w:hAnsi="Times"/>
+          <w:bCs/>
+          <w:color w:val="000000"/>
+          <w:sz w:val="20"/>
+        </w:rPr>
+      </w:pPr>
+      <w:r>
+        <w:rPr>
+          <w:rFonts w:ascii="Times" w:eastAsia="Times" w:hAnsi="Times"/>
+          <w:b/>
+          <w:bCs/>
+          <w:color w:val="000000"/>
+          <w:sz w:val="22"/>
+        </w:rPr>
+        <w:t>\dt </w:t>
+      </w:r>
+      <w:r>
+        <w:rPr>
+          <w:rFonts w:ascii="Times" w:eastAsia="Times" w:hAnsi="Times"/>
+          <w:bCs/>
+          <w:color w:val="000000"/>
+          <w:sz w:val="20"/>
+        </w:rPr>
+        <w:t>Listar las tablas de la base de datos</w:t>
+      </w:r>
+      <w:r>
+        <w:rPr>
+          <w:rFonts w:ascii="Times" w:eastAsia="Times" w:hAnsi="Times"/>
+          <w:bCs/>
+          <w:color w:val="000000"/>
+          <w:sz w:val="20"/>
+        </w:rPr>
+        <w:t xml:space="preserve"> actual</w:t>
+      </w:r>
+    </w:p>
+    <w:p>
+      <w:pPr>
+        <w:spacing w:after="160" w:line="259" w:lineRule="auto"/>
+        <w:rPr>
+          <w:rFonts w:ascii="Times" w:eastAsia="Times" w:hAnsi="Times"/>
+          <w:bCs/>
+          <w:color w:val="000000"/>
+          <w:sz w:val="20"/>
+        </w:rPr>
+      </w:pPr>
+      <w:r>
+        <w:rPr>
+          <w:rFonts w:ascii="Times" w:eastAsia="Times" w:hAnsi="Times"/>
+          <w:b/>
+          <w:bCs/>
+          <w:color w:val="000000"/>
+          <w:sz w:val="22"/>
+        </w:rPr>
+        <w:t>\d &lt;table_name&gt; </w:t>
+      </w:r>
+      <w:r>
+        <w:rPr>
+          <w:rFonts w:ascii="Times" w:eastAsia="Times" w:hAnsi="Times"/>
+          <w:bCs/>
+          <w:color w:val="000000"/>
+          <w:sz w:val="20"/>
+        </w:rPr>
+        <w:t>Describir una tabla</w:t>
+      </w:r>
+    </w:p>
+    <w:p>
+      <w:pPr>
+        <w:spacing w:after="160" w:line="259" w:lineRule="auto"/>
+        <w:rPr>
+          <w:rFonts w:ascii="Times" w:eastAsia="Times" w:hAnsi="Times"/>
+          <w:bCs/>
+          <w:color w:val="000000"/>
+          <w:sz w:val="20"/>
+        </w:rPr>
+      </w:pPr>
+      <w:r>
+        <w:rPr>
+          <w:rFonts w:ascii="Times" w:eastAsia="Times" w:hAnsi="Times"/>
+          <w:b/>
+          <w:bCs/>
+          <w:color w:val="000000"/>
+          <w:sz w:val="22"/>
+        </w:rPr>
+        <w:t>\dn </w:t>
+      </w:r>
+      <w:r>
+        <w:rPr>
+          <w:rFonts w:ascii="Times" w:eastAsia="Times" w:hAnsi="Times"/>
+          <w:bCs/>
+          <w:color w:val="000000"/>
+          <w:sz w:val="20"/>
+        </w:rPr>
+        <w:t>Listar los esquemas</w:t>
+      </w:r>
+      <w:r>
+        <w:rPr>
+          <w:rFonts w:ascii="Times" w:eastAsia="Times" w:hAnsi="Times"/>
+          <w:bCs/>
+          <w:color w:val="000000"/>
+          <w:sz w:val="20"/>
+        </w:rPr>
+        <w:t xml:space="preserve"> (tablas</w:t>
+      </w:r>
+      <w:r>
+        <w:rPr>
+          <w:rFonts w:ascii="Times" w:eastAsia="Times" w:hAnsi="Times"/>
+          <w:bCs/>
+          <w:color w:val="000000"/>
+          <w:sz w:val="20"/>
+        </w:rPr>
+        <w:t>, entidades</w:t>
+      </w:r>
+      <w:r>
+        <w:rPr>
+          <w:rFonts w:ascii="Times" w:eastAsia="Times" w:hAnsi="Times"/>
+          <w:bCs/>
+          <w:color w:val="000000"/>
+          <w:sz w:val="20"/>
+        </w:rPr>
+        <w:t>)</w:t>
+      </w:r>
+      <w:r>
+        <w:rPr>
+          <w:rFonts w:ascii="Times" w:eastAsia="Times" w:hAnsi="Times"/>
+          <w:bCs/>
+          <w:color w:val="000000"/>
+          <w:sz w:val="20"/>
+        </w:rPr>
+        <w:t xml:space="preserve"> de la base de datos actual</w:t>
+      </w:r>
+    </w:p>
+    <w:p>
+      <w:pPr>
+        <w:spacing w:after="160" w:line="259" w:lineRule="auto"/>
+        <w:rPr>
+          <w:rFonts w:ascii="Times" w:eastAsia="Times" w:hAnsi="Times"/>
+          <w:bCs/>
+          <w:color w:val="000000"/>
+          <w:sz w:val="20"/>
+        </w:rPr>
+      </w:pPr>
+      <w:r>
+        <w:rPr>
+          <w:rFonts w:ascii="Times" w:eastAsia="Times" w:hAnsi="Times"/>
+          <w:b/>
+          <w:bCs/>
+          <w:color w:val="000000"/>
+          <w:sz w:val="22"/>
+        </w:rPr>
+        <w:t>\df </w:t>
+      </w:r>
+      <w:r>
+        <w:rPr>
+          <w:rFonts w:ascii="Times" w:eastAsia="Times" w:hAnsi="Times"/>
+          <w:bCs/>
+          <w:color w:val="000000"/>
+          <w:sz w:val="20"/>
+        </w:rPr>
+        <w:t>Listar las funciones disponibles de la base de datos actual</w:t>
+      </w:r>
+    </w:p>
+    <w:p>
+      <w:pPr>
+        <w:spacing w:after="160" w:line="259" w:lineRule="auto"/>
+        <w:rPr>
+          <w:rFonts w:ascii="Times" w:eastAsia="Times" w:hAnsi="Times"/>
+          <w:bCs/>
+          <w:color w:val="000000"/>
+          <w:sz w:val="20"/>
+        </w:rPr>
+      </w:pPr>
+      <w:r>
+        <w:rPr>
+          <w:rFonts w:ascii="Times" w:eastAsia="Times" w:hAnsi="Times"/>
+          <w:b/>
+          <w:bCs/>
+          <w:color w:val="000000"/>
+          <w:sz w:val="22"/>
+        </w:rPr>
+        <w:t>\dv </w:t>
+      </w:r>
+      <w:r>
+        <w:rPr>
+          <w:rFonts w:ascii="Times" w:eastAsia="Times" w:hAnsi="Times"/>
+          <w:bCs/>
+          <w:color w:val="000000"/>
+          <w:sz w:val="20"/>
+        </w:rPr>
+        <w:t>Listar las vistas de la base de datos actual</w:t>
+      </w:r>
+    </w:p>
+    <w:p>
+      <w:pPr>
+        <w:spacing w:after="160" w:line="259" w:lineRule="auto"/>
+        <w:rPr>
+          <w:rFonts w:ascii="Times" w:eastAsia="Times" w:hAnsi="Times"/>
+          <w:bCs/>
+          <w:color w:val="000000"/>
+          <w:sz w:val="20"/>
+        </w:rPr>
+      </w:pPr>
+      <w:r>
+        <w:rPr>
+          <w:rFonts w:ascii="Times" w:eastAsia="Times" w:hAnsi="Times"/>
+          <w:b/>
+          <w:bCs/>
+          <w:color w:val="000000"/>
+          <w:sz w:val="22"/>
+        </w:rPr>
+        <w:t>\du</w:t>
+      </w:r>
+      <w:r>
+        <w:rPr>
+          <w:rFonts w:ascii="Times" w:eastAsia="Times" w:hAnsi="Times"/>
+          <w:bCs/>
+          <w:color w:val="000000"/>
+          <w:sz w:val="20"/>
+        </w:rPr>
+        <w:t> Listar los usuarios y sus roles de la base de datos actual</w:t>
+      </w:r>
+    </w:p>
+    <w:p>
+      <w:pPr>
+        <w:spacing w:after="160" w:line="259" w:lineRule="auto"/>
+        <w:rPr>
+          <w:rFonts w:ascii="Times" w:eastAsia="Times" w:hAnsi="Times"/>
+          <w:b/>
+          <w:bCs/>
+          <w:color w:val="000000"/>
+          <w:sz w:val="22"/>
+        </w:rPr>
+      </w:pPr>
+    </w:p>
+    <w:p>
+      <w:pPr>
+        <w:spacing w:after="160" w:line="259" w:lineRule="auto"/>
+        <w:rPr>
+          <w:rFonts w:ascii="Times" w:eastAsia="Times" w:hAnsi="Times"/>
+          <w:b/>
+          <w:bCs/>
+          <w:color w:val="000000"/>
+          <w:sz w:val="22"/>
+        </w:rPr>
+      </w:pPr>
+      <w:r>
+        <w:rPr>
+          <w:rFonts w:ascii="Times" w:eastAsia="Times" w:hAnsi="Times"/>
+          <w:b/>
+          <w:bCs/>
+          <w:color w:val="000000"/>
+          <w:sz w:val="22"/>
+        </w:rPr>
+        <w:t xml:space="preserve">Comandos de </w:t>
+      </w:r>
+      <w:r>
+        <w:rPr>
+          <w:rFonts w:ascii="Times" w:eastAsia="Times" w:hAnsi="Times"/>
+          <w:b/>
+          <w:bCs/>
+          <w:color w:val="000000"/>
+          <w:sz w:val="22"/>
+        </w:rPr>
+        <w:t xml:space="preserve">inspección y ejecución </w:t>
+      </w:r>
+    </w:p>
+    <w:p>
+      <w:pPr>
+        <w:spacing w:after="160" w:line="259" w:lineRule="auto"/>
+        <w:rPr>
+          <w:rFonts w:ascii="Times" w:eastAsia="Times" w:hAnsi="Times"/>
+          <w:bCs/>
+          <w:color w:val="000000"/>
+          <w:sz w:val="20"/>
+        </w:rPr>
+      </w:pPr>
+      <w:r>
+        <w:rPr>
+          <w:rFonts w:ascii="Times" w:eastAsia="Times" w:hAnsi="Times"/>
+          <w:b/>
+          <w:bCs/>
+          <w:color w:val="000000"/>
+          <w:sz w:val="22"/>
+        </w:rPr>
+        <w:t>\g</w:t>
+      </w:r>
+      <w:r>
+        <w:rPr>
+          <w:rFonts w:ascii="Times" w:eastAsia="Times" w:hAnsi="Times"/>
+          <w:bCs/>
+          <w:color w:val="000000"/>
+          <w:sz w:val="22"/>
+        </w:rPr>
+        <w:t> </w:t>
+      </w:r>
+      <w:r>
+        <w:rPr>
+          <w:rFonts w:ascii="Times" w:eastAsia="Times" w:hAnsi="Times"/>
+          <w:bCs/>
+          <w:color w:val="000000"/>
+          <w:sz w:val="20"/>
+        </w:rPr>
+        <w:t>Volve</w:t>
+      </w:r>
+      <w:r>
+        <w:rPr>
+          <w:rFonts w:ascii="Times" w:eastAsia="Times" w:hAnsi="Times"/>
+          <w:bCs/>
+          <w:color w:val="000000"/>
+          <w:sz w:val="20"/>
+        </w:rPr>
+        <w:t>r a ejecutar el comando ejecuta</w:t>
+      </w:r>
+      <w:r>
+        <w:rPr>
+          <w:rFonts w:ascii="Times" w:eastAsia="Times" w:hAnsi="Times"/>
+          <w:bCs/>
+          <w:color w:val="000000"/>
+          <w:sz w:val="20"/>
+        </w:rPr>
+        <w:t>do justo antes</w:t>
+      </w:r>
+    </w:p>
+    <w:p>
+      <w:pPr>
+        <w:spacing w:after="160" w:line="259" w:lineRule="auto"/>
+        <w:rPr>
+          <w:rFonts w:ascii="Times" w:eastAsia="Times" w:hAnsi="Times"/>
+          <w:bCs/>
+          <w:color w:val="000000"/>
+          <w:sz w:val="20"/>
+        </w:rPr>
+      </w:pPr>
+      <w:r>
+        <w:rPr>
+          <w:rFonts w:ascii="Times" w:eastAsia="Times" w:hAnsi="Times"/>
+          <w:b/>
+          <w:bCs/>
+          <w:color w:val="000000"/>
+          <w:sz w:val="22"/>
+        </w:rPr>
+        <w:t>\s</w:t>
+      </w:r>
+      <w:r>
+        <w:rPr>
+          <w:rFonts w:ascii="Times" w:eastAsia="Times" w:hAnsi="Times"/>
+          <w:bCs/>
+          <w:color w:val="000000"/>
+          <w:sz w:val="22"/>
+        </w:rPr>
+        <w:t> </w:t>
+      </w:r>
+      <w:r>
+        <w:rPr>
+          <w:rFonts w:ascii="Times" w:eastAsia="Times" w:hAnsi="Times"/>
+          <w:bCs/>
+          <w:color w:val="000000"/>
+          <w:sz w:val="20"/>
+        </w:rPr>
+        <w:t>Ver el historial de comandos ejecutados</w:t>
+      </w:r>
+    </w:p>
+    <w:p>
+      <w:pPr>
+        <w:spacing w:after="160" w:line="259" w:lineRule="auto"/>
+        <w:rPr>
+          <w:rFonts w:ascii="Times" w:eastAsia="Times" w:hAnsi="Times"/>
+          <w:bCs/>
+          <w:color w:val="000000"/>
+          <w:sz w:val="20"/>
+        </w:rPr>
+      </w:pPr>
+      <w:r>
+        <w:rPr>
+          <w:rFonts w:ascii="Times" w:eastAsia="Times" w:hAnsi="Times"/>
+          <w:b/>
+          <w:bCs/>
+          <w:color w:val="000000"/>
+          <w:sz w:val="22"/>
+        </w:rPr>
+        <w:t>\s &lt;</w:t>
+      </w:r>
+      <w:r>
+        <w:rPr>
+          <w:rFonts w:ascii="Times" w:eastAsia="Times" w:hAnsi="Times"/>
+          <w:b/>
+          <w:bCs/>
+          <w:color w:val="000000"/>
+          <w:sz w:val="22"/>
+        </w:rPr>
+        <w:t>file</w:t>
+      </w:r>
+      <w:r>
+        <w:rPr>
+          <w:rFonts w:ascii="Times" w:eastAsia="Times" w:hAnsi="Times"/>
+          <w:b/>
+          <w:bCs/>
+          <w:color w:val="000000"/>
+          <w:sz w:val="22"/>
+        </w:rPr>
+        <w:t>_</w:t>
+      </w:r>
+      <w:r>
+        <w:rPr>
+          <w:rFonts w:ascii="Times" w:eastAsia="Times" w:hAnsi="Times"/>
+          <w:b/>
+          <w:bCs/>
+          <w:color w:val="000000"/>
+          <w:sz w:val="22"/>
+        </w:rPr>
+        <w:t>name</w:t>
+      </w:r>
+      <w:r>
+        <w:rPr>
+          <w:rFonts w:ascii="Times" w:eastAsia="Times" w:hAnsi="Times"/>
+          <w:b/>
+          <w:bCs/>
+          <w:color w:val="000000"/>
+          <w:sz w:val="22"/>
+        </w:rPr>
+        <w:t>&gt;</w:t>
+      </w:r>
+      <w:r>
+        <w:rPr>
+          <w:rFonts w:ascii="Times" w:eastAsia="Times" w:hAnsi="Times"/>
+          <w:bCs/>
+          <w:color w:val="000000"/>
+          <w:sz w:val="22"/>
+        </w:rPr>
+        <w:t> </w:t>
+      </w:r>
+      <w:r>
+        <w:rPr>
+          <w:rFonts w:ascii="Times" w:eastAsia="Times" w:hAnsi="Times"/>
+          <w:bCs/>
+          <w:color w:val="000000"/>
+          <w:sz w:val="20"/>
+        </w:rPr>
+        <w:t>Si se quiere guardar la lista de comandos ejecutados en un archivo de texto plano</w:t>
+      </w:r>
+    </w:p>
+    <w:p>
+      <w:pPr>
+        <w:spacing w:after="160" w:line="259" w:lineRule="auto"/>
+        <w:rPr>
+          <w:rFonts w:ascii="Times" w:eastAsia="Times" w:hAnsi="Times"/>
+          <w:bCs/>
+          <w:color w:val="000000"/>
+          <w:sz w:val="20"/>
+        </w:rPr>
+      </w:pPr>
+      <w:r>
+        <w:rPr>
+          <w:rFonts w:ascii="Times" w:eastAsia="Times" w:hAnsi="Times"/>
+          <w:b/>
+          <w:bCs/>
+          <w:color w:val="000000"/>
+          <w:sz w:val="22"/>
+        </w:rPr>
+        <w:t>\i &lt;</w:t>
+      </w:r>
+      <w:r>
+        <w:rPr>
+          <w:rFonts w:ascii="Times" w:eastAsia="Times" w:hAnsi="Times"/>
+          <w:b/>
+          <w:bCs/>
+          <w:color w:val="000000"/>
+          <w:sz w:val="22"/>
+        </w:rPr>
+        <w:t>file</w:t>
+      </w:r>
+      <w:r>
+        <w:rPr>
+          <w:rFonts w:ascii="Times" w:eastAsia="Times" w:hAnsi="Times"/>
+          <w:b/>
+          <w:bCs/>
+          <w:color w:val="000000"/>
+          <w:sz w:val="22"/>
+        </w:rPr>
+        <w:t>_</w:t>
+      </w:r>
+      <w:r>
+        <w:rPr>
+          <w:rFonts w:ascii="Times" w:eastAsia="Times" w:hAnsi="Times"/>
+          <w:b/>
+          <w:bCs/>
+          <w:color w:val="000000"/>
+          <w:sz w:val="22"/>
+        </w:rPr>
+        <w:t>name</w:t>
+      </w:r>
+      <w:r>
+        <w:rPr>
+          <w:rFonts w:ascii="Times" w:eastAsia="Times" w:hAnsi="Times"/>
+          <w:b/>
+          <w:bCs/>
+          <w:color w:val="000000"/>
+          <w:sz w:val="22"/>
+        </w:rPr>
+        <w:t>&gt;</w:t>
+      </w:r>
+      <w:r>
+        <w:rPr>
+          <w:rFonts w:ascii="Times" w:eastAsia="Times" w:hAnsi="Times"/>
+          <w:bCs/>
+          <w:color w:val="000000"/>
+          <w:sz w:val="22"/>
+        </w:rPr>
+        <w:t> </w:t>
+      </w:r>
+      <w:r>
+        <w:rPr>
+          <w:rFonts w:ascii="Times" w:eastAsia="Times" w:hAnsi="Times"/>
+          <w:bCs/>
+          <w:color w:val="000000"/>
+          <w:sz w:val="20"/>
+        </w:rPr>
+        <w:t>Ejecutar los comandos desde un archivo</w:t>
+      </w:r>
+    </w:p>
+    <w:p>
+      <w:pPr>
+        <w:spacing w:after="160" w:line="259" w:lineRule="auto"/>
+        <w:rPr>
+          <w:rFonts w:ascii="Times" w:eastAsia="Times" w:hAnsi="Times"/>
+          <w:bCs/>
+          <w:color w:val="000000"/>
+          <w:sz w:val="20"/>
+        </w:rPr>
+      </w:pPr>
+      <w:r>
+        <w:rPr>
+          <w:rFonts w:ascii="Times" w:eastAsia="Times" w:hAnsi="Times"/>
+          <w:b/>
+          <w:bCs/>
+          <w:color w:val="000000"/>
+          <w:sz w:val="22"/>
+        </w:rPr>
+        <w:t>\e</w:t>
+      </w:r>
+      <w:r>
+        <w:rPr>
+          <w:rFonts w:ascii="Times" w:eastAsia="Times" w:hAnsi="Times"/>
+          <w:bCs/>
+          <w:color w:val="000000"/>
+          <w:sz w:val="22"/>
+        </w:rPr>
+        <w:t> </w:t>
+      </w:r>
+      <w:r>
+        <w:rPr>
+          <w:rFonts w:ascii="Times" w:eastAsia="Times" w:hAnsi="Times"/>
+          <w:bCs/>
+          <w:color w:val="000000"/>
+          <w:sz w:val="20"/>
+        </w:rPr>
+        <w:t>Permite abrir un editor de texto plano, escribir comandos y ejecutar en lote. </w:t>
+      </w:r>
+      <w:r>
+        <w:rPr>
+          <w:rFonts w:ascii="Times" w:eastAsia="Times" w:hAnsi="Times"/>
+          <w:bCs/>
+          <w:color w:val="000000"/>
+          <w:sz w:val="20"/>
+        </w:rPr>
+        <w:t xml:space="preserve">En detalle, </w:t>
+      </w:r>
+      <w:r>
+        <w:rPr>
+          <w:rFonts w:ascii="Times" w:eastAsia="Times" w:hAnsi="Times"/>
+          <w:b/>
+          <w:bCs/>
+          <w:color w:val="000000"/>
+          <w:sz w:val="22"/>
+        </w:rPr>
+        <w:t>\e</w:t>
+      </w:r>
+      <w:r>
+        <w:rPr>
+          <w:rFonts w:ascii="Times" w:eastAsia="Times" w:hAnsi="Times"/>
+          <w:bCs/>
+          <w:color w:val="000000"/>
+          <w:sz w:val="22"/>
+        </w:rPr>
+        <w:t> </w:t>
+      </w:r>
+      <w:r>
+        <w:rPr>
+          <w:rFonts w:ascii="Times" w:eastAsia="Times" w:hAnsi="Times"/>
+          <w:bCs/>
+          <w:color w:val="000000"/>
+          <w:sz w:val="20"/>
+        </w:rPr>
+        <w:t>le permite abrir</w:t>
+      </w:r>
+      <w:r>
+        <w:rPr>
+          <w:rFonts w:ascii="Times" w:eastAsia="Times" w:hAnsi="Times"/>
+          <w:bCs/>
+          <w:color w:val="000000"/>
+          <w:sz w:val="20"/>
+        </w:rPr>
+        <w:t xml:space="preserve"> un editor de texto plano para que usted escriba</w:t>
+      </w:r>
+      <w:r>
+        <w:rPr>
+          <w:rFonts w:ascii="Times" w:eastAsia="Times" w:hAnsi="Times"/>
+          <w:bCs/>
+          <w:color w:val="000000"/>
+          <w:sz w:val="20"/>
+        </w:rPr>
+        <w:t xml:space="preserve"> allí todos </w:t>
+      </w:r>
+      <w:r>
+        <w:rPr>
+          <w:rFonts w:ascii="Times" w:eastAsia="Times" w:hAnsi="Times"/>
+          <w:bCs/>
+          <w:color w:val="000000"/>
+          <w:sz w:val="20"/>
+        </w:rPr>
+        <w:t>sus comandos;</w:t>
+      </w:r>
+      <w:r>
+        <w:rPr>
+          <w:rFonts w:ascii="Times" w:eastAsia="Times" w:hAnsi="Times"/>
+          <w:bCs/>
+          <w:color w:val="000000"/>
+          <w:sz w:val="20"/>
+        </w:rPr>
+        <w:t xml:space="preserve"> luego</w:t>
+      </w:r>
+      <w:r>
+        <w:rPr>
+          <w:rFonts w:ascii="Times" w:eastAsia="Times" w:hAnsi="Times"/>
+          <w:bCs/>
+          <w:color w:val="000000"/>
+          <w:sz w:val="20"/>
+        </w:rPr>
+        <w:t>, cuando finalice,</w:t>
+      </w:r>
+      <w:r>
+        <w:rPr>
+          <w:rFonts w:ascii="Times" w:eastAsia="Times" w:hAnsi="Times"/>
+          <w:bCs/>
+          <w:color w:val="000000"/>
+          <w:sz w:val="20"/>
+        </w:rPr>
+        <w:t xml:space="preserve"> </w:t>
+      </w:r>
+      <w:r>
+        <w:rPr>
+          <w:rFonts w:ascii="Times" w:eastAsia="Times" w:hAnsi="Times"/>
+          <w:bCs/>
+          <w:color w:val="000000"/>
+          <w:sz w:val="20"/>
+        </w:rPr>
+        <w:t>guardará los cambios y cierra</w:t>
+      </w:r>
+      <w:r>
+        <w:rPr>
+          <w:rFonts w:ascii="Times" w:eastAsia="Times" w:hAnsi="Times"/>
+          <w:bCs/>
+          <w:color w:val="000000"/>
+          <w:sz w:val="20"/>
+        </w:rPr>
+        <w:t>,</w:t>
+      </w:r>
+      <w:r>
+        <w:rPr>
+          <w:rFonts w:ascii="Times" w:eastAsia="Times" w:hAnsi="Times"/>
+          <w:bCs/>
+          <w:color w:val="000000"/>
+          <w:sz w:val="20"/>
+        </w:rPr>
+        <w:t>…</w:t>
+      </w:r>
+      <w:r>
+        <w:rPr>
+          <w:rFonts w:ascii="Times" w:eastAsia="Times" w:hAnsi="Times"/>
+          <w:bCs/>
+          <w:color w:val="000000"/>
+          <w:sz w:val="20"/>
+        </w:rPr>
+        <w:t xml:space="preserve"> al cerrar</w:t>
+      </w:r>
+      <w:r>
+        <w:rPr>
+          <w:rFonts w:ascii="Times" w:eastAsia="Times" w:hAnsi="Times"/>
+          <w:bCs/>
+          <w:color w:val="000000"/>
+          <w:sz w:val="20"/>
+        </w:rPr>
+        <w:t xml:space="preserve"> el editor</w:t>
+      </w:r>
+      <w:r>
+        <w:rPr>
+          <w:rFonts w:ascii="Times" w:eastAsia="Times" w:hAnsi="Times"/>
+          <w:bCs/>
+          <w:color w:val="000000"/>
+          <w:sz w:val="20"/>
+        </w:rPr>
+        <w:t xml:space="preserve"> se ejecutarán todos los comandos guardados.</w:t>
+      </w:r>
+    </w:p>
+    <w:p>
+      <w:pPr>
+        <w:spacing w:after="160" w:line="259" w:lineRule="auto"/>
+        <w:rPr>
+          <w:rFonts w:ascii="Times" w:eastAsia="Times" w:hAnsi="Times"/>
+          <w:bCs/>
+          <w:color w:val="000000"/>
+          <w:sz w:val="20"/>
+        </w:rPr>
+      </w:pPr>
+      <w:r>
+        <w:rPr>
+          <w:rFonts w:ascii="Times" w:eastAsia="Times" w:hAnsi="Times"/>
+          <w:b/>
+          <w:bCs/>
+          <w:color w:val="000000"/>
+          <w:sz w:val="22"/>
+        </w:rPr>
+        <w:t>\ef</w:t>
+      </w:r>
+      <w:r>
+        <w:rPr>
+          <w:rFonts w:ascii="Times" w:eastAsia="Times" w:hAnsi="Times"/>
+          <w:bCs/>
+          <w:color w:val="000000"/>
+          <w:sz w:val="22"/>
+        </w:rPr>
+        <w:t> </w:t>
+      </w:r>
+      <w:r>
+        <w:rPr>
+          <w:rFonts w:ascii="Times" w:eastAsia="Times" w:hAnsi="Times"/>
+          <w:bCs/>
+          <w:color w:val="000000"/>
+          <w:sz w:val="20"/>
+        </w:rPr>
+        <w:t>Equivalente al comando anterior pero permite editar también funciones en PostgreSQL</w:t>
+      </w:r>
+      <w:r>
+        <w:rPr>
+          <w:rFonts w:ascii="Times" w:eastAsia="Times" w:hAnsi="Times"/>
+          <w:bCs/>
+          <w:color w:val="000000"/>
+          <w:sz w:val="20"/>
+        </w:rPr>
+        <w:t>.</w:t>
+      </w:r>
+    </w:p>
+    <w:p>
+      <w:pPr>
+        <w:spacing w:after="160" w:line="259" w:lineRule="auto"/>
+        <w:rPr>
+          <w:rFonts w:ascii="Times" w:eastAsia="Times" w:hAnsi="Times"/>
+          <w:bCs/>
+          <w:color w:val="000000"/>
+          <w:sz w:val="20"/>
+        </w:rPr>
+      </w:pPr>
+    </w:p>
+    <w:p>
+      <w:pPr>
+        <w:spacing w:after="160" w:line="259" w:lineRule="auto"/>
+        <w:rPr>
+          <w:rFonts w:ascii="Times" w:eastAsia="Times" w:hAnsi="Times"/>
+          <w:b/>
+          <w:bCs/>
+          <w:color w:val="000000"/>
+          <w:sz w:val="22"/>
+        </w:rPr>
+      </w:pPr>
+      <w:r>
+        <w:rPr>
+          <w:rFonts w:ascii="Times" w:eastAsia="Times" w:hAnsi="Times"/>
+          <w:b/>
+          <w:bCs/>
+          <w:color w:val="000000"/>
+          <w:sz w:val="22"/>
+        </w:rPr>
+        <w:t>Comandos para D</w:t>
+      </w:r>
+      <w:r>
+        <w:rPr>
+          <w:rFonts w:ascii="Times" w:eastAsia="Times" w:hAnsi="Times"/>
+          <w:b/>
+          <w:bCs/>
+          <w:color w:val="000000"/>
+          <w:sz w:val="22"/>
+        </w:rPr>
+        <w:t>ebug y optimización</w:t>
+      </w:r>
+    </w:p>
+    <w:p>
+      <w:pPr>
+        <w:spacing w:after="160" w:line="259" w:lineRule="auto"/>
+        <w:rPr>
+          <w:rFonts w:ascii="Times" w:eastAsia="Times" w:hAnsi="Times"/>
+          <w:bCs/>
+          <w:color w:val="000000"/>
+          <w:sz w:val="20"/>
+        </w:rPr>
+      </w:pPr>
+      <w:r>
+        <w:rPr>
+          <w:rFonts w:ascii="Times" w:eastAsia="Times" w:hAnsi="Times"/>
+          <w:b/>
+          <w:bCs/>
+          <w:color w:val="000000"/>
+          <w:sz w:val="22"/>
+        </w:rPr>
+        <w:t>\timing</w:t>
+      </w:r>
+      <w:r>
+        <w:rPr>
+          <w:rFonts w:ascii="Times" w:eastAsia="Times" w:hAnsi="Times"/>
+          <w:bCs/>
+          <w:color w:val="000000"/>
+          <w:sz w:val="22"/>
+        </w:rPr>
+        <w:t> </w:t>
+      </w:r>
+      <w:r>
+        <w:rPr>
+          <w:rFonts w:ascii="Times" w:eastAsia="Times" w:hAnsi="Times"/>
+          <w:bCs/>
+          <w:color w:val="000000"/>
+          <w:sz w:val="20"/>
+        </w:rPr>
+        <w:t>Activar / Desactivar el contador de tiempo por consulta</w:t>
+      </w:r>
+      <w:r>
+        <w:rPr>
+          <w:rFonts w:ascii="Times" w:eastAsia="Times" w:hAnsi="Times"/>
+          <w:bCs/>
+          <w:color w:val="000000"/>
+          <w:sz w:val="20"/>
+        </w:rPr>
+        <w:t>.</w:t>
+      </w:r>
+    </w:p>
+    <w:p>
+      <w:pPr>
+        <w:spacing w:after="160" w:line="259" w:lineRule="auto"/>
+        <w:rPr>
+          <w:rFonts w:ascii="Times" w:eastAsia="Times" w:hAnsi="Times"/>
+          <w:bCs/>
+          <w:color w:val="000000"/>
+          <w:sz w:val="20"/>
+        </w:rPr>
+      </w:pPr>
+    </w:p>
+    <w:p>
+      <w:pPr>
+        <w:spacing w:after="160" w:line="259" w:lineRule="auto"/>
+        <w:rPr>
+          <w:rFonts w:ascii="Times" w:eastAsia="Times" w:hAnsi="Times"/>
+          <w:b/>
+          <w:bCs/>
+          <w:color w:val="000000"/>
+          <w:sz w:val="22"/>
+        </w:rPr>
+      </w:pPr>
+      <w:r>
+        <w:rPr>
+          <w:rFonts w:ascii="Times" w:eastAsia="Times" w:hAnsi="Times"/>
+          <w:b/>
+          <w:bCs/>
+          <w:color w:val="000000"/>
+          <w:sz w:val="22"/>
+        </w:rPr>
+        <w:t>Comandos para cerrar la consola</w:t>
+      </w:r>
+    </w:p>
+    <w:p>
+      <w:pPr>
+        <w:spacing w:after="160" w:line="259" w:lineRule="auto"/>
+        <w:rPr>
+          <w:rFonts w:ascii="Times" w:eastAsia="Times" w:hAnsi="Times"/>
+          <w:bCs/>
+          <w:color w:val="000000"/>
+          <w:sz w:val="20"/>
+        </w:rPr>
+      </w:pPr>
+      <w:r>
+        <w:rPr>
+          <w:rFonts w:ascii="Times" w:eastAsia="Times" w:hAnsi="Times"/>
+          <w:b/>
+          <w:bCs/>
+          <w:color w:val="000000"/>
+          <w:sz w:val="22"/>
+        </w:rPr>
+        <w:t>\q</w:t>
+      </w:r>
+      <w:r>
+        <w:rPr>
+          <w:rFonts w:ascii="Times" w:eastAsia="Times" w:hAnsi="Times"/>
+          <w:bCs/>
+          <w:color w:val="000000"/>
+          <w:sz w:val="20"/>
+        </w:rPr>
+        <w:t> Cerrar la consola</w:t>
+      </w:r>
+    </w:p>
+    <w:p>
+      <w:pPr>
         <w:spacing w:after="160" w:line="259" w:lineRule="auto"/>
         <w:rPr>
           <w:rFonts w:ascii="Times" w:eastAsia="Times" w:hAnsi="Times"/>
@@ -7271,6 +8818,602 @@
     </w:lvl>
   </w:abstractNum>
   <w:abstractNum w:abstractNumId="1">
+    <w:nsid w:val="104C58B7"/>
+    <w:multiLevelType w:val="multilevel"/>
+    <w:tmpl w:val="EFA2A662"/>
+    <w:lvl w:ilvl="0">
+      <w:start w:val="1"/>
+      <w:numFmt w:val="bullet"/>
+      <w:lvlText w:val=""/>
+      <w:lvlJc w:val="left"/>
+      <w:pPr>
+        <w:tabs>
+          <w:tab w:val="num" w:pos="720"/>
+        </w:tabs>
+        <w:ind w:left="720" w:hanging="360"/>
+      </w:pPr>
+      <w:rPr>
+        <w:rFonts w:ascii="Symbol" w:hAnsi="Symbol" w:hint="default"/>
+        <w:sz w:val="20"/>
+      </w:rPr>
+    </w:lvl>
+    <w:lvl w:ilvl="1">
+      <w:start w:val="1"/>
+      <w:numFmt w:val="bullet"/>
+      <w:lvlText w:val="o"/>
+      <w:lvlJc w:val="left"/>
+      <w:pPr>
+        <w:tabs>
+          <w:tab w:val="num" w:pos="1440"/>
+        </w:tabs>
+        <w:ind w:left="1440" w:hanging="360"/>
+      </w:pPr>
+      <w:rPr>
+        <w:rFonts w:ascii="Courier New" w:hAnsi="Courier New" w:hint="default"/>
+        <w:sz w:val="20"/>
+      </w:rPr>
+    </w:lvl>
+    <w:lvl w:ilvl="2">
+      <w:start w:val="1"/>
+      <w:numFmt w:val="bullet"/>
+      <w:lvlText w:val=""/>
+      <w:lvlJc w:val="left"/>
+      <w:pPr>
+        <w:tabs>
+          <w:tab w:val="num" w:pos="2160"/>
+        </w:tabs>
+        <w:ind w:left="2160" w:hanging="360"/>
+      </w:pPr>
+      <w:rPr>
+        <w:rFonts w:ascii="Wingdings" w:hAnsi="Wingdings" w:hint="default"/>
+        <w:sz w:val="20"/>
+      </w:rPr>
+    </w:lvl>
+    <w:lvl w:ilvl="3">
+      <w:start w:val="1"/>
+      <w:numFmt w:val="bullet"/>
+      <w:lvlText w:val=""/>
+      <w:lvlJc w:val="left"/>
+      <w:pPr>
+        <w:tabs>
+          <w:tab w:val="num" w:pos="2880"/>
+        </w:tabs>
+        <w:ind w:left="2880" w:hanging="360"/>
+      </w:pPr>
+      <w:rPr>
+        <w:rFonts w:ascii="Wingdings" w:hAnsi="Wingdings" w:hint="default"/>
+        <w:sz w:val="20"/>
+      </w:rPr>
+    </w:lvl>
+    <w:lvl w:ilvl="4">
+      <w:start w:val="1"/>
+      <w:numFmt w:val="bullet"/>
+      <w:lvlText w:val=""/>
+      <w:lvlJc w:val="left"/>
+      <w:pPr>
+        <w:tabs>
+          <w:tab w:val="num" w:pos="3600"/>
+        </w:tabs>
+        <w:ind w:left="3600" w:hanging="360"/>
+      </w:pPr>
+      <w:rPr>
+        <w:rFonts w:ascii="Wingdings" w:hAnsi="Wingdings" w:hint="default"/>
+        <w:sz w:val="20"/>
+      </w:rPr>
+    </w:lvl>
+    <w:lvl w:ilvl="5">
+      <w:start w:val="1"/>
+      <w:numFmt w:val="bullet"/>
+      <w:lvlText w:val=""/>
+      <w:lvlJc w:val="left"/>
+      <w:pPr>
+        <w:tabs>
+          <w:tab w:val="num" w:pos="4320"/>
+        </w:tabs>
+        <w:ind w:left="4320" w:hanging="360"/>
+      </w:pPr>
+      <w:rPr>
+        <w:rFonts w:ascii="Wingdings" w:hAnsi="Wingdings" w:hint="default"/>
+        <w:sz w:val="20"/>
+      </w:rPr>
+    </w:lvl>
+    <w:lvl w:ilvl="6">
+      <w:start w:val="1"/>
+      <w:numFmt w:val="bullet"/>
+      <w:lvlText w:val=""/>
+      <w:lvlJc w:val="left"/>
+      <w:pPr>
+        <w:tabs>
+          <w:tab w:val="num" w:pos="5040"/>
+        </w:tabs>
+        <w:ind w:left="5040" w:hanging="360"/>
+      </w:pPr>
+      <w:rPr>
+        <w:rFonts w:ascii="Wingdings" w:hAnsi="Wingdings" w:hint="default"/>
+        <w:sz w:val="20"/>
+      </w:rPr>
+    </w:lvl>
+    <w:lvl w:ilvl="7">
+      <w:start w:val="1"/>
+      <w:numFmt w:val="bullet"/>
+      <w:lvlText w:val=""/>
+      <w:lvlJc w:val="left"/>
+      <w:pPr>
+        <w:tabs>
+          <w:tab w:val="num" w:pos="5760"/>
+        </w:tabs>
+        <w:ind w:left="5760" w:hanging="360"/>
+      </w:pPr>
+      <w:rPr>
+        <w:rFonts w:ascii="Wingdings" w:hAnsi="Wingdings" w:hint="default"/>
+        <w:sz w:val="20"/>
+      </w:rPr>
+    </w:lvl>
+    <w:lvl w:ilvl="8">
+      <w:start w:val="1"/>
+      <w:numFmt w:val="bullet"/>
+      <w:lvlText w:val=""/>
+      <w:lvlJc w:val="left"/>
+      <w:pPr>
+        <w:tabs>
+          <w:tab w:val="num" w:pos="6480"/>
+        </w:tabs>
+        <w:ind w:left="6480" w:hanging="360"/>
+      </w:pPr>
+      <w:rPr>
+        <w:rFonts w:ascii="Wingdings" w:hAnsi="Wingdings" w:hint="default"/>
+        <w:sz w:val="20"/>
+      </w:rPr>
+    </w:lvl>
+  </w:abstractNum>
+  <w:abstractNum w:abstractNumId="2">
+    <w:nsid w:val="186222E8"/>
+    <w:multiLevelType w:val="multilevel"/>
+    <w:tmpl w:val="957AF882"/>
+    <w:lvl w:ilvl="0">
+      <w:start w:val="1"/>
+      <w:numFmt w:val="bullet"/>
+      <w:lvlText w:val=""/>
+      <w:lvlJc w:val="left"/>
+      <w:pPr>
+        <w:tabs>
+          <w:tab w:val="num" w:pos="720"/>
+        </w:tabs>
+        <w:ind w:left="720" w:hanging="360"/>
+      </w:pPr>
+      <w:rPr>
+        <w:rFonts w:ascii="Symbol" w:hAnsi="Symbol" w:hint="default"/>
+        <w:sz w:val="20"/>
+      </w:rPr>
+    </w:lvl>
+    <w:lvl w:ilvl="1" w:tentative="1">
+      <w:start w:val="1"/>
+      <w:numFmt w:val="bullet"/>
+      <w:lvlText w:val="o"/>
+      <w:lvlJc w:val="left"/>
+      <w:pPr>
+        <w:tabs>
+          <w:tab w:val="num" w:pos="1440"/>
+        </w:tabs>
+        <w:ind w:left="1440" w:hanging="360"/>
+      </w:pPr>
+      <w:rPr>
+        <w:rFonts w:ascii="Courier New" w:hAnsi="Courier New" w:hint="default"/>
+        <w:sz w:val="20"/>
+      </w:rPr>
+    </w:lvl>
+    <w:lvl w:ilvl="2" w:tentative="1">
+      <w:start w:val="1"/>
+      <w:numFmt w:val="bullet"/>
+      <w:lvlText w:val=""/>
+      <w:lvlJc w:val="left"/>
+      <w:pPr>
+        <w:tabs>
+          <w:tab w:val="num" w:pos="2160"/>
+        </w:tabs>
+        <w:ind w:left="2160" w:hanging="360"/>
+      </w:pPr>
+      <w:rPr>
+        <w:rFonts w:ascii="Wingdings" w:hAnsi="Wingdings" w:hint="default"/>
+        <w:sz w:val="20"/>
+      </w:rPr>
+    </w:lvl>
+    <w:lvl w:ilvl="3" w:tentative="1">
+      <w:start w:val="1"/>
+      <w:numFmt w:val="bullet"/>
+      <w:lvlText w:val=""/>
+      <w:lvlJc w:val="left"/>
+      <w:pPr>
+        <w:tabs>
+          <w:tab w:val="num" w:pos="2880"/>
+        </w:tabs>
+        <w:ind w:left="2880" w:hanging="360"/>
+      </w:pPr>
+      <w:rPr>
+        <w:rFonts w:ascii="Wingdings" w:hAnsi="Wingdings" w:hint="default"/>
+        <w:sz w:val="20"/>
+      </w:rPr>
+    </w:lvl>
+    <w:lvl w:ilvl="4" w:tentative="1">
+      <w:start w:val="1"/>
+      <w:numFmt w:val="bullet"/>
+      <w:lvlText w:val=""/>
+      <w:lvlJc w:val="left"/>
+      <w:pPr>
+        <w:tabs>
+          <w:tab w:val="num" w:pos="3600"/>
+        </w:tabs>
+        <w:ind w:left="3600" w:hanging="360"/>
+      </w:pPr>
+      <w:rPr>
+        <w:rFonts w:ascii="Wingdings" w:hAnsi="Wingdings" w:hint="default"/>
+        <w:sz w:val="20"/>
+      </w:rPr>
+    </w:lvl>
+    <w:lvl w:ilvl="5" w:tentative="1">
+      <w:start w:val="1"/>
+      <w:numFmt w:val="bullet"/>
+      <w:lvlText w:val=""/>
+      <w:lvlJc w:val="left"/>
+      <w:pPr>
+        <w:tabs>
+          <w:tab w:val="num" w:pos="4320"/>
+        </w:tabs>
+        <w:ind w:left="4320" w:hanging="360"/>
+      </w:pPr>
+      <w:rPr>
+        <w:rFonts w:ascii="Wingdings" w:hAnsi="Wingdings" w:hint="default"/>
+        <w:sz w:val="20"/>
+      </w:rPr>
+    </w:lvl>
+    <w:lvl w:ilvl="6" w:tentative="1">
+      <w:start w:val="1"/>
+      <w:numFmt w:val="bullet"/>
+      <w:lvlText w:val=""/>
+      <w:lvlJc w:val="left"/>
+      <w:pPr>
+        <w:tabs>
+          <w:tab w:val="num" w:pos="5040"/>
+        </w:tabs>
+        <w:ind w:left="5040" w:hanging="360"/>
+      </w:pPr>
+      <w:rPr>
+        <w:rFonts w:ascii="Wingdings" w:hAnsi="Wingdings" w:hint="default"/>
+        <w:sz w:val="20"/>
+      </w:rPr>
+    </w:lvl>
+    <w:lvl w:ilvl="7" w:tentative="1">
+      <w:start w:val="1"/>
+      <w:numFmt w:val="bullet"/>
+      <w:lvlText w:val=""/>
+      <w:lvlJc w:val="left"/>
+      <w:pPr>
+        <w:tabs>
+          <w:tab w:val="num" w:pos="5760"/>
+        </w:tabs>
+        <w:ind w:left="5760" w:hanging="360"/>
+      </w:pPr>
+      <w:rPr>
+        <w:rFonts w:ascii="Wingdings" w:hAnsi="Wingdings" w:hint="default"/>
+        <w:sz w:val="20"/>
+      </w:rPr>
+    </w:lvl>
+    <w:lvl w:ilvl="8" w:tentative="1">
+      <w:start w:val="1"/>
+      <w:numFmt w:val="bullet"/>
+      <w:lvlText w:val=""/>
+      <w:lvlJc w:val="left"/>
+      <w:pPr>
+        <w:tabs>
+          <w:tab w:val="num" w:pos="6480"/>
+        </w:tabs>
+        <w:ind w:left="6480" w:hanging="360"/>
+      </w:pPr>
+      <w:rPr>
+        <w:rFonts w:ascii="Wingdings" w:hAnsi="Wingdings" w:hint="default"/>
+        <w:sz w:val="20"/>
+      </w:rPr>
+    </w:lvl>
+  </w:abstractNum>
+  <w:abstractNum w:abstractNumId="3">
+    <w:nsid w:val="23CB62C4"/>
+    <w:multiLevelType w:val="multilevel"/>
+    <w:tmpl w:val="84D2EC88"/>
+    <w:lvl w:ilvl="0">
+      <w:start w:val="1"/>
+      <w:numFmt w:val="bullet"/>
+      <w:lvlText w:val=""/>
+      <w:lvlJc w:val="left"/>
+      <w:pPr>
+        <w:tabs>
+          <w:tab w:val="num" w:pos="720"/>
+        </w:tabs>
+        <w:ind w:left="720" w:hanging="360"/>
+      </w:pPr>
+      <w:rPr>
+        <w:rFonts w:ascii="Symbol" w:hAnsi="Symbol" w:hint="default"/>
+        <w:sz w:val="20"/>
+      </w:rPr>
+    </w:lvl>
+    <w:lvl w:ilvl="1" w:tentative="1">
+      <w:start w:val="1"/>
+      <w:numFmt w:val="bullet"/>
+      <w:lvlText w:val="o"/>
+      <w:lvlJc w:val="left"/>
+      <w:pPr>
+        <w:tabs>
+          <w:tab w:val="num" w:pos="1440"/>
+        </w:tabs>
+        <w:ind w:left="1440" w:hanging="360"/>
+      </w:pPr>
+      <w:rPr>
+        <w:rFonts w:ascii="Courier New" w:hAnsi="Courier New" w:hint="default"/>
+        <w:sz w:val="20"/>
+      </w:rPr>
+    </w:lvl>
+    <w:lvl w:ilvl="2" w:tentative="1">
+      <w:start w:val="1"/>
+      <w:numFmt w:val="bullet"/>
+      <w:lvlText w:val=""/>
+      <w:lvlJc w:val="left"/>
+      <w:pPr>
+        <w:tabs>
+          <w:tab w:val="num" w:pos="2160"/>
+        </w:tabs>
+        <w:ind w:left="2160" w:hanging="360"/>
+      </w:pPr>
+      <w:rPr>
+        <w:rFonts w:ascii="Wingdings" w:hAnsi="Wingdings" w:hint="default"/>
+        <w:sz w:val="20"/>
+      </w:rPr>
+    </w:lvl>
+    <w:lvl w:ilvl="3" w:tentative="1">
+      <w:start w:val="1"/>
+      <w:numFmt w:val="bullet"/>
+      <w:lvlText w:val=""/>
+      <w:lvlJc w:val="left"/>
+      <w:pPr>
+        <w:tabs>
+          <w:tab w:val="num" w:pos="2880"/>
+        </w:tabs>
+        <w:ind w:left="2880" w:hanging="360"/>
+      </w:pPr>
+      <w:rPr>
+        <w:rFonts w:ascii="Wingdings" w:hAnsi="Wingdings" w:hint="default"/>
+        <w:sz w:val="20"/>
+      </w:rPr>
+    </w:lvl>
+    <w:lvl w:ilvl="4" w:tentative="1">
+      <w:start w:val="1"/>
+      <w:numFmt w:val="bullet"/>
+      <w:lvlText w:val=""/>
+      <w:lvlJc w:val="left"/>
+      <w:pPr>
+        <w:tabs>
+          <w:tab w:val="num" w:pos="3600"/>
+        </w:tabs>
+        <w:ind w:left="3600" w:hanging="360"/>
+      </w:pPr>
+      <w:rPr>
+        <w:rFonts w:ascii="Wingdings" w:hAnsi="Wingdings" w:hint="default"/>
+        <w:sz w:val="20"/>
+      </w:rPr>
+    </w:lvl>
+    <w:lvl w:ilvl="5" w:tentative="1">
+      <w:start w:val="1"/>
+      <w:numFmt w:val="bullet"/>
+      <w:lvlText w:val=""/>
+      <w:lvlJc w:val="left"/>
+      <w:pPr>
+        <w:tabs>
+          <w:tab w:val="num" w:pos="4320"/>
+        </w:tabs>
+        <w:ind w:left="4320" w:hanging="360"/>
+      </w:pPr>
+      <w:rPr>
+        <w:rFonts w:ascii="Wingdings" w:hAnsi="Wingdings" w:hint="default"/>
+        <w:sz w:val="20"/>
+      </w:rPr>
+    </w:lvl>
+    <w:lvl w:ilvl="6" w:tentative="1">
+      <w:start w:val="1"/>
+      <w:numFmt w:val="bullet"/>
+      <w:lvlText w:val=""/>
+      <w:lvlJc w:val="left"/>
+      <w:pPr>
+        <w:tabs>
+          <w:tab w:val="num" w:pos="5040"/>
+        </w:tabs>
+        <w:ind w:left="5040" w:hanging="360"/>
+      </w:pPr>
+      <w:rPr>
+        <w:rFonts w:ascii="Wingdings" w:hAnsi="Wingdings" w:hint="default"/>
+        <w:sz w:val="20"/>
+      </w:rPr>
+    </w:lvl>
+    <w:lvl w:ilvl="7" w:tentative="1">
+      <w:start w:val="1"/>
+      <w:numFmt w:val="bullet"/>
+      <w:lvlText w:val=""/>
+      <w:lvlJc w:val="left"/>
+      <w:pPr>
+        <w:tabs>
+          <w:tab w:val="num" w:pos="5760"/>
+        </w:tabs>
+        <w:ind w:left="5760" w:hanging="360"/>
+      </w:pPr>
+      <w:rPr>
+        <w:rFonts w:ascii="Wingdings" w:hAnsi="Wingdings" w:hint="default"/>
+        <w:sz w:val="20"/>
+      </w:rPr>
+    </w:lvl>
+    <w:lvl w:ilvl="8" w:tentative="1">
+      <w:start w:val="1"/>
+      <w:numFmt w:val="bullet"/>
+      <w:lvlText w:val=""/>
+      <w:lvlJc w:val="left"/>
+      <w:pPr>
+        <w:tabs>
+          <w:tab w:val="num" w:pos="6480"/>
+        </w:tabs>
+        <w:ind w:left="6480" w:hanging="360"/>
+      </w:pPr>
+      <w:rPr>
+        <w:rFonts w:ascii="Wingdings" w:hAnsi="Wingdings" w:hint="default"/>
+        <w:sz w:val="20"/>
+      </w:rPr>
+    </w:lvl>
+  </w:abstractNum>
+  <w:abstractNum w:abstractNumId="4">
+    <w:nsid w:val="240926BF"/>
+    <w:multiLevelType w:val="multilevel"/>
+    <w:tmpl w:val="43520CA2"/>
+    <w:lvl w:ilvl="0">
+      <w:start w:val="1"/>
+      <w:numFmt w:val="bullet"/>
+      <w:lvlText w:val=""/>
+      <w:lvlJc w:val="left"/>
+      <w:pPr>
+        <w:tabs>
+          <w:tab w:val="num" w:pos="720"/>
+        </w:tabs>
+        <w:ind w:left="720" w:hanging="360"/>
+      </w:pPr>
+      <w:rPr>
+        <w:rFonts w:ascii="Symbol" w:hAnsi="Symbol" w:hint="default"/>
+        <w:sz w:val="20"/>
+      </w:rPr>
+    </w:lvl>
+    <w:lvl w:ilvl="1" w:tentative="1">
+      <w:start w:val="1"/>
+      <w:numFmt w:val="bullet"/>
+      <w:lvlText w:val="o"/>
+      <w:lvlJc w:val="left"/>
+      <w:pPr>
+        <w:tabs>
+          <w:tab w:val="num" w:pos="1440"/>
+        </w:tabs>
+        <w:ind w:left="1440" w:hanging="360"/>
+      </w:pPr>
+      <w:rPr>
+        <w:rFonts w:ascii="Courier New" w:hAnsi="Courier New" w:hint="default"/>
+        <w:sz w:val="20"/>
+      </w:rPr>
+    </w:lvl>
+    <w:lvl w:ilvl="2" w:tentative="1">
+      <w:start w:val="1"/>
+      <w:numFmt w:val="bullet"/>
+      <w:lvlText w:val=""/>
+      <w:lvlJc w:val="left"/>
+      <w:pPr>
+        <w:tabs>
+          <w:tab w:val="num" w:pos="2160"/>
+        </w:tabs>
+        <w:ind w:left="2160" w:hanging="360"/>
+      </w:pPr>
+      <w:rPr>
+        <w:rFonts w:ascii="Wingdings" w:hAnsi="Wingdings" w:hint="default"/>
+        <w:sz w:val="20"/>
+      </w:rPr>
+    </w:lvl>
+    <w:lvl w:ilvl="3" w:tentative="1">
+      <w:start w:val="1"/>
+      <w:numFmt w:val="bullet"/>
+      <w:lvlText w:val=""/>
+      <w:lvlJc w:val="left"/>
+      <w:pPr>
+        <w:tabs>
+          <w:tab w:val="num" w:pos="2880"/>
+        </w:tabs>
+        <w:ind w:left="2880" w:hanging="360"/>
+      </w:pPr>
+      <w:rPr>
+        <w:rFonts w:ascii="Wingdings" w:hAnsi="Wingdings" w:hint="default"/>
+        <w:sz w:val="20"/>
+      </w:rPr>
+    </w:lvl>
+    <w:lvl w:ilvl="4" w:tentative="1">
+      <w:start w:val="1"/>
+      <w:numFmt w:val="bullet"/>
+      <w:lvlText w:val=""/>
+      <w:lvlJc w:val="left"/>
+      <w:pPr>
+        <w:tabs>
+          <w:tab w:val="num" w:pos="3600"/>
+        </w:tabs>
+        <w:ind w:left="3600" w:hanging="360"/>
+      </w:pPr>
+      <w:rPr>
+        <w:rFonts w:ascii="Wingdings" w:hAnsi="Wingdings" w:hint="default"/>
+        <w:sz w:val="20"/>
+      </w:rPr>
+    </w:lvl>
+    <w:lvl w:ilvl="5" w:tentative="1">
+      <w:start w:val="1"/>
+      <w:numFmt w:val="bullet"/>
+      <w:lvlText w:val=""/>
+      <w:lvlJc w:val="left"/>
+      <w:pPr>
+        <w:tabs>
+          <w:tab w:val="num" w:pos="4320"/>
+        </w:tabs>
+        <w:ind w:left="4320" w:hanging="360"/>
+      </w:pPr>
+      <w:rPr>
+        <w:rFonts w:ascii="Wingdings" w:hAnsi="Wingdings" w:hint="default"/>
+        <w:sz w:val="20"/>
+      </w:rPr>
+    </w:lvl>
+    <w:lvl w:ilvl="6" w:tentative="1">
+      <w:start w:val="1"/>
+      <w:numFmt w:val="bullet"/>
+      <w:lvlText w:val=""/>
+      <w:lvlJc w:val="left"/>
+      <w:pPr>
+        <w:tabs>
+          <w:tab w:val="num" w:pos="5040"/>
+        </w:tabs>
+        <w:ind w:left="5040" w:hanging="360"/>
+      </w:pPr>
+      <w:rPr>
+        <w:rFonts w:ascii="Wingdings" w:hAnsi="Wingdings" w:hint="default"/>
+        <w:sz w:val="20"/>
+      </w:rPr>
+    </w:lvl>
+    <w:lvl w:ilvl="7" w:tentative="1">
+      <w:start w:val="1"/>
+      <w:numFmt w:val="bullet"/>
+      <w:lvlText w:val=""/>
+      <w:lvlJc w:val="left"/>
+      <w:pPr>
+        <w:tabs>
+          <w:tab w:val="num" w:pos="5760"/>
+        </w:tabs>
+        <w:ind w:left="5760" w:hanging="360"/>
+      </w:pPr>
+      <w:rPr>
+        <w:rFonts w:ascii="Wingdings" w:hAnsi="Wingdings" w:hint="default"/>
+        <w:sz w:val="20"/>
+      </w:rPr>
+    </w:lvl>
+    <w:lvl w:ilvl="8" w:tentative="1">
+      <w:start w:val="1"/>
+      <w:numFmt w:val="bullet"/>
+      <w:lvlText w:val=""/>
+      <w:lvlJc w:val="left"/>
+      <w:pPr>
+        <w:tabs>
+          <w:tab w:val="num" w:pos="6480"/>
+        </w:tabs>
+        <w:ind w:left="6480" w:hanging="360"/>
+      </w:pPr>
+      <w:rPr>
+        <w:rFonts w:ascii="Wingdings" w:hAnsi="Wingdings" w:hint="default"/>
+        <w:sz w:val="20"/>
+      </w:rPr>
+    </w:lvl>
+  </w:abstractNum>
+  <w:abstractNum w:abstractNumId="5">
     <w:nsid w:val="33D068AD"/>
     <w:multiLevelType w:val="multilevel"/>
     <w:tmpl w:val="E200B40E"/>
@@ -7383,7 +9526,156 @@
       </w:pPr>
     </w:lvl>
   </w:abstractNum>
-  <w:abstractNum w:abstractNumId="2">
+  <w:abstractNum w:abstractNumId="6">
+    <w:nsid w:val="372E2A1B"/>
+    <w:multiLevelType w:val="multilevel"/>
+    <w:tmpl w:val="EFA2A662"/>
+    <w:lvl w:ilvl="0">
+      <w:start w:val="1"/>
+      <w:numFmt w:val="bullet"/>
+      <w:lvlText w:val=""/>
+      <w:lvlJc w:val="left"/>
+      <w:pPr>
+        <w:tabs>
+          <w:tab w:val="num" w:pos="720"/>
+        </w:tabs>
+        <w:ind w:left="720" w:hanging="360"/>
+      </w:pPr>
+      <w:rPr>
+        <w:rFonts w:ascii="Symbol" w:hAnsi="Symbol" w:hint="default"/>
+        <w:sz w:val="20"/>
+      </w:rPr>
+    </w:lvl>
+    <w:lvl w:ilvl="1" w:tentative="1">
+      <w:start w:val="1"/>
+      <w:numFmt w:val="bullet"/>
+      <w:lvlText w:val="o"/>
+      <w:lvlJc w:val="left"/>
+      <w:pPr>
+        <w:tabs>
+          <w:tab w:val="num" w:pos="1440"/>
+        </w:tabs>
+        <w:ind w:left="1440" w:hanging="360"/>
+      </w:pPr>
+      <w:rPr>
+        <w:rFonts w:ascii="Courier New" w:hAnsi="Courier New" w:hint="default"/>
+        <w:sz w:val="20"/>
+      </w:rPr>
+    </w:lvl>
+    <w:lvl w:ilvl="2" w:tentative="1">
+      <w:start w:val="1"/>
+      <w:numFmt w:val="bullet"/>
+      <w:lvlText w:val=""/>
+      <w:lvlJc w:val="left"/>
+      <w:pPr>
+        <w:tabs>
+          <w:tab w:val="num" w:pos="2160"/>
+        </w:tabs>
+        <w:ind w:left="2160" w:hanging="360"/>
+      </w:pPr>
+      <w:rPr>
+        <w:rFonts w:ascii="Wingdings" w:hAnsi="Wingdings" w:hint="default"/>
+        <w:sz w:val="20"/>
+      </w:rPr>
+    </w:lvl>
+    <w:lvl w:ilvl="3" w:tentative="1">
+      <w:start w:val="1"/>
+      <w:numFmt w:val="bullet"/>
+      <w:lvlText w:val=""/>
+      <w:lvlJc w:val="left"/>
+      <w:pPr>
+        <w:tabs>
+          <w:tab w:val="num" w:pos="2880"/>
+        </w:tabs>
+        <w:ind w:left="2880" w:hanging="360"/>
+      </w:pPr>
+      <w:rPr>
+        <w:rFonts w:ascii="Wingdings" w:hAnsi="Wingdings" w:hint="default"/>
+        <w:sz w:val="20"/>
+      </w:rPr>
+    </w:lvl>
+    <w:lvl w:ilvl="4" w:tentative="1">
+      <w:start w:val="1"/>
+      <w:numFmt w:val="bullet"/>
+      <w:lvlText w:val=""/>
+      <w:lvlJc w:val="left"/>
+      <w:pPr>
+        <w:tabs>
+          <w:tab w:val="num" w:pos="3600"/>
+        </w:tabs>
+        <w:ind w:left="3600" w:hanging="360"/>
+      </w:pPr>
+      <w:rPr>
+        <w:rFonts w:ascii="Wingdings" w:hAnsi="Wingdings" w:hint="default"/>
+        <w:sz w:val="20"/>
+      </w:rPr>
+    </w:lvl>
+    <w:lvl w:ilvl="5" w:tentative="1">
+      <w:start w:val="1"/>
+      <w:numFmt w:val="bullet"/>
+      <w:lvlText w:val=""/>
+      <w:lvlJc w:val="left"/>
+      <w:pPr>
+        <w:tabs>
+          <w:tab w:val="num" w:pos="4320"/>
+        </w:tabs>
+        <w:ind w:left="4320" w:hanging="360"/>
+      </w:pPr>
+      <w:rPr>
+        <w:rFonts w:ascii="Wingdings" w:hAnsi="Wingdings" w:hint="default"/>
+        <w:sz w:val="20"/>
+      </w:rPr>
+    </w:lvl>
+    <w:lvl w:ilvl="6" w:tentative="1">
+      <w:start w:val="1"/>
+      <w:numFmt w:val="bullet"/>
+      <w:lvlText w:val=""/>
+      <w:lvlJc w:val="left"/>
+      <w:pPr>
+        <w:tabs>
+          <w:tab w:val="num" w:pos="5040"/>
+        </w:tabs>
+        <w:ind w:left="5040" w:hanging="360"/>
+      </w:pPr>
+      <w:rPr>
+        <w:rFonts w:ascii="Wingdings" w:hAnsi="Wingdings" w:hint="default"/>
+        <w:sz w:val="20"/>
+      </w:rPr>
+    </w:lvl>
+    <w:lvl w:ilvl="7" w:tentative="1">
+      <w:start w:val="1"/>
+      <w:numFmt w:val="bullet"/>
+      <w:lvlText w:val=""/>
+      <w:lvlJc w:val="left"/>
+      <w:pPr>
+        <w:tabs>
+          <w:tab w:val="num" w:pos="5760"/>
+        </w:tabs>
+        <w:ind w:left="5760" w:hanging="360"/>
+      </w:pPr>
+      <w:rPr>
+        <w:rFonts w:ascii="Wingdings" w:hAnsi="Wingdings" w:hint="default"/>
+        <w:sz w:val="20"/>
+      </w:rPr>
+    </w:lvl>
+    <w:lvl w:ilvl="8" w:tentative="1">
+      <w:start w:val="1"/>
+      <w:numFmt w:val="bullet"/>
+      <w:lvlText w:val=""/>
+      <w:lvlJc w:val="left"/>
+      <w:pPr>
+        <w:tabs>
+          <w:tab w:val="num" w:pos="6480"/>
+        </w:tabs>
+        <w:ind w:left="6480" w:hanging="360"/>
+      </w:pPr>
+      <w:rPr>
+        <w:rFonts w:ascii="Wingdings" w:hAnsi="Wingdings" w:hint="default"/>
+        <w:sz w:val="20"/>
+      </w:rPr>
+    </w:lvl>
+  </w:abstractNum>
+  <w:abstractNum w:abstractNumId="7">
     <w:nsid w:val="5111459F"/>
     <w:multiLevelType w:val="multilevel"/>
     <w:tmpl w:val="6EA09202"/>
@@ -7496,7 +9788,7 @@
       </w:pPr>
     </w:lvl>
   </w:abstractNum>
-  <w:abstractNum w:abstractNumId="3">
+  <w:abstractNum w:abstractNumId="8">
     <w:nsid w:val="57AF2C07"/>
     <w:multiLevelType w:val="hybridMultilevel"/>
     <w:tmpl w:val="5032ED44"/>
@@ -7608,17 +9900,336 @@
       </w:rPr>
     </w:lvl>
   </w:abstractNum>
+  <w:abstractNum w:abstractNumId="9">
+    <w:nsid w:val="614F5E2A"/>
+    <w:multiLevelType w:val="multilevel"/>
+    <w:tmpl w:val="957AF882"/>
+    <w:lvl w:ilvl="0">
+      <w:start w:val="1"/>
+      <w:numFmt w:val="bullet"/>
+      <w:lvlText w:val=""/>
+      <w:lvlJc w:val="left"/>
+      <w:pPr>
+        <w:tabs>
+          <w:tab w:val="num" w:pos="720"/>
+        </w:tabs>
+        <w:ind w:left="720" w:hanging="360"/>
+      </w:pPr>
+      <w:rPr>
+        <w:rFonts w:ascii="Symbol" w:hAnsi="Symbol" w:hint="default"/>
+        <w:sz w:val="20"/>
+      </w:rPr>
+    </w:lvl>
+    <w:lvl w:ilvl="1">
+      <w:start w:val="1"/>
+      <w:numFmt w:val="bullet"/>
+      <w:lvlText w:val="o"/>
+      <w:lvlJc w:val="left"/>
+      <w:pPr>
+        <w:tabs>
+          <w:tab w:val="num" w:pos="1440"/>
+        </w:tabs>
+        <w:ind w:left="1440" w:hanging="360"/>
+      </w:pPr>
+      <w:rPr>
+        <w:rFonts w:ascii="Courier New" w:hAnsi="Courier New" w:hint="default"/>
+        <w:sz w:val="20"/>
+      </w:rPr>
+    </w:lvl>
+    <w:lvl w:ilvl="2">
+      <w:start w:val="1"/>
+      <w:numFmt w:val="bullet"/>
+      <w:lvlText w:val=""/>
+      <w:lvlJc w:val="left"/>
+      <w:pPr>
+        <w:tabs>
+          <w:tab w:val="num" w:pos="2160"/>
+        </w:tabs>
+        <w:ind w:left="2160" w:hanging="360"/>
+      </w:pPr>
+      <w:rPr>
+        <w:rFonts w:ascii="Wingdings" w:hAnsi="Wingdings" w:hint="default"/>
+        <w:sz w:val="20"/>
+      </w:rPr>
+    </w:lvl>
+    <w:lvl w:ilvl="3">
+      <w:start w:val="1"/>
+      <w:numFmt w:val="bullet"/>
+      <w:lvlText w:val=""/>
+      <w:lvlJc w:val="left"/>
+      <w:pPr>
+        <w:tabs>
+          <w:tab w:val="num" w:pos="2880"/>
+        </w:tabs>
+        <w:ind w:left="2880" w:hanging="360"/>
+      </w:pPr>
+      <w:rPr>
+        <w:rFonts w:ascii="Wingdings" w:hAnsi="Wingdings" w:hint="default"/>
+        <w:sz w:val="20"/>
+      </w:rPr>
+    </w:lvl>
+    <w:lvl w:ilvl="4">
+      <w:start w:val="1"/>
+      <w:numFmt w:val="bullet"/>
+      <w:lvlText w:val=""/>
+      <w:lvlJc w:val="left"/>
+      <w:pPr>
+        <w:tabs>
+          <w:tab w:val="num" w:pos="3600"/>
+        </w:tabs>
+        <w:ind w:left="3600" w:hanging="360"/>
+      </w:pPr>
+      <w:rPr>
+        <w:rFonts w:ascii="Wingdings" w:hAnsi="Wingdings" w:hint="default"/>
+        <w:sz w:val="20"/>
+      </w:rPr>
+    </w:lvl>
+    <w:lvl w:ilvl="5">
+      <w:start w:val="1"/>
+      <w:numFmt w:val="bullet"/>
+      <w:lvlText w:val=""/>
+      <w:lvlJc w:val="left"/>
+      <w:pPr>
+        <w:tabs>
+          <w:tab w:val="num" w:pos="4320"/>
+        </w:tabs>
+        <w:ind w:left="4320" w:hanging="360"/>
+      </w:pPr>
+      <w:rPr>
+        <w:rFonts w:ascii="Wingdings" w:hAnsi="Wingdings" w:hint="default"/>
+        <w:sz w:val="20"/>
+      </w:rPr>
+    </w:lvl>
+    <w:lvl w:ilvl="6">
+      <w:start w:val="1"/>
+      <w:numFmt w:val="bullet"/>
+      <w:lvlText w:val=""/>
+      <w:lvlJc w:val="left"/>
+      <w:pPr>
+        <w:tabs>
+          <w:tab w:val="num" w:pos="5040"/>
+        </w:tabs>
+        <w:ind w:left="5040" w:hanging="360"/>
+      </w:pPr>
+      <w:rPr>
+        <w:rFonts w:ascii="Wingdings" w:hAnsi="Wingdings" w:hint="default"/>
+        <w:sz w:val="20"/>
+      </w:rPr>
+    </w:lvl>
+    <w:lvl w:ilvl="7">
+      <w:start w:val="1"/>
+      <w:numFmt w:val="bullet"/>
+      <w:lvlText w:val=""/>
+      <w:lvlJc w:val="left"/>
+      <w:pPr>
+        <w:tabs>
+          <w:tab w:val="num" w:pos="5760"/>
+        </w:tabs>
+        <w:ind w:left="5760" w:hanging="360"/>
+      </w:pPr>
+      <w:rPr>
+        <w:rFonts w:ascii="Wingdings" w:hAnsi="Wingdings" w:hint="default"/>
+        <w:sz w:val="20"/>
+      </w:rPr>
+    </w:lvl>
+    <w:lvl w:ilvl="8">
+      <w:start w:val="1"/>
+      <w:numFmt w:val="bullet"/>
+      <w:lvlText w:val=""/>
+      <w:lvlJc w:val="left"/>
+      <w:pPr>
+        <w:tabs>
+          <w:tab w:val="num" w:pos="6480"/>
+        </w:tabs>
+        <w:ind w:left="6480" w:hanging="360"/>
+      </w:pPr>
+      <w:rPr>
+        <w:rFonts w:ascii="Wingdings" w:hAnsi="Wingdings" w:hint="default"/>
+        <w:sz w:val="20"/>
+      </w:rPr>
+    </w:lvl>
+  </w:abstractNum>
+  <w:abstractNum w:abstractNumId="10">
+    <w:nsid w:val="61BA6D48"/>
+    <w:multiLevelType w:val="multilevel"/>
+    <w:tmpl w:val="4BFE9E4E"/>
+    <w:lvl w:ilvl="0">
+      <w:start w:val="1"/>
+      <w:numFmt w:val="bullet"/>
+      <w:lvlText w:val=""/>
+      <w:lvlJc w:val="left"/>
+      <w:pPr>
+        <w:tabs>
+          <w:tab w:val="num" w:pos="720"/>
+        </w:tabs>
+        <w:ind w:left="720" w:hanging="360"/>
+      </w:pPr>
+      <w:rPr>
+        <w:rFonts w:ascii="Symbol" w:hAnsi="Symbol" w:hint="default"/>
+        <w:sz w:val="20"/>
+      </w:rPr>
+    </w:lvl>
+    <w:lvl w:ilvl="1" w:tentative="1">
+      <w:start w:val="1"/>
+      <w:numFmt w:val="bullet"/>
+      <w:lvlText w:val="o"/>
+      <w:lvlJc w:val="left"/>
+      <w:pPr>
+        <w:tabs>
+          <w:tab w:val="num" w:pos="1440"/>
+        </w:tabs>
+        <w:ind w:left="1440" w:hanging="360"/>
+      </w:pPr>
+      <w:rPr>
+        <w:rFonts w:ascii="Courier New" w:hAnsi="Courier New" w:hint="default"/>
+        <w:sz w:val="20"/>
+      </w:rPr>
+    </w:lvl>
+    <w:lvl w:ilvl="2" w:tentative="1">
+      <w:start w:val="1"/>
+      <w:numFmt w:val="bullet"/>
+      <w:lvlText w:val=""/>
+      <w:lvlJc w:val="left"/>
+      <w:pPr>
+        <w:tabs>
+          <w:tab w:val="num" w:pos="2160"/>
+        </w:tabs>
+        <w:ind w:left="2160" w:hanging="360"/>
+      </w:pPr>
+      <w:rPr>
+        <w:rFonts w:ascii="Wingdings" w:hAnsi="Wingdings" w:hint="default"/>
+        <w:sz w:val="20"/>
+      </w:rPr>
+    </w:lvl>
+    <w:lvl w:ilvl="3" w:tentative="1">
+      <w:start w:val="1"/>
+      <w:numFmt w:val="bullet"/>
+      <w:lvlText w:val=""/>
+      <w:lvlJc w:val="left"/>
+      <w:pPr>
+        <w:tabs>
+          <w:tab w:val="num" w:pos="2880"/>
+        </w:tabs>
+        <w:ind w:left="2880" w:hanging="360"/>
+      </w:pPr>
+      <w:rPr>
+        <w:rFonts w:ascii="Wingdings" w:hAnsi="Wingdings" w:hint="default"/>
+        <w:sz w:val="20"/>
+      </w:rPr>
+    </w:lvl>
+    <w:lvl w:ilvl="4" w:tentative="1">
+      <w:start w:val="1"/>
+      <w:numFmt w:val="bullet"/>
+      <w:lvlText w:val=""/>
+      <w:lvlJc w:val="left"/>
+      <w:pPr>
+        <w:tabs>
+          <w:tab w:val="num" w:pos="3600"/>
+        </w:tabs>
+        <w:ind w:left="3600" w:hanging="360"/>
+      </w:pPr>
+      <w:rPr>
+        <w:rFonts w:ascii="Wingdings" w:hAnsi="Wingdings" w:hint="default"/>
+        <w:sz w:val="20"/>
+      </w:rPr>
+    </w:lvl>
+    <w:lvl w:ilvl="5" w:tentative="1">
+      <w:start w:val="1"/>
+      <w:numFmt w:val="bullet"/>
+      <w:lvlText w:val=""/>
+      <w:lvlJc w:val="left"/>
+      <w:pPr>
+        <w:tabs>
+          <w:tab w:val="num" w:pos="4320"/>
+        </w:tabs>
+        <w:ind w:left="4320" w:hanging="360"/>
+      </w:pPr>
+      <w:rPr>
+        <w:rFonts w:ascii="Wingdings" w:hAnsi="Wingdings" w:hint="default"/>
+        <w:sz w:val="20"/>
+      </w:rPr>
+    </w:lvl>
+    <w:lvl w:ilvl="6" w:tentative="1">
+      <w:start w:val="1"/>
+      <w:numFmt w:val="bullet"/>
+      <w:lvlText w:val=""/>
+      <w:lvlJc w:val="left"/>
+      <w:pPr>
+        <w:tabs>
+          <w:tab w:val="num" w:pos="5040"/>
+        </w:tabs>
+        <w:ind w:left="5040" w:hanging="360"/>
+      </w:pPr>
+      <w:rPr>
+        <w:rFonts w:ascii="Wingdings" w:hAnsi="Wingdings" w:hint="default"/>
+        <w:sz w:val="20"/>
+      </w:rPr>
+    </w:lvl>
+    <w:lvl w:ilvl="7" w:tentative="1">
+      <w:start w:val="1"/>
+      <w:numFmt w:val="bullet"/>
+      <w:lvlText w:val=""/>
+      <w:lvlJc w:val="left"/>
+      <w:pPr>
+        <w:tabs>
+          <w:tab w:val="num" w:pos="5760"/>
+        </w:tabs>
+        <w:ind w:left="5760" w:hanging="360"/>
+      </w:pPr>
+      <w:rPr>
+        <w:rFonts w:ascii="Wingdings" w:hAnsi="Wingdings" w:hint="default"/>
+        <w:sz w:val="20"/>
+      </w:rPr>
+    </w:lvl>
+    <w:lvl w:ilvl="8" w:tentative="1">
+      <w:start w:val="1"/>
+      <w:numFmt w:val="bullet"/>
+      <w:lvlText w:val=""/>
+      <w:lvlJc w:val="left"/>
+      <w:pPr>
+        <w:tabs>
+          <w:tab w:val="num" w:pos="6480"/>
+        </w:tabs>
+        <w:ind w:left="6480" w:hanging="360"/>
+      </w:pPr>
+      <w:rPr>
+        <w:rFonts w:ascii="Wingdings" w:hAnsi="Wingdings" w:hint="default"/>
+        <w:sz w:val="20"/>
+      </w:rPr>
+    </w:lvl>
+  </w:abstractNum>
   <w:num w:numId="1">
     <w:abstractNumId w:val="0"/>
   </w:num>
   <w:num w:numId="2">
+    <w:abstractNumId w:val="7"/>
+  </w:num>
+  <w:num w:numId="3">
+    <w:abstractNumId w:val="5"/>
+  </w:num>
+  <w:num w:numId="4">
+    <w:abstractNumId w:val="8"/>
+  </w:num>
+  <w:num w:numId="5">
+    <w:abstractNumId w:val="4"/>
+  </w:num>
+  <w:num w:numId="6">
     <w:abstractNumId w:val="2"/>
   </w:num>
-  <w:num w:numId="3">
+  <w:num w:numId="7">
+    <w:abstractNumId w:val="6"/>
+  </w:num>
+  <w:num w:numId="8">
     <w:abstractNumId w:val="1"/>
   </w:num>
-  <w:num w:numId="4">
+  <w:num w:numId="9">
+    <w:abstractNumId w:val="9"/>
+  </w:num>
+  <w:num w:numId="10">
     <w:abstractNumId w:val="3"/>
+  </w:num>
+  <w:num w:numId="11">
+    <w:abstractNumId w:val="10"/>
   </w:num>
 </w:numbering>
 </file>

</xml_diff>

<commit_message>
Foreign keys en PostgreSQL
</commit_message>
<xml_diff>
--- a/SQL/Mis Apuntes & Scripts/Complementario; PostgreSQL.docx
+++ b/SQL/Mis Apuntes & Scripts/Complementario; PostgreSQL.docx
@@ -10989,18 +10989,7 @@
           <w:color w:val="000000"/>
           <w:sz w:val="20"/>
         </w:rPr>
-        <w:t>d</w:t>
-      </w:r>
-      <w:r>
-        <w:rPr>
-          <w:rFonts w:ascii="Times" w:eastAsia="Times" w:hAnsi="Times"/>
-          <w:b/>
-          <w:bCs/>
-          <w:i/>
-          <w:color w:val="000000"/>
-          <w:sz w:val="20"/>
-        </w:rPr>
-        <w:t>.</w:t>
+        <w:t>d.</w:t>
       </w:r>
     </w:p>
     <w:p>
@@ -11010,13 +10999,300 @@
         <w:spacing w:after="160" w:line="259" w:lineRule="auto"/>
         <w:rPr>
           <w:rFonts w:ascii="Times" w:eastAsia="Times" w:hAnsi="Times"/>
-          <w:b/>
-          <w:bCs/>
-          <w:i/>
-          <w:color w:val="000000"/>
-          <w:sz w:val="20"/>
-        </w:rPr>
-      </w:pPr>
+          <w:bCs/>
+          <w:color w:val="000000"/>
+          <w:sz w:val="20"/>
+        </w:rPr>
+      </w:pPr>
+      <w:r>
+        <w:rPr>
+          <w:rFonts w:ascii="Times" w:eastAsia="Times" w:hAnsi="Times"/>
+          <w:b/>
+          <w:bCs/>
+          <w:i/>
+          <w:color w:val="000000"/>
+          <w:sz w:val="20"/>
+        </w:rPr>
+        <w:t xml:space="preserve"> </w:t>
+      </w:r>
+      <w:r>
+        <w:rPr>
+          <w:rFonts w:ascii="Times" w:eastAsia="Times" w:hAnsi="Times"/>
+          <w:b/>
+          <w:bCs/>
+          <w:i/>
+          <w:color w:val="000000"/>
+          <w:sz w:val="20"/>
+        </w:rPr>
+        <w:t>Tenga en cuenta algo:</w:t>
+      </w:r>
+      <w:r>
+        <w:rPr>
+          <w:rFonts w:ascii="Times" w:eastAsia="Times" w:hAnsi="Times"/>
+          <w:bCs/>
+          <w:color w:val="000000"/>
+          <w:sz w:val="20"/>
+        </w:rPr>
+        <w:t xml:space="preserve"> Si alguna de sus </w:t>
+      </w:r>
+      <w:r>
+        <w:rPr>
+          <w:rFonts w:ascii="Times" w:eastAsia="Times" w:hAnsi="Times"/>
+          <w:bCs/>
+          <w:i/>
+          <w:color w:val="000000"/>
+          <w:sz w:val="20"/>
+        </w:rPr>
+        <w:t>primary keys</w:t>
+      </w:r>
+      <w:r>
+        <w:rPr>
+          <w:rFonts w:ascii="Times" w:eastAsia="Times" w:hAnsi="Times"/>
+          <w:bCs/>
+          <w:color w:val="000000"/>
+          <w:sz w:val="20"/>
+        </w:rPr>
+        <w:t xml:space="preserve">, definidas con un tipo de dato </w:t>
+      </w:r>
+      <w:r>
+        <w:rPr>
+          <w:rFonts w:ascii="Times" w:eastAsia="Times" w:hAnsi="Times"/>
+          <w:bCs/>
+          <w:i/>
+          <w:color w:val="000000"/>
+          <w:sz w:val="20"/>
+        </w:rPr>
+        <w:t>serial</w:t>
+      </w:r>
+      <w:r>
+        <w:rPr>
+          <w:rFonts w:ascii="Times" w:eastAsia="Times" w:hAnsi="Times"/>
+          <w:bCs/>
+          <w:color w:val="000000"/>
+          <w:sz w:val="20"/>
+        </w:rPr>
+        <w:t xml:space="preserve">, serían luego </w:t>
+      </w:r>
+      <w:r>
+        <w:rPr>
+          <w:rFonts w:ascii="Times" w:eastAsia="Times" w:hAnsi="Times"/>
+          <w:bCs/>
+          <w:i/>
+          <w:color w:val="000000"/>
+          <w:sz w:val="20"/>
+        </w:rPr>
+        <w:t>exportadas</w:t>
+      </w:r>
+      <w:r>
+        <w:rPr>
+          <w:rFonts w:ascii="Times" w:eastAsia="Times" w:hAnsi="Times"/>
+          <w:bCs/>
+          <w:i/>
+          <w:color w:val="000000"/>
+          <w:sz w:val="20"/>
+        </w:rPr>
+        <w:t xml:space="preserve"> </w:t>
+      </w:r>
+      <w:r>
+        <w:rPr>
+          <w:rFonts w:ascii="Times" w:eastAsia="Times" w:hAnsi="Times"/>
+          <w:bCs/>
+          <w:color w:val="000000"/>
+          <w:sz w:val="20"/>
+        </w:rPr>
+        <w:t>y usadas</w:t>
+      </w:r>
+      <w:r>
+        <w:rPr>
+          <w:rFonts w:ascii="Times" w:eastAsia="Times" w:hAnsi="Times"/>
+          <w:bCs/>
+          <w:color w:val="000000"/>
+          <w:sz w:val="20"/>
+        </w:rPr>
+        <w:t xml:space="preserve"> como </w:t>
+      </w:r>
+      <w:r>
+        <w:rPr>
+          <w:rFonts w:ascii="Times" w:eastAsia="Times" w:hAnsi="Times"/>
+          <w:bCs/>
+          <w:i/>
+          <w:color w:val="000000"/>
+          <w:sz w:val="20"/>
+        </w:rPr>
+        <w:t>foreign keys</w:t>
+      </w:r>
+      <w:r>
+        <w:rPr>
+          <w:rFonts w:ascii="Times" w:eastAsia="Times" w:hAnsi="Times"/>
+          <w:bCs/>
+          <w:color w:val="000000"/>
+          <w:sz w:val="20"/>
+        </w:rPr>
+        <w:t xml:space="preserve"> dentro de otra tabla; debe saber que, en esa otra tabla, el tipo de dato </w:t>
+      </w:r>
+      <w:r>
+        <w:rPr>
+          <w:rFonts w:ascii="Times" w:eastAsia="Times" w:hAnsi="Times"/>
+          <w:b/>
+          <w:bCs/>
+          <w:color w:val="000000"/>
+          <w:sz w:val="20"/>
+        </w:rPr>
+        <w:t>no se define como</w:t>
+      </w:r>
+      <w:r>
+        <w:rPr>
+          <w:rFonts w:ascii="Times" w:eastAsia="Times" w:hAnsi="Times"/>
+          <w:b/>
+          <w:bCs/>
+          <w:color w:val="000000"/>
+          <w:sz w:val="20"/>
+        </w:rPr>
+        <w:t xml:space="preserve"> un tipo de dato</w:t>
+      </w:r>
+      <w:r>
+        <w:rPr>
+          <w:rFonts w:ascii="Times" w:eastAsia="Times" w:hAnsi="Times"/>
+          <w:b/>
+          <w:bCs/>
+          <w:color w:val="000000"/>
+          <w:sz w:val="20"/>
+        </w:rPr>
+        <w:t xml:space="preserve"> </w:t>
+      </w:r>
+      <w:r>
+        <w:rPr>
+          <w:rFonts w:ascii="Times" w:eastAsia="Times" w:hAnsi="Times"/>
+          <w:b/>
+          <w:bCs/>
+          <w:i/>
+          <w:color w:val="000000"/>
+          <w:sz w:val="20"/>
+        </w:rPr>
+        <w:t>serial</w:t>
+      </w:r>
+      <w:r>
+        <w:rPr>
+          <w:rFonts w:ascii="Times" w:eastAsia="Times" w:hAnsi="Times"/>
+          <w:bCs/>
+          <w:color w:val="000000"/>
+          <w:sz w:val="20"/>
+        </w:rPr>
+        <w:t>;</w:t>
+      </w:r>
+      <w:r>
+        <w:rPr>
+          <w:rFonts w:ascii="Times" w:eastAsia="Times" w:hAnsi="Times"/>
+          <w:bCs/>
+          <w:color w:val="000000"/>
+          <w:sz w:val="20"/>
+        </w:rPr>
+        <w:t xml:space="preserve"> si no, como </w:t>
+      </w:r>
+      <w:r>
+        <w:rPr>
+          <w:rFonts w:ascii="Times" w:eastAsia="Times" w:hAnsi="Times"/>
+          <w:b/>
+          <w:bCs/>
+          <w:i/>
+          <w:color w:val="000000"/>
+          <w:sz w:val="20"/>
+        </w:rPr>
+        <w:t>integer</w:t>
+      </w:r>
+      <w:r>
+        <w:rPr>
+          <w:rFonts w:ascii="Times" w:eastAsia="Times" w:hAnsi="Times"/>
+          <w:bCs/>
+          <w:i/>
+          <w:color w:val="000000"/>
+          <w:sz w:val="20"/>
+        </w:rPr>
+        <w:t xml:space="preserve">… </w:t>
+      </w:r>
+      <w:r>
+        <w:rPr>
+          <w:rFonts w:ascii="Times" w:eastAsia="Times" w:hAnsi="Times"/>
+          <w:bCs/>
+          <w:color w:val="000000"/>
+          <w:sz w:val="20"/>
+        </w:rPr>
+        <w:t xml:space="preserve">No nos interesa que un atributo o campo que se está definiendo como </w:t>
+      </w:r>
+      <w:r>
+        <w:rPr>
+          <w:rFonts w:ascii="Times" w:eastAsia="Times" w:hAnsi="Times"/>
+          <w:bCs/>
+          <w:i/>
+          <w:color w:val="000000"/>
+          <w:sz w:val="20"/>
+        </w:rPr>
+        <w:t xml:space="preserve">foreign key </w:t>
+      </w:r>
+      <w:r>
+        <w:rPr>
+          <w:rFonts w:ascii="Times" w:eastAsia="Times" w:hAnsi="Times"/>
+          <w:bCs/>
+          <w:color w:val="000000"/>
+          <w:sz w:val="20"/>
+        </w:rPr>
+        <w:t>tenga la función de auto-</w:t>
+      </w:r>
+      <w:r>
+        <w:rPr>
+          <w:rFonts w:ascii="Times" w:eastAsia="Times" w:hAnsi="Times"/>
+          <w:bCs/>
+          <w:color w:val="000000"/>
+          <w:sz w:val="20"/>
+        </w:rPr>
+        <w:t xml:space="preserve">incremento sobre </w:t>
+      </w:r>
+      <w:r>
+        <w:rPr>
+          <w:rFonts w:ascii="Times" w:eastAsia="Times" w:hAnsi="Times"/>
+          <w:bCs/>
+          <w:color w:val="000000"/>
+          <w:sz w:val="20"/>
+        </w:rPr>
+        <w:t>su</w:t>
+      </w:r>
+      <w:r>
+        <w:rPr>
+          <w:rFonts w:ascii="Times" w:eastAsia="Times" w:hAnsi="Times"/>
+          <w:bCs/>
+          <w:color w:val="000000"/>
+          <w:sz w:val="20"/>
+        </w:rPr>
+        <w:t xml:space="preserve"> tipo de dato</w:t>
+      </w:r>
+      <w:r>
+        <w:rPr>
+          <w:rFonts w:ascii="Times" w:eastAsia="Times" w:hAnsi="Times"/>
+          <w:bCs/>
+          <w:color w:val="000000"/>
+          <w:sz w:val="20"/>
+        </w:rPr>
+        <w:t xml:space="preserve"> </w:t>
+      </w:r>
+      <w:r>
+        <w:rPr>
+          <w:rFonts w:ascii="Times" w:eastAsia="Times" w:hAnsi="Times"/>
+          <w:bCs/>
+          <w:i/>
+          <w:color w:val="000000"/>
+          <w:sz w:val="20"/>
+        </w:rPr>
+        <w:t>entero</w:t>
+      </w:r>
+      <w:r>
+        <w:rPr>
+          <w:rFonts w:ascii="Times" w:eastAsia="Times" w:hAnsi="Times"/>
+          <w:bCs/>
+          <w:color w:val="000000"/>
+          <w:sz w:val="20"/>
+        </w:rPr>
+        <w:t xml:space="preserve"> por cada registro que se haga en él, no es correcto. </w:t>
+      </w:r>
     </w:p>
     <w:p>
       <w:pPr>
@@ -11034,70 +11310,57 @@
         <w:rPr>
           <w:rFonts w:ascii="Times" w:eastAsia="Times" w:hAnsi="Times"/>
           <w:bCs/>
-          <w:i/>
-          <w:color w:val="000000"/>
-          <w:sz w:val="20"/>
-        </w:rPr>
-        <w:t>2da</w:t>
-      </w:r>
-      <w:r>
-        <w:rPr>
-          <w:rFonts w:ascii="Times" w:eastAsia="Times" w:hAnsi="Times"/>
-          <w:bCs/>
-          <w:i/>
-          <w:color w:val="000000"/>
-          <w:sz w:val="20"/>
-        </w:rPr>
-        <w:t xml:space="preserve"> Columna:</w:t>
-      </w:r>
-      <w:r>
-        <w:rPr>
-          <w:rFonts w:ascii="Times" w:eastAsia="Times" w:hAnsi="Times"/>
-          <w:bCs/>
-          <w:color w:val="000000"/>
-          <w:sz w:val="20"/>
-        </w:rPr>
-        <w:t xml:space="preserve"> </w:t>
-      </w:r>
-      <w:r>
-        <w:rPr>
-          <w:rFonts w:ascii="Times" w:eastAsia="Times" w:hAnsi="Times"/>
-          <w:b/>
-          <w:bCs/>
-          <w:i/>
-          <w:color w:val="000000"/>
-          <w:sz w:val="20"/>
-        </w:rPr>
-        <w:t>nombre</w:t>
-      </w:r>
-      <w:r>
-        <w:rPr>
-          <w:rFonts w:ascii="Times" w:eastAsia="Times" w:hAnsi="Times"/>
-          <w:bCs/>
-          <w:color w:val="000000"/>
-          <w:sz w:val="20"/>
-        </w:rPr>
-        <w:t xml:space="preserve"> (se define con un tipo de dato </w:t>
-      </w:r>
-      <w:r>
-        <w:rPr>
-          <w:rFonts w:ascii="Times" w:eastAsia="Times" w:hAnsi="Times"/>
-          <w:b/>
-          <w:bCs/>
-          <w:i/>
-          <w:color w:val="000000"/>
-          <w:sz w:val="20"/>
-        </w:rPr>
-        <w:t>character varying</w:t>
-      </w:r>
-      <w:r>
-        <w:rPr>
-          <w:rFonts w:ascii="Times" w:eastAsia="Times" w:hAnsi="Times"/>
-          <w:bCs/>
-          <w:color w:val="000000"/>
-          <w:sz w:val="20"/>
-        </w:rPr>
-        <w:t>).</w:t>
+          <w:color w:val="000000"/>
+          <w:sz w:val="20"/>
+        </w:rPr>
+        <w:t>Observe, por ejemplo, cómo se definen (con qué tipo de dato)</w:t>
+      </w:r>
+      <w:r>
+        <w:rPr>
+          <w:rFonts w:ascii="Times" w:eastAsia="Times" w:hAnsi="Times"/>
+          <w:bCs/>
+          <w:color w:val="000000"/>
+          <w:sz w:val="20"/>
+        </w:rPr>
+        <w:t xml:space="preserve"> las </w:t>
+      </w:r>
+      <w:r>
+        <w:rPr>
+          <w:rFonts w:ascii="Times" w:eastAsia="Times" w:hAnsi="Times"/>
+          <w:bCs/>
+          <w:i/>
+          <w:color w:val="000000"/>
+          <w:sz w:val="20"/>
+        </w:rPr>
+        <w:t xml:space="preserve">foreign keys </w:t>
+      </w:r>
+      <w:r>
+        <w:rPr>
+          <w:rFonts w:ascii="Times" w:eastAsia="Times" w:hAnsi="Times"/>
+          <w:bCs/>
+          <w:color w:val="000000"/>
+          <w:sz w:val="20"/>
+        </w:rPr>
+        <w:t xml:space="preserve">dentro de las tablas que importan las </w:t>
+      </w:r>
+      <w:r>
+        <w:rPr>
+          <w:rFonts w:ascii="Times" w:eastAsia="Times" w:hAnsi="Times"/>
+          <w:bCs/>
+          <w:i/>
+          <w:color w:val="000000"/>
+          <w:sz w:val="20"/>
+        </w:rPr>
+        <w:t xml:space="preserve">primary keys </w:t>
+      </w:r>
+      <w:r>
+        <w:rPr>
+          <w:rFonts w:ascii="Times" w:eastAsia="Times" w:hAnsi="Times"/>
+          <w:bCs/>
+          <w:color w:val="000000"/>
+          <w:sz w:val="20"/>
+        </w:rPr>
+        <w:t xml:space="preserve">de otras (otras tablas, me refiero): </w:t>
       </w:r>
     </w:p>
     <w:p>
@@ -11116,6 +11379,278 @@
         <w:rPr>
           <w:rFonts w:ascii="Times" w:eastAsia="Times" w:hAnsi="Times"/>
           <w:bCs/>
+          <w:noProof/>
+          <w:color w:val="000000"/>
+          <w:sz w:val="20"/>
+        </w:rPr>
+        <w:drawing>
+          <wp:inline distT="0" distB="0" distL="0" distR="0" wp14:anchorId="1D4CA509" wp14:editId="5AC6BE02">
+            <wp:extent cx="3835772" cy="2375167"/>
+            <wp:effectExtent l="0" t="0" r="0" b="12700"/>
+            <wp:docPr id="13" name="Imagen 13" descr="../../../../Captura%20de%20pantalla%202022-03-11%20a%20las%209.21.40%20p.m..png"/>
+            <wp:cNvGraphicFramePr>
+              <a:graphicFrameLocks xmlns:a="http://schemas.openxmlformats.org/drawingml/2006/main" noChangeAspect="1"/>
+            </wp:cNvGraphicFramePr>
+            <a:graphic xmlns:a="http://schemas.openxmlformats.org/drawingml/2006/main">
+              <a:graphicData uri="http://schemas.openxmlformats.org/drawingml/2006/picture">
+                <pic:pic xmlns:pic="http://schemas.openxmlformats.org/drawingml/2006/picture">
+                  <pic:nvPicPr>
+                    <pic:cNvPr id="0" name="Picture 1" descr="../../../../Captura%20de%20pantalla%202022-03-11%20a%20las%209.21.40%20p.m..png"/>
+                    <pic:cNvPicPr>
+                      <a:picLocks noChangeAspect="1" noChangeArrowheads="1"/>
+                    </pic:cNvPicPr>
+                  </pic:nvPicPr>
+                  <pic:blipFill>
+                    <a:blip r:embed="rId17">
+                      <a:extLst>
+                        <a:ext uri="{28A0092B-C50C-407E-A947-70E740481C1C}">
+                          <a14:useLocalDpi xmlns:a14="http://schemas.microsoft.com/office/drawing/2010/main" val="0"/>
+                        </a:ext>
+                      </a:extLst>
+                    </a:blip>
+                    <a:srcRect/>
+                    <a:stretch>
+                      <a:fillRect/>
+                    </a:stretch>
+                  </pic:blipFill>
+                  <pic:spPr bwMode="auto">
+                    <a:xfrm>
+                      <a:off x="0" y="0"/>
+                      <a:ext cx="3873668" cy="2398633"/>
+                    </a:xfrm>
+                    <a:prstGeom prst="rect">
+                      <a:avLst/>
+                    </a:prstGeom>
+                    <a:noFill/>
+                    <a:ln>
+                      <a:noFill/>
+                    </a:ln>
+                  </pic:spPr>
+                </pic:pic>
+              </a:graphicData>
+            </a:graphic>
+          </wp:inline>
+        </w:drawing>
+      </w:r>
+    </w:p>
+    <w:p>
+      <w:pPr>
+        <w:autoSpaceDE w:val="0"/>
+        <w:autoSpaceDN w:val="0"/>
+        <w:spacing w:after="160" w:line="259" w:lineRule="auto"/>
+        <w:rPr>
+          <w:rFonts w:ascii="Times" w:eastAsia="Times" w:hAnsi="Times"/>
+          <w:bCs/>
+          <w:color w:val="000000"/>
+          <w:sz w:val="20"/>
+        </w:rPr>
+      </w:pPr>
+      <w:r>
+        <w:rPr>
+          <w:rFonts w:ascii="Times" w:eastAsia="Times" w:hAnsi="Times"/>
+          <w:bCs/>
+          <w:color w:val="000000"/>
+          <w:sz w:val="20"/>
+        </w:rPr>
+        <w:t xml:space="preserve">Ya usted debe saber de paso </w:t>
+      </w:r>
+      <w:r>
+        <w:rPr>
+          <w:rFonts w:ascii="Times" w:eastAsia="Times" w:hAnsi="Times"/>
+          <w:bCs/>
+          <w:color w:val="000000"/>
+          <w:sz w:val="20"/>
+        </w:rPr>
+        <w:t>que</w:t>
+      </w:r>
+      <w:r>
+        <w:rPr>
+          <w:rFonts w:ascii="Times" w:eastAsia="Times" w:hAnsi="Times"/>
+          <w:bCs/>
+          <w:color w:val="000000"/>
+          <w:sz w:val="20"/>
+        </w:rPr>
+        <w:t>,</w:t>
+      </w:r>
+      <w:r>
+        <w:rPr>
+          <w:rFonts w:ascii="Times" w:eastAsia="Times" w:hAnsi="Times"/>
+          <w:bCs/>
+          <w:color w:val="000000"/>
+          <w:sz w:val="20"/>
+        </w:rPr>
+        <w:t xml:space="preserve"> por </w:t>
+      </w:r>
+      <w:r>
+        <w:rPr>
+          <w:rFonts w:ascii="Times" w:eastAsia="Times" w:hAnsi="Times"/>
+          <w:bCs/>
+          <w:i/>
+          <w:color w:val="000000"/>
+          <w:sz w:val="20"/>
+        </w:rPr>
+        <w:t>buenas prácticas</w:t>
+      </w:r>
+      <w:r>
+        <w:rPr>
+          <w:rFonts w:ascii="Times" w:eastAsia="Times" w:hAnsi="Times"/>
+          <w:bCs/>
+          <w:color w:val="000000"/>
+          <w:sz w:val="20"/>
+        </w:rPr>
+        <w:t>,</w:t>
+      </w:r>
+      <w:r>
+        <w:rPr>
+          <w:rFonts w:ascii="Times" w:eastAsia="Times" w:hAnsi="Times"/>
+          <w:bCs/>
+          <w:i/>
+          <w:color w:val="000000"/>
+          <w:sz w:val="20"/>
+        </w:rPr>
+        <w:t xml:space="preserve"> </w:t>
+      </w:r>
+      <w:r>
+        <w:rPr>
+          <w:rFonts w:ascii="Times" w:eastAsia="Times" w:hAnsi="Times"/>
+          <w:bCs/>
+          <w:color w:val="000000"/>
+          <w:sz w:val="20"/>
+        </w:rPr>
+        <w:t>se evita repetir nombres de campos o atributos en otras tablas,</w:t>
+      </w:r>
+      <w:r>
+        <w:rPr>
+          <w:rFonts w:ascii="Times" w:eastAsia="Times" w:hAnsi="Times"/>
+          <w:bCs/>
+          <w:color w:val="000000"/>
+          <w:sz w:val="20"/>
+        </w:rPr>
+        <w:t>…</w:t>
+      </w:r>
+      <w:r>
+        <w:rPr>
+          <w:rFonts w:ascii="Times" w:eastAsia="Times" w:hAnsi="Times"/>
+          <w:bCs/>
+          <w:color w:val="000000"/>
+          <w:sz w:val="20"/>
+        </w:rPr>
+        <w:t xml:space="preserve"> lo ideal es que siempre deje claro una distinción.</w:t>
+      </w:r>
+      <w:bookmarkStart w:id="0" w:name="_GoBack"/>
+      <w:bookmarkEnd w:id="0"/>
+    </w:p>
+    <w:p>
+      <w:pPr>
+        <w:autoSpaceDE w:val="0"/>
+        <w:autoSpaceDN w:val="0"/>
+        <w:spacing w:after="160" w:line="259" w:lineRule="auto"/>
+        <w:rPr>
+          <w:rFonts w:ascii="Times" w:eastAsia="Times" w:hAnsi="Times"/>
+          <w:bCs/>
+          <w:color w:val="000000"/>
+          <w:sz w:val="20"/>
+        </w:rPr>
+      </w:pPr>
+    </w:p>
+    <w:p>
+      <w:pPr>
+        <w:autoSpaceDE w:val="0"/>
+        <w:autoSpaceDN w:val="0"/>
+        <w:spacing w:after="160" w:line="259" w:lineRule="auto"/>
+        <w:rPr>
+          <w:rFonts w:ascii="Times" w:eastAsia="Times" w:hAnsi="Times"/>
+          <w:bCs/>
+          <w:color w:val="000000"/>
+          <w:sz w:val="20"/>
+        </w:rPr>
+      </w:pPr>
+      <w:r>
+        <w:rPr>
+          <w:rFonts w:ascii="Times" w:eastAsia="Times" w:hAnsi="Times"/>
+          <w:bCs/>
+          <w:i/>
+          <w:color w:val="000000"/>
+          <w:sz w:val="20"/>
+        </w:rPr>
+        <w:t>2da</w:t>
+      </w:r>
+      <w:r>
+        <w:rPr>
+          <w:rFonts w:ascii="Times" w:eastAsia="Times" w:hAnsi="Times"/>
+          <w:bCs/>
+          <w:i/>
+          <w:color w:val="000000"/>
+          <w:sz w:val="20"/>
+        </w:rPr>
+        <w:t xml:space="preserve"> Columna:</w:t>
+      </w:r>
+      <w:r>
+        <w:rPr>
+          <w:rFonts w:ascii="Times" w:eastAsia="Times" w:hAnsi="Times"/>
+          <w:bCs/>
+          <w:color w:val="000000"/>
+          <w:sz w:val="20"/>
+        </w:rPr>
+        <w:t xml:space="preserve"> </w:t>
+      </w:r>
+      <w:r>
+        <w:rPr>
+          <w:rFonts w:ascii="Times" w:eastAsia="Times" w:hAnsi="Times"/>
+          <w:b/>
+          <w:bCs/>
+          <w:i/>
+          <w:color w:val="000000"/>
+          <w:sz w:val="20"/>
+        </w:rPr>
+        <w:t>nombre</w:t>
+      </w:r>
+      <w:r>
+        <w:rPr>
+          <w:rFonts w:ascii="Times" w:eastAsia="Times" w:hAnsi="Times"/>
+          <w:bCs/>
+          <w:color w:val="000000"/>
+          <w:sz w:val="20"/>
+        </w:rPr>
+        <w:t xml:space="preserve"> (se define con un tipo de dato </w:t>
+      </w:r>
+      <w:r>
+        <w:rPr>
+          <w:rFonts w:ascii="Times" w:eastAsia="Times" w:hAnsi="Times"/>
+          <w:b/>
+          <w:bCs/>
+          <w:i/>
+          <w:color w:val="000000"/>
+          <w:sz w:val="20"/>
+        </w:rPr>
+        <w:t>character varying</w:t>
+      </w:r>
+      <w:r>
+        <w:rPr>
+          <w:rFonts w:ascii="Times" w:eastAsia="Times" w:hAnsi="Times"/>
+          <w:bCs/>
+          <w:color w:val="000000"/>
+          <w:sz w:val="20"/>
+        </w:rPr>
+        <w:t>).</w:t>
+      </w:r>
+    </w:p>
+    <w:p>
+      <w:pPr>
+        <w:autoSpaceDE w:val="0"/>
+        <w:autoSpaceDN w:val="0"/>
+        <w:spacing w:after="160" w:line="259" w:lineRule="auto"/>
+        <w:rPr>
+          <w:rFonts w:ascii="Times" w:eastAsia="Times" w:hAnsi="Times"/>
+          <w:bCs/>
+          <w:color w:val="000000"/>
+          <w:sz w:val="20"/>
+        </w:rPr>
+      </w:pPr>
+      <w:r>
+        <w:rPr>
+          <w:rFonts w:ascii="Times" w:eastAsia="Times" w:hAnsi="Times"/>
+          <w:bCs/>
           <w:color w:val="000000"/>
           <w:sz w:val="20"/>
         </w:rPr>
@@ -11167,16 +11702,7 @@
           <w:color w:val="000000"/>
           <w:sz w:val="20"/>
         </w:rPr>
-        <w:t>,</w:t>
-      </w:r>
-      <w:r>
-        <w:rPr>
-          <w:rFonts w:ascii="Times" w:eastAsia="Times" w:hAnsi="Times"/>
-          <w:bCs/>
-          <w:color w:val="000000"/>
-          <w:sz w:val="20"/>
-        </w:rPr>
-        <w:t xml:space="preserve"> </w:t>
+        <w:t xml:space="preserve">, </w:t>
       </w:r>
       <w:r>
         <w:rPr>
@@ -11955,7 +12481,7 @@
                     <pic:cNvPicPr/>
                   </pic:nvPicPr>
                   <pic:blipFill>
-                    <a:blip r:embed="rId17">
+                    <a:blip r:embed="rId18">
                       <a:extLst>
                         <a:ext uri="{28A0092B-C50C-407E-A947-70E740481C1C}">
                           <a14:useLocalDpi xmlns:a14="http://schemas.microsoft.com/office/drawing/2010/main" val="0"/>
@@ -12565,7 +13091,7 @@
                     <pic:cNvPicPr/>
                   </pic:nvPicPr>
                   <pic:blipFill>
-                    <a:blip r:embed="rId18">
+                    <a:blip r:embed="rId19">
                       <a:extLst>
                         <a:ext uri="{28A0092B-C50C-407E-A947-70E740481C1C}">
                           <a14:useLocalDpi xmlns:a14="http://schemas.microsoft.com/office/drawing/2010/main" val="0"/>
@@ -12990,16 +13516,7 @@
           <w:color w:val="000000"/>
           <w:sz w:val="20"/>
         </w:rPr>
-        <w:t>, tal que así:</w:t>
-      </w:r>
-      <w:r>
-        <w:rPr>
-          <w:rFonts w:ascii="Times" w:eastAsia="Times" w:hAnsi="Times"/>
-          <w:bCs/>
-          <w:color w:val="000000"/>
-          <w:sz w:val="20"/>
-        </w:rPr>
-        <w:t xml:space="preserve"> </w:t>
+        <w:t xml:space="preserve">, tal que así: </w:t>
       </w:r>
       <w:r>
         <w:rPr>
@@ -13221,7 +13738,7 @@
                     <pic:cNvPicPr/>
                   </pic:nvPicPr>
                   <pic:blipFill>
-                    <a:blip r:embed="rId19">
+                    <a:blip r:embed="rId20">
                       <a:extLst>
                         <a:ext uri="{28A0092B-C50C-407E-A947-70E740481C1C}">
                           <a14:useLocalDpi xmlns:a14="http://schemas.microsoft.com/office/drawing/2010/main" val="0"/>
@@ -13337,48 +13854,6 @@
         <w:spacing w:after="160" w:line="259" w:lineRule="auto"/>
         <w:rPr>
           <w:rFonts w:ascii="Times" w:eastAsia="Times" w:hAnsi="Times"/>
-          <w:bCs/>
-          <w:i/>
-          <w:color w:val="000000"/>
-          <w:sz w:val="20"/>
-        </w:rPr>
-      </w:pPr>
-    </w:p>
-    <w:p>
-      <w:pPr>
-        <w:autoSpaceDE w:val="0"/>
-        <w:autoSpaceDN w:val="0"/>
-        <w:spacing w:after="160" w:line="259" w:lineRule="auto"/>
-        <w:rPr>
-          <w:rFonts w:ascii="Times" w:eastAsia="Times" w:hAnsi="Times"/>
-          <w:bCs/>
-          <w:i/>
-          <w:color w:val="000000"/>
-          <w:sz w:val="20"/>
-        </w:rPr>
-      </w:pPr>
-    </w:p>
-    <w:p>
-      <w:pPr>
-        <w:autoSpaceDE w:val="0"/>
-        <w:autoSpaceDN w:val="0"/>
-        <w:spacing w:after="160" w:line="259" w:lineRule="auto"/>
-        <w:rPr>
-          <w:rFonts w:ascii="Times" w:eastAsia="Times" w:hAnsi="Times"/>
-          <w:bCs/>
-          <w:i/>
-          <w:color w:val="000000"/>
-          <w:sz w:val="20"/>
-        </w:rPr>
-      </w:pPr>
-    </w:p>
-    <w:p>
-      <w:pPr>
-        <w:autoSpaceDE w:val="0"/>
-        <w:autoSpaceDN w:val="0"/>
-        <w:spacing w:after="160" w:line="259" w:lineRule="auto"/>
-        <w:rPr>
-          <w:rFonts w:ascii="Times" w:eastAsia="Times" w:hAnsi="Times"/>
           <w:b/>
           <w:bCs/>
           <w:i/>
@@ -13489,7 +13964,7 @@
                     <pic:cNvPicPr/>
                   </pic:nvPicPr>
                   <pic:blipFill>
-                    <a:blip r:embed="rId20">
+                    <a:blip r:embed="rId21">
                       <a:extLst>
                         <a:ext uri="{28A0092B-C50C-407E-A947-70E740481C1C}">
                           <a14:useLocalDpi xmlns:a14="http://schemas.microsoft.com/office/drawing/2010/main" val="0"/>
@@ -13680,7 +14155,7 @@
                     <pic:cNvPicPr/>
                   </pic:nvPicPr>
                   <pic:blipFill>
-                    <a:blip r:embed="rId21">
+                    <a:blip r:embed="rId22">
                       <a:extLst>
                         <a:ext uri="{28A0092B-C50C-407E-A947-70E740481C1C}">
                           <a14:useLocalDpi xmlns:a14="http://schemas.microsoft.com/office/drawing/2010/main" val="0"/>
@@ -13913,7 +14388,7 @@
                     <pic:cNvPicPr/>
                   </pic:nvPicPr>
                   <pic:blipFill>
-                    <a:blip r:embed="rId22">
+                    <a:blip r:embed="rId23">
                       <a:extLst>
                         <a:ext uri="{28A0092B-C50C-407E-A947-70E740481C1C}">
                           <a14:useLocalDpi xmlns:a14="http://schemas.microsoft.com/office/drawing/2010/main" val="0"/>
@@ -13991,8 +14466,6 @@
           <w:sz w:val="20"/>
         </w:rPr>
       </w:pPr>
-      <w:bookmarkStart w:id="0" w:name="_GoBack"/>
-      <w:bookmarkEnd w:id="0"/>
     </w:p>
     <w:sectPr>
       <w:pgSz w:w="12240" w:h="15840"/>
@@ -16376,6 +16849,7 @@
   <w:style w:type="character" w:default="1" w:styleId="Fuentedeprrafopredeter">
     <w:name w:val="Default Paragraph Font"/>
     <w:uiPriority w:val="1"/>
+    <w:semiHidden/>
     <w:unhideWhenUsed/>
   </w:style>
   <w:style w:type="table" w:default="1" w:styleId="Tablanormal">

</xml_diff>